<commit_message>
New version of CYRS after check CYRS_Review Signed-off-by: Donia102950 <donia1995mohamed@gmail.com>
</commit_message>
<xml_diff>
--- a/Input Documents/CYRS .docx
+++ b/Input Documents/CYRS .docx
@@ -33,7 +33,6 @@
           <w:sz w:val="40"/>
         </w:rPr>
       </w:pPr>
-      <w:proofErr w:type="gramStart"/>
       <w:r>
         <w:rPr>
           <w:rFonts w:ascii="Times New Roman" w:hAnsi="Times New Roman"/>
@@ -41,7 +40,6 @@
         </w:rPr>
         <w:t>for</w:t>
       </w:r>
-      <w:proofErr w:type="gramEnd"/>
     </w:p>
     <w:p>
       <w:pPr>
@@ -90,6 +88,8 @@
               </w:rPr>
               <w:t>Version</w:t>
             </w:r>
+            <w:bookmarkStart w:id="0" w:name="_GoBack"/>
+            <w:bookmarkEnd w:id="0"/>
           </w:p>
         </w:tc>
         <w:tc>
@@ -202,14 +202,7 @@
           <w:rFonts w:ascii="Times New Roman" w:hAnsi="Times New Roman"/>
         </w:rPr>
         <w:br/>
-        <w:t xml:space="preserve">- </w:t>
-      </w:r>
-      <w:proofErr w:type="spellStart"/>
-      <w:r>
-        <w:rPr>
-          <w:rFonts w:ascii="Times New Roman" w:hAnsi="Times New Roman"/>
-        </w:rPr>
-        <w:t>M</w:t>
+        <w:t>- M</w:t>
       </w:r>
       <w:r>
         <w:rPr>
@@ -221,43 +214,14 @@
         <w:rPr>
           <w:rFonts w:ascii="Times New Roman" w:hAnsi="Times New Roman"/>
         </w:rPr>
-        <w:t>ustafa</w:t>
+        <w:t>ustafa Ghareeb</w:t>
       </w:r>
-      <w:proofErr w:type="spellEnd"/>
       <w:r>
         <w:rPr>
           <w:rFonts w:ascii="Times New Roman" w:hAnsi="Times New Roman"/>
         </w:rPr>
-        <w:t xml:space="preserve"> </w:t>
-      </w:r>
-      <w:proofErr w:type="spellStart"/>
-      <w:r>
-        <w:rPr>
-          <w:rFonts w:ascii="Times New Roman" w:hAnsi="Times New Roman"/>
-        </w:rPr>
-        <w:t>Ghareeb</w:t>
-      </w:r>
-      <w:proofErr w:type="spellEnd"/>
-      <w:r>
-        <w:rPr>
-          <w:rFonts w:ascii="Times New Roman" w:hAnsi="Times New Roman"/>
-        </w:rPr>
         <w:br/>
-        <w:t xml:space="preserve">- </w:t>
-      </w:r>
-      <w:proofErr w:type="spellStart"/>
-      <w:r>
-        <w:rPr>
-          <w:rFonts w:ascii="Times New Roman" w:hAnsi="Times New Roman"/>
-        </w:rPr>
-        <w:t>Donia</w:t>
-      </w:r>
-      <w:proofErr w:type="spellEnd"/>
-      <w:r>
-        <w:rPr>
-          <w:rFonts w:ascii="Times New Roman" w:hAnsi="Times New Roman"/>
-        </w:rPr>
-        <w:t xml:space="preserve"> Mohamed</w:t>
+        <w:t>- Donia Mohamed</w:t>
       </w:r>
     </w:p>
     <w:p>
@@ -1135,18 +1099,18 @@
           <w:rFonts w:ascii="Times New Roman" w:hAnsi="Times New Roman"/>
         </w:rPr>
       </w:pPr>
-      <w:bookmarkStart w:id="0" w:name="_Toc441230971"/>
-      <w:bookmarkStart w:id="1" w:name="_Toc30680349"/>
-      <w:bookmarkStart w:id="2" w:name="_Toc30766275"/>
+      <w:bookmarkStart w:id="1" w:name="_Toc441230971"/>
+      <w:bookmarkStart w:id="2" w:name="_Toc30680349"/>
+      <w:bookmarkStart w:id="3" w:name="_Toc30766275"/>
       <w:r>
         <w:rPr>
           <w:rFonts w:ascii="Times New Roman" w:hAnsi="Times New Roman"/>
         </w:rPr>
         <w:t>Revision History</w:t>
       </w:r>
-      <w:bookmarkEnd w:id="0"/>
       <w:bookmarkEnd w:id="1"/>
       <w:bookmarkEnd w:id="2"/>
+      <w:bookmarkEnd w:id="3"/>
     </w:p>
     <w:tbl>
       <w:tblPr>
@@ -1368,33 +1332,11 @@
                 <w:rFonts w:ascii="Times New Roman" w:hAnsi="Times New Roman"/>
               </w:rPr>
             </w:pPr>
-            <w:proofErr w:type="spellStart"/>
             <w:r>
               <w:rPr>
                 <w:rFonts w:ascii="Times New Roman" w:hAnsi="Times New Roman"/>
               </w:rPr>
-              <w:t>Moustafa</w:t>
-            </w:r>
-            <w:proofErr w:type="spellEnd"/>
-            <w:r>
-              <w:rPr>
-                <w:rFonts w:ascii="Times New Roman" w:hAnsi="Times New Roman"/>
-              </w:rPr>
-              <w:t xml:space="preserve"> </w:t>
-            </w:r>
-            <w:proofErr w:type="spellStart"/>
-            <w:r>
-              <w:rPr>
-                <w:rFonts w:ascii="Times New Roman" w:hAnsi="Times New Roman"/>
-              </w:rPr>
-              <w:t>Ghareeb</w:t>
-            </w:r>
-            <w:proofErr w:type="spellEnd"/>
-            <w:r>
-              <w:rPr>
-                <w:rFonts w:ascii="Times New Roman" w:hAnsi="Times New Roman"/>
-              </w:rPr>
-              <w:t>,</w:t>
+              <w:t>Moustafa Ghareeb,</w:t>
             </w:r>
           </w:p>
           <w:p>
@@ -1404,19 +1346,11 @@
                 <w:rFonts w:ascii="Times New Roman" w:hAnsi="Times New Roman"/>
               </w:rPr>
             </w:pPr>
-            <w:proofErr w:type="spellStart"/>
             <w:r>
               <w:rPr>
                 <w:rFonts w:ascii="Times New Roman" w:hAnsi="Times New Roman"/>
               </w:rPr>
-              <w:t>Donia</w:t>
-            </w:r>
-            <w:proofErr w:type="spellEnd"/>
-            <w:r>
-              <w:rPr>
-                <w:rFonts w:ascii="Times New Roman" w:hAnsi="Times New Roman"/>
-              </w:rPr>
-              <w:t xml:space="preserve"> Mohamed</w:t>
+              <w:t>Donia Mohamed</w:t>
             </w:r>
           </w:p>
         </w:tc>
@@ -1542,33 +1476,11 @@
                 <w:rFonts w:ascii="Times New Roman" w:hAnsi="Times New Roman"/>
               </w:rPr>
             </w:pPr>
-            <w:proofErr w:type="spellStart"/>
             <w:r>
               <w:rPr>
                 <w:rFonts w:ascii="Times New Roman" w:hAnsi="Times New Roman"/>
               </w:rPr>
-              <w:t>Moustafa</w:t>
-            </w:r>
-            <w:proofErr w:type="spellEnd"/>
-            <w:r>
-              <w:rPr>
-                <w:rFonts w:ascii="Times New Roman" w:hAnsi="Times New Roman"/>
-              </w:rPr>
-              <w:t xml:space="preserve"> </w:t>
-            </w:r>
-            <w:proofErr w:type="spellStart"/>
-            <w:r>
-              <w:rPr>
-                <w:rFonts w:ascii="Times New Roman" w:hAnsi="Times New Roman"/>
-              </w:rPr>
-              <w:t>Ghareeb</w:t>
-            </w:r>
-            <w:proofErr w:type="spellEnd"/>
-            <w:r>
-              <w:rPr>
-                <w:rFonts w:ascii="Times New Roman" w:hAnsi="Times New Roman"/>
-              </w:rPr>
-              <w:t>,</w:t>
+              <w:t>Moustafa Ghareeb,</w:t>
             </w:r>
           </w:p>
           <w:p>
@@ -1578,19 +1490,11 @@
                 <w:rFonts w:ascii="Times New Roman" w:hAnsi="Times New Roman"/>
               </w:rPr>
             </w:pPr>
-            <w:proofErr w:type="spellStart"/>
             <w:r>
               <w:rPr>
                 <w:rFonts w:ascii="Times New Roman" w:hAnsi="Times New Roman"/>
               </w:rPr>
-              <w:t>Donia</w:t>
-            </w:r>
-            <w:proofErr w:type="spellEnd"/>
-            <w:r>
-              <w:rPr>
-                <w:rFonts w:ascii="Times New Roman" w:hAnsi="Times New Roman"/>
-              </w:rPr>
-              <w:t xml:space="preserve"> Mohamed</w:t>
+              <w:t>Donia Mohamed</w:t>
             </w:r>
           </w:p>
         </w:tc>
@@ -1710,33 +1614,11 @@
                 <w:rFonts w:ascii="Times New Roman" w:hAnsi="Times New Roman"/>
               </w:rPr>
             </w:pPr>
-            <w:proofErr w:type="spellStart"/>
             <w:r>
               <w:rPr>
                 <w:rFonts w:ascii="Times New Roman" w:hAnsi="Times New Roman"/>
               </w:rPr>
-              <w:t>Moustafa</w:t>
-            </w:r>
-            <w:proofErr w:type="spellEnd"/>
-            <w:r>
-              <w:rPr>
-                <w:rFonts w:ascii="Times New Roman" w:hAnsi="Times New Roman"/>
-              </w:rPr>
-              <w:t xml:space="preserve"> </w:t>
-            </w:r>
-            <w:proofErr w:type="spellStart"/>
-            <w:r>
-              <w:rPr>
-                <w:rFonts w:ascii="Times New Roman" w:hAnsi="Times New Roman"/>
-              </w:rPr>
-              <w:t>Ghareeb</w:t>
-            </w:r>
-            <w:proofErr w:type="spellEnd"/>
-            <w:r>
-              <w:rPr>
-                <w:rFonts w:ascii="Times New Roman" w:hAnsi="Times New Roman"/>
-              </w:rPr>
-              <w:t>,</w:t>
+              <w:t>Moustafa Ghareeb,</w:t>
             </w:r>
           </w:p>
           <w:p>
@@ -1746,19 +1628,11 @@
                 <w:rFonts w:ascii="Times New Roman" w:hAnsi="Times New Roman"/>
               </w:rPr>
             </w:pPr>
-            <w:proofErr w:type="spellStart"/>
             <w:r>
               <w:rPr>
                 <w:rFonts w:ascii="Times New Roman" w:hAnsi="Times New Roman"/>
               </w:rPr>
-              <w:t>Donia</w:t>
-            </w:r>
-            <w:proofErr w:type="spellEnd"/>
-            <w:r>
-              <w:rPr>
-                <w:rFonts w:ascii="Times New Roman" w:hAnsi="Times New Roman"/>
-              </w:rPr>
-              <w:t xml:space="preserve"> Mohamed</w:t>
+              <w:t>Donia Mohamed</w:t>
             </w:r>
           </w:p>
         </w:tc>
@@ -1823,8 +1697,6 @@
           <w:szCs w:val="40"/>
         </w:rPr>
       </w:pPr>
-      <w:bookmarkStart w:id="3" w:name="_GoBack"/>
-      <w:bookmarkEnd w:id="3"/>
     </w:p>
     <w:p>
       <w:pPr>
@@ -2016,29 +1888,7 @@
           <w:sz w:val="24"/>
           <w:szCs w:val="24"/>
         </w:rPr>
-        <w:t xml:space="preserve">On / </w:t>
-      </w:r>
-      <w:proofErr w:type="gramStart"/>
-      <w:r>
-        <w:rPr>
-          <w:rFonts w:ascii="Courier New" w:hAnsi="Courier New" w:cs="Courier New"/>
-          <w:b/>
-          <w:bCs/>
-          <w:sz w:val="24"/>
-          <w:szCs w:val="24"/>
-        </w:rPr>
-        <w:t>Off</w:t>
-      </w:r>
-      <w:proofErr w:type="gramEnd"/>
-      <w:r>
-        <w:rPr>
-          <w:rFonts w:ascii="Courier New" w:hAnsi="Courier New" w:cs="Courier New"/>
-          <w:b/>
-          <w:bCs/>
-          <w:sz w:val="24"/>
-          <w:szCs w:val="24"/>
-        </w:rPr>
-        <w:t xml:space="preserve"> for the elevator and reset</w:t>
+        <w:t>On / Off for the elevator and reset</w:t>
       </w:r>
       <w:r>
         <w:rPr>
@@ -5274,29 +5124,7 @@
                 <w:szCs w:val="28"/>
                 <w:u w:val="none"/>
               </w:rPr>
-              <w:t xml:space="preserve">When the user is calling the Elevator for the second </w:t>
-            </w:r>
-            <w:proofErr w:type="gramStart"/>
-            <w:r>
-              <w:rPr>
-                <w:rStyle w:val="IntenseReference"/>
-                <w:color w:val="000000" w:themeColor="text1"/>
-                <w:sz w:val="28"/>
-                <w:szCs w:val="28"/>
-                <w:u w:val="none"/>
-              </w:rPr>
-              <w:t>time ,</w:t>
-            </w:r>
-            <w:proofErr w:type="gramEnd"/>
-            <w:r>
-              <w:rPr>
-                <w:rStyle w:val="IntenseReference"/>
-                <w:color w:val="000000" w:themeColor="text1"/>
-                <w:sz w:val="28"/>
-                <w:szCs w:val="28"/>
-                <w:u w:val="none"/>
-              </w:rPr>
-              <w:t xml:space="preserve"> the system will request him to enter his ID and pass to use the ELEV.</w:t>
+              <w:t>When the user is calling the Elevator for the second time , the system will request him to enter his ID and pass to use the ELEV.</w:t>
             </w:r>
             <w:bookmarkEnd w:id="38"/>
             <w:bookmarkEnd w:id="39"/>
@@ -5971,7 +5799,7 @@
         <v:path o:extrusionok="f" gradientshapeok="t" o:connecttype="rect"/>
         <o:lock v:ext="edit" aspectratio="t"/>
       </v:shapetype>
-      <v:shape id="_x0000_i1204" type="#_x0000_t75" style="width:11.25pt;height:11.25pt" o:bullet="t">
+      <v:shape id="_x0000_i1027" type="#_x0000_t75" style="width:11.25pt;height:11.25pt" o:bullet="t">
         <v:imagedata r:id="rId1" o:title="msoFF7A"/>
       </v:shape>
     </w:pict>
@@ -13423,7 +13251,7 @@
 </file>
 
 <file path=customXml/itemProps1.xml><?xml version="1.0" encoding="utf-8"?>
-<ds:datastoreItem xmlns:ds="http://schemas.openxmlformats.org/officeDocument/2006/customXml" ds:itemID="{7F363B84-1241-4264-8EF6-04D719D782D9}">
+<ds:datastoreItem xmlns:ds="http://schemas.openxmlformats.org/officeDocument/2006/customXml" ds:itemID="{8C14CC48-3E7B-4115-B225-E8047DFEFFAA}">
   <ds:schemaRefs>
     <ds:schemaRef ds:uri="http://schemas.openxmlformats.org/officeDocument/2006/bibliography"/>
   </ds:schemaRefs>

</xml_diff>

<commit_message>
Updated all the documents with the new company's logo Signed-off-by: Moustafa Ghareeb <moustafa.ghareeb.hpg@gmail.com>
</commit_message>
<xml_diff>
--- a/Input Documents/CYRS .docx
+++ b/Input Documents/CYRS .docx
@@ -1,6 +1,6 @@
 
 <file path=word/document.xml><?xml version="1.0" encoding="utf-8"?>
-<w:document xmlns:wpc="http://schemas.microsoft.com/office/word/2010/wordprocessingCanvas" xmlns:mc="http://schemas.openxmlformats.org/markup-compatibility/2006" xmlns:o="urn:schemas-microsoft-com:office:office" xmlns:r="http://schemas.openxmlformats.org/officeDocument/2006/relationships" xmlns:m="http://schemas.openxmlformats.org/officeDocument/2006/math" xmlns:v="urn:schemas-microsoft-com:vml" xmlns:wp14="http://schemas.microsoft.com/office/word/2010/wordprocessingDrawing" xmlns:wp="http://schemas.openxmlformats.org/drawingml/2006/wordprocessingDrawing" xmlns:w10="urn:schemas-microsoft-com:office:word" xmlns:w="http://schemas.openxmlformats.org/wordprocessingml/2006/main" xmlns:w14="http://schemas.microsoft.com/office/word/2010/wordml" xmlns:wpg="http://schemas.microsoft.com/office/word/2010/wordprocessingGroup" xmlns:wpi="http://schemas.microsoft.com/office/word/2010/wordprocessingInk" xmlns:wne="http://schemas.microsoft.com/office/word/2006/wordml" xmlns:wps="http://schemas.microsoft.com/office/word/2010/wordprocessingShape" mc:Ignorable="w14 wp14">
+<w:document xmlns:wpc="http://schemas.microsoft.com/office/word/2010/wordprocessingCanvas" xmlns:cx="http://schemas.microsoft.com/office/drawing/2014/chartex" xmlns:cx1="http://schemas.microsoft.com/office/drawing/2015/9/8/chartex" xmlns:cx2="http://schemas.microsoft.com/office/drawing/2015/10/21/chartex" xmlns:cx3="http://schemas.microsoft.com/office/drawing/2016/5/9/chartex" xmlns:cx4="http://schemas.microsoft.com/office/drawing/2016/5/10/chartex" xmlns:cx5="http://schemas.microsoft.com/office/drawing/2016/5/11/chartex" xmlns:cx6="http://schemas.microsoft.com/office/drawing/2016/5/12/chartex" xmlns:cx7="http://schemas.microsoft.com/office/drawing/2016/5/13/chartex" xmlns:cx8="http://schemas.microsoft.com/office/drawing/2016/5/14/chartex" xmlns:mc="http://schemas.openxmlformats.org/markup-compatibility/2006" xmlns:aink="http://schemas.microsoft.com/office/drawing/2016/ink" xmlns:am3d="http://schemas.microsoft.com/office/drawing/2017/model3d" xmlns:o="urn:schemas-microsoft-com:office:office" xmlns:r="http://schemas.openxmlformats.org/officeDocument/2006/relationships" xmlns:m="http://schemas.openxmlformats.org/officeDocument/2006/math" xmlns:v="urn:schemas-microsoft-com:vml" xmlns:wp14="http://schemas.microsoft.com/office/word/2010/wordprocessingDrawing" xmlns:wp="http://schemas.openxmlformats.org/drawingml/2006/wordprocessingDrawing" xmlns:w10="urn:schemas-microsoft-com:office:word" xmlns:w="http://schemas.openxmlformats.org/wordprocessingml/2006/main" xmlns:w14="http://schemas.microsoft.com/office/word/2010/wordml" xmlns:w15="http://schemas.microsoft.com/office/word/2012/wordml" xmlns:w16cid="http://schemas.microsoft.com/office/word/2016/wordml/cid" xmlns:w16se="http://schemas.microsoft.com/office/word/2015/wordml/symex" xmlns:wpg="http://schemas.microsoft.com/office/word/2010/wordprocessingGroup" xmlns:wpi="http://schemas.microsoft.com/office/word/2010/wordprocessingInk" xmlns:wne="http://schemas.microsoft.com/office/word/2006/wordml" xmlns:wps="http://schemas.microsoft.com/office/word/2010/wordprocessingShape" mc:Ignorable="w14 w15 w16se w16cid wp14">
   <w:body>
     <w:p>
       <w:pPr>
@@ -23,6 +23,8 @@
         </w:rPr>
         <w:t>CYRS</w:t>
       </w:r>
+      <w:bookmarkStart w:id="0" w:name="_GoBack"/>
+      <w:bookmarkEnd w:id="0"/>
     </w:p>
     <w:p>
       <w:pPr>
@@ -88,8 +90,6 @@
               </w:rPr>
               <w:t>Version</w:t>
             </w:r>
-            <w:bookmarkStart w:id="0" w:name="_GoBack"/>
-            <w:bookmarkEnd w:id="0"/>
           </w:p>
         </w:tc>
         <w:tc>
@@ -221,7 +221,21 @@
           <w:rFonts w:ascii="Times New Roman" w:hAnsi="Times New Roman"/>
         </w:rPr>
         <w:br/>
-        <w:t>- Donia Mohamed</w:t>
+        <w:t xml:space="preserve">- </w:t>
+      </w:r>
+      <w:proofErr w:type="spellStart"/>
+      <w:r>
+        <w:rPr>
+          <w:rFonts w:ascii="Times New Roman" w:hAnsi="Times New Roman"/>
+        </w:rPr>
+        <w:t>Donia</w:t>
+      </w:r>
+      <w:proofErr w:type="spellEnd"/>
+      <w:r>
+        <w:rPr>
+          <w:rFonts w:ascii="Times New Roman" w:hAnsi="Times New Roman"/>
+        </w:rPr>
+        <w:t xml:space="preserve"> Mohamed</w:t>
       </w:r>
     </w:p>
     <w:p>
@@ -232,6 +246,7 @@
           <w:sz w:val="32"/>
         </w:rPr>
         <w:sectPr>
+          <w:headerReference w:type="default" r:id="rId8"/>
           <w:footerReference w:type="default" r:id="rId9"/>
           <w:pgSz w:w="12240" w:h="15840" w:code="1"/>
           <w:pgMar w:top="1440" w:right="1440" w:bottom="1440" w:left="1440" w:header="720" w:footer="720" w:gutter="0"/>
@@ -1346,11 +1361,19 @@
                 <w:rFonts w:ascii="Times New Roman" w:hAnsi="Times New Roman"/>
               </w:rPr>
             </w:pPr>
+            <w:proofErr w:type="spellStart"/>
             <w:r>
               <w:rPr>
                 <w:rFonts w:ascii="Times New Roman" w:hAnsi="Times New Roman"/>
               </w:rPr>
-              <w:t>Donia Mohamed</w:t>
+              <w:t>Donia</w:t>
+            </w:r>
+            <w:proofErr w:type="spellEnd"/>
+            <w:r>
+              <w:rPr>
+                <w:rFonts w:ascii="Times New Roman" w:hAnsi="Times New Roman"/>
+              </w:rPr>
+              <w:t xml:space="preserve"> Mohamed</w:t>
             </w:r>
           </w:p>
         </w:tc>
@@ -1490,11 +1513,19 @@
                 <w:rFonts w:ascii="Times New Roman" w:hAnsi="Times New Roman"/>
               </w:rPr>
             </w:pPr>
+            <w:proofErr w:type="spellStart"/>
             <w:r>
               <w:rPr>
                 <w:rFonts w:ascii="Times New Roman" w:hAnsi="Times New Roman"/>
               </w:rPr>
-              <w:t>Donia Mohamed</w:t>
+              <w:t>Donia</w:t>
+            </w:r>
+            <w:proofErr w:type="spellEnd"/>
+            <w:r>
+              <w:rPr>
+                <w:rFonts w:ascii="Times New Roman" w:hAnsi="Times New Roman"/>
+              </w:rPr>
+              <w:t xml:space="preserve"> Mohamed</w:t>
             </w:r>
           </w:p>
         </w:tc>
@@ -1628,11 +1659,19 @@
                 <w:rFonts w:ascii="Times New Roman" w:hAnsi="Times New Roman"/>
               </w:rPr>
             </w:pPr>
+            <w:proofErr w:type="spellStart"/>
             <w:r>
               <w:rPr>
                 <w:rFonts w:ascii="Times New Roman" w:hAnsi="Times New Roman"/>
               </w:rPr>
-              <w:t>Donia Mohamed</w:t>
+              <w:t>Donia</w:t>
+            </w:r>
+            <w:proofErr w:type="spellEnd"/>
+            <w:r>
+              <w:rPr>
+                <w:rFonts w:ascii="Times New Roman" w:hAnsi="Times New Roman"/>
+              </w:rPr>
+              <w:t xml:space="preserve"> Mohamed</w:t>
             </w:r>
           </w:p>
         </w:tc>
@@ -1949,7 +1988,7 @@
         <mc:AlternateContent>
           <mc:Choice Requires="wps">
             <w:drawing>
-              <wp:anchor distT="0" distB="0" distL="114300" distR="114300" simplePos="0" relativeHeight="251660288" behindDoc="0" locked="0" layoutInCell="1" allowOverlap="1" wp14:anchorId="11E3E8AB" wp14:editId="6F61A629">
+              <wp:anchor distT="0" distB="0" distL="114300" distR="114300" simplePos="0" relativeHeight="251660288" behindDoc="0" locked="0" layoutInCell="1" allowOverlap="1" wp14:anchorId="655FB232" wp14:editId="234416AF">
                 <wp:simplePos x="0" y="0"/>
                 <wp:positionH relativeFrom="column">
                   <wp:posOffset>1943100</wp:posOffset>
@@ -2021,7 +2060,7 @@
           </mc:Choice>
           <mc:Fallback>
             <w:pict>
-              <v:shapetype id="_x0000_t176" coordsize="21600,21600" o:spt="176" adj="2700" path="m@0,qx0@0l0@2qy@0,21600l@1,21600qx21600@2l21600@0qy@1,xe">
+              <v:shapetype w14:anchorId="655FB232" id="_x0000_t176" coordsize="21600,21600" o:spt="176" adj="2700" path="m@0,qx0@0l0@2qy@0,21600l@1,21600qx21600@2l21600@0qy@1,xe">
                 <v:stroke joinstyle="miter"/>
                 <v:formulas>
                   <v:f eqn="val #0"/>
@@ -2075,7 +2114,7 @@
         <mc:AlternateContent>
           <mc:Choice Requires="wps">
             <w:drawing>
-              <wp:anchor distT="0" distB="0" distL="114300" distR="114300" simplePos="0" relativeHeight="251669504" behindDoc="0" locked="0" layoutInCell="1" allowOverlap="1" wp14:anchorId="10305C06" wp14:editId="2A46FFAA">
+              <wp:anchor distT="0" distB="0" distL="114300" distR="114300" simplePos="0" relativeHeight="251669504" behindDoc="0" locked="0" layoutInCell="1" allowOverlap="1" wp14:anchorId="06270E58" wp14:editId="235E067C">
                 <wp:simplePos x="0" y="0"/>
                 <wp:positionH relativeFrom="column">
                   <wp:posOffset>2590800</wp:posOffset>
@@ -2127,7 +2166,7 @@
           </mc:Choice>
           <mc:Fallback>
             <w:pict>
-              <v:shapetype id="_x0000_t34" coordsize="21600,21600" o:spt="34" o:oned="t" adj="10800" path="m,l@0,0@0,21600,21600,21600e" filled="f">
+              <v:shapetype w14:anchorId="6A10D440" id="_x0000_t34" coordsize="21600,21600" o:spt="34" o:oned="t" adj="10800" path="m,l@0,0@0,21600,21600,21600e" filled="f">
                 <v:stroke joinstyle="miter"/>
                 <v:formulas>
                   <v:f eqn="val #0"/>
@@ -2154,7 +2193,7 @@
         <mc:AlternateContent>
           <mc:Choice Requires="wps">
             <w:drawing>
-              <wp:anchor distT="0" distB="0" distL="114300" distR="114300" simplePos="0" relativeHeight="251668480" behindDoc="0" locked="0" layoutInCell="1" allowOverlap="1" wp14:anchorId="00CADA0E" wp14:editId="011BEE88">
+              <wp:anchor distT="0" distB="0" distL="114300" distR="114300" simplePos="0" relativeHeight="251668480" behindDoc="0" locked="0" layoutInCell="1" allowOverlap="1" wp14:anchorId="692B8595" wp14:editId="45B08A5B">
                 <wp:simplePos x="0" y="0"/>
                 <wp:positionH relativeFrom="column">
                   <wp:posOffset>2800350</wp:posOffset>
@@ -2206,7 +2245,7 @@
           </mc:Choice>
           <mc:Fallback>
             <w:pict>
-              <v:shape id="Elbow Connector 36" o:spid="_x0000_s1026" type="#_x0000_t34" style="position:absolute;margin-left:220.5pt;margin-top:32.45pt;width:23.25pt;height:113.25pt;z-index:251668480;visibility:visible;mso-wrap-style:square;mso-wrap-distance-left:9pt;mso-wrap-distance-top:0;mso-wrap-distance-right:9pt;mso-wrap-distance-bottom:0;mso-position-horizontal:absolute;mso-position-horizontal-relative:text;mso-position-vertical:absolute;mso-position-vertical-relative:text" o:gfxdata="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" strokecolor="black [3040]">
+              <v:shape w14:anchorId="5D4A0320" id="Elbow Connector 36" o:spid="_x0000_s1026" type="#_x0000_t34" style="position:absolute;margin-left:220.5pt;margin-top:32.45pt;width:23.25pt;height:113.25pt;z-index:251668480;visibility:visible;mso-wrap-style:square;mso-wrap-distance-left:9pt;mso-wrap-distance-top:0;mso-wrap-distance-right:9pt;mso-wrap-distance-bottom:0;mso-position-horizontal:absolute;mso-position-horizontal-relative:text;mso-position-vertical:absolute;mso-position-vertical-relative:text" o:gfxdata="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" strokecolor="black [3040]">
                 <v:stroke endarrow="open"/>
               </v:shape>
             </w:pict>
@@ -2222,7 +2261,7 @@
         <mc:AlternateContent>
           <mc:Choice Requires="wps">
             <w:drawing>
-              <wp:anchor distT="0" distB="0" distL="114300" distR="114300" simplePos="0" relativeHeight="251667456" behindDoc="0" locked="0" layoutInCell="1" allowOverlap="1" wp14:anchorId="279A87AA" wp14:editId="6E5342D5">
+              <wp:anchor distT="0" distB="0" distL="114300" distR="114300" simplePos="0" relativeHeight="251667456" behindDoc="0" locked="0" layoutInCell="1" allowOverlap="1" wp14:anchorId="20B8AE1C" wp14:editId="67FC34F9">
                 <wp:simplePos x="0" y="0"/>
                 <wp:positionH relativeFrom="column">
                   <wp:posOffset>2152650</wp:posOffset>
@@ -2274,7 +2313,7 @@
           </mc:Choice>
           <mc:Fallback>
             <w:pict>
-              <v:shape id="Elbow Connector 35" o:spid="_x0000_s1026" type="#_x0000_t34" style="position:absolute;margin-left:169.5pt;margin-top:32.45pt;width:24pt;height:113.25pt;flip:y;z-index:251667456;visibility:visible;mso-wrap-style:square;mso-wrap-distance-left:9pt;mso-wrap-distance-top:0;mso-wrap-distance-right:9pt;mso-wrap-distance-bottom:0;mso-position-horizontal:absolute;mso-position-horizontal-relative:text;mso-position-vertical:absolute;mso-position-vertical-relative:text" o:gfxdata="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" strokecolor="black [3040]">
+              <v:shape w14:anchorId="1F8F62D5" id="Elbow Connector 35" o:spid="_x0000_s1026" type="#_x0000_t34" style="position:absolute;margin-left:169.5pt;margin-top:32.45pt;width:24pt;height:113.25pt;flip:y;z-index:251667456;visibility:visible;mso-wrap-style:square;mso-wrap-distance-left:9pt;mso-wrap-distance-top:0;mso-wrap-distance-right:9pt;mso-wrap-distance-bottom:0;mso-position-horizontal:absolute;mso-position-horizontal-relative:text;mso-position-vertical:absolute;mso-position-vertical-relative:text" o:gfxdata="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" strokecolor="black [3040]">
                 <v:stroke endarrow="open"/>
               </v:shape>
             </w:pict>
@@ -2290,7 +2329,7 @@
         <mc:AlternateContent>
           <mc:Choice Requires="wps">
             <w:drawing>
-              <wp:anchor distT="0" distB="0" distL="114300" distR="114300" simplePos="0" relativeHeight="251666432" behindDoc="0" locked="0" layoutInCell="1" allowOverlap="1" wp14:anchorId="0B37CE2B" wp14:editId="76ED0F53">
+              <wp:anchor distT="0" distB="0" distL="114300" distR="114300" simplePos="0" relativeHeight="251666432" behindDoc="0" locked="0" layoutInCell="1" allowOverlap="1" wp14:anchorId="51891543" wp14:editId="13019F42">
                 <wp:simplePos x="0" y="0"/>
                 <wp:positionH relativeFrom="column">
                   <wp:posOffset>3514725</wp:posOffset>
@@ -2342,7 +2381,7 @@
           </mc:Choice>
           <mc:Fallback>
             <w:pict>
-              <v:shape id="Elbow Connector 32" o:spid="_x0000_s1026" type="#_x0000_t34" style="position:absolute;margin-left:276.75pt;margin-top:3.95pt;width:36.75pt;height:66.75pt;flip:x y;z-index:251666432;visibility:visible;mso-wrap-style:square;mso-wrap-distance-left:9pt;mso-wrap-distance-top:0;mso-wrap-distance-right:9pt;mso-wrap-distance-bottom:0;mso-position-horizontal:absolute;mso-position-horizontal-relative:text;mso-position-vertical:absolute;mso-position-vertical-relative:text" o:gfxdata="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" strokecolor="black [3040]">
+              <v:shape w14:anchorId="78AFB92D" id="Elbow Connector 32" o:spid="_x0000_s1026" type="#_x0000_t34" style="position:absolute;margin-left:276.75pt;margin-top:3.95pt;width:36.75pt;height:66.75pt;flip:x y;z-index:251666432;visibility:visible;mso-wrap-style:square;mso-wrap-distance-left:9pt;mso-wrap-distance-top:0;mso-wrap-distance-right:9pt;mso-wrap-distance-bottom:0;mso-position-horizontal:absolute;mso-position-horizontal-relative:text;mso-position-vertical:absolute;mso-position-vertical-relative:text" o:gfxdata="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" strokecolor="black [3040]">
                 <v:stroke endarrow="open"/>
               </v:shape>
             </w:pict>
@@ -2358,7 +2397,7 @@
         <mc:AlternateContent>
           <mc:Choice Requires="wps">
             <w:drawing>
-              <wp:anchor distT="0" distB="0" distL="114300" distR="114300" simplePos="0" relativeHeight="251665408" behindDoc="0" locked="0" layoutInCell="1" allowOverlap="1" wp14:anchorId="7F71DCD5" wp14:editId="4E31D6FB">
+              <wp:anchor distT="0" distB="0" distL="114300" distR="114300" simplePos="0" relativeHeight="251665408" behindDoc="0" locked="0" layoutInCell="1" allowOverlap="1" wp14:anchorId="40475A61" wp14:editId="0C6305F2">
                 <wp:simplePos x="0" y="0"/>
                 <wp:positionH relativeFrom="column">
                   <wp:posOffset>1209675</wp:posOffset>
@@ -2410,7 +2449,7 @@
           </mc:Choice>
           <mc:Fallback>
             <w:pict>
-              <v:shape id="Elbow Connector 23" o:spid="_x0000_s1026" type="#_x0000_t34" style="position:absolute;margin-left:95.25pt;margin-top:9.2pt;width:47.25pt;height:61.5pt;flip:x;z-index:251665408;visibility:visible;mso-wrap-style:square;mso-wrap-distance-left:9pt;mso-wrap-distance-top:0;mso-wrap-distance-right:9pt;mso-wrap-distance-bottom:0;mso-position-horizontal:absolute;mso-position-horizontal-relative:text;mso-position-vertical:absolute;mso-position-vertical-relative:text" o:gfxdata="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" strokecolor="black [3040]">
+              <v:shape w14:anchorId="277EC9E8" id="Elbow Connector 23" o:spid="_x0000_s1026" type="#_x0000_t34" style="position:absolute;margin-left:95.25pt;margin-top:9.2pt;width:47.25pt;height:61.5pt;flip:x;z-index:251665408;visibility:visible;mso-wrap-style:square;mso-wrap-distance-left:9pt;mso-wrap-distance-top:0;mso-wrap-distance-right:9pt;mso-wrap-distance-bottom:0;mso-position-horizontal:absolute;mso-position-horizontal-relative:text;mso-position-vertical:absolute;mso-position-vertical-relative:text" o:gfxdata="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" strokecolor="black [3040]">
                 <v:stroke endarrow="open"/>
               </v:shape>
             </w:pict>
@@ -2435,7 +2474,7 @@
         <mc:AlternateContent>
           <mc:Choice Requires="wps">
             <w:drawing>
-              <wp:anchor distT="0" distB="0" distL="114300" distR="114300" simplePos="0" relativeHeight="251664384" behindDoc="0" locked="0" layoutInCell="1" allowOverlap="1" wp14:anchorId="691141E8" wp14:editId="561A629B">
+              <wp:anchor distT="0" distB="0" distL="114300" distR="114300" simplePos="0" relativeHeight="251664384" behindDoc="0" locked="0" layoutInCell="1" allowOverlap="1" wp14:anchorId="4DE7CC10" wp14:editId="508C4FAA">
                 <wp:simplePos x="0" y="0"/>
                 <wp:positionH relativeFrom="column">
                   <wp:posOffset>4086225</wp:posOffset>
@@ -2507,7 +2546,7 @@
           </mc:Choice>
           <mc:Fallback>
             <w:pict>
-              <v:shape id="Flowchart: Alternate Process 15" o:spid="_x0000_s1027" type="#_x0000_t176" style="position:absolute;left:0;text-align:left;margin-left:321.75pt;margin-top:10.3pt;width:77.25pt;height:41.25pt;z-index:251664384;visibility:visible;mso-wrap-style:square;mso-width-percent:0;mso-height-percent:0;mso-wrap-distance-left:9pt;mso-wrap-distance-top:0;mso-wrap-distance-right:9pt;mso-wrap-distance-bottom:0;mso-position-horizontal:absolute;mso-position-horizontal-relative:text;mso-position-vertical:absolute;mso-position-vertical-relative:text;mso-width-percent:0;mso-height-percent:0;mso-width-relative:margin;mso-height-relative:margin;v-text-anchor:middle" o:gfxdata="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" fillcolor="gray [1616]" strokecolor="black [3040]">
+              <v:shape w14:anchorId="4DE7CC10" id="Flowchart: Alternate Process 15" o:spid="_x0000_s1027" type="#_x0000_t176" style="position:absolute;left:0;text-align:left;margin-left:321.75pt;margin-top:10.3pt;width:77.25pt;height:41.25pt;z-index:251664384;visibility:visible;mso-wrap-style:square;mso-width-percent:0;mso-height-percent:0;mso-wrap-distance-left:9pt;mso-wrap-distance-top:0;mso-wrap-distance-right:9pt;mso-wrap-distance-bottom:0;mso-position-horizontal:absolute;mso-position-horizontal-relative:text;mso-position-vertical:absolute;mso-position-vertical-relative:text;mso-width-percent:0;mso-height-percent:0;mso-width-relative:margin;mso-height-relative:margin;v-text-anchor:middle" o:gfxdata="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" fillcolor="gray [1616]" strokecolor="black [3040]">
                 <v:fill color2="#d9d9d9 [496]" rotate="t" angle="180" colors="0 #bcbcbc;22938f #d0d0d0;1 #ededed" focus="100%" type="gradient"/>
                 <v:shadow on="t" color="black" opacity="24903f" origin=",.5" offset="0,.55556mm"/>
                 <v:textbox>
@@ -2536,7 +2575,7 @@
         <mc:AlternateContent>
           <mc:Choice Requires="wps">
             <w:drawing>
-              <wp:anchor distT="0" distB="0" distL="114300" distR="114300" simplePos="0" relativeHeight="251659264" behindDoc="0" locked="0" layoutInCell="1" allowOverlap="1" wp14:anchorId="4D45C1C7" wp14:editId="0827D799">
+              <wp:anchor distT="0" distB="0" distL="114300" distR="114300" simplePos="0" relativeHeight="251659264" behindDoc="0" locked="0" layoutInCell="1" allowOverlap="1" wp14:anchorId="31D8FC08" wp14:editId="6C499F7D">
                 <wp:simplePos x="0" y="0"/>
                 <wp:positionH relativeFrom="column">
                   <wp:posOffset>314325</wp:posOffset>
@@ -2605,7 +2644,7 @@
           </mc:Choice>
           <mc:Fallback>
             <w:pict>
-              <v:shape id="Flowchart: Alternate Process 6" o:spid="_x0000_s1028" type="#_x0000_t176" style="position:absolute;left:0;text-align:left;margin-left:24.75pt;margin-top:14.8pt;width:63pt;height:39.75pt;z-index:251659264;visibility:visible;mso-wrap-style:square;mso-height-percent:0;mso-wrap-distance-left:9pt;mso-wrap-distance-top:0;mso-wrap-distance-right:9pt;mso-wrap-distance-bottom:0;mso-position-horizontal:absolute;mso-position-horizontal-relative:text;mso-position-vertical:absolute;mso-position-vertical-relative:text;mso-height-percent:0;mso-height-relative:margin;v-text-anchor:middle" o:gfxdata="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" fillcolor="gray [1616]" strokecolor="black [3040]">
+              <v:shape w14:anchorId="31D8FC08" id="Flowchart: Alternate Process 6" o:spid="_x0000_s1028" type="#_x0000_t176" style="position:absolute;left:0;text-align:left;margin-left:24.75pt;margin-top:14.8pt;width:63pt;height:39.75pt;z-index:251659264;visibility:visible;mso-wrap-style:square;mso-height-percent:0;mso-wrap-distance-left:9pt;mso-wrap-distance-top:0;mso-wrap-distance-right:9pt;mso-wrap-distance-bottom:0;mso-position-horizontal:absolute;mso-position-horizontal-relative:text;mso-position-vertical:absolute;mso-position-vertical-relative:text;mso-height-percent:0;mso-height-relative:margin;v-text-anchor:middle" o:gfxdata="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" fillcolor="gray [1616]" strokecolor="black [3040]">
                 <v:fill color2="#d9d9d9 [496]" rotate="t" angle="180" colors="0 #bcbcbc;22938f #d0d0d0;1 #ededed" focus="100%" type="gradient"/>
                 <v:shadow on="t" color="black" opacity="24903f" origin=",.5" offset="0,.55556mm"/>
                 <v:textbox>
@@ -2651,7 +2690,7 @@
         <mc:AlternateContent>
           <mc:Choice Requires="wps">
             <w:drawing>
-              <wp:anchor distT="0" distB="0" distL="114300" distR="114300" simplePos="0" relativeHeight="251663360" behindDoc="0" locked="0" layoutInCell="1" allowOverlap="1" wp14:anchorId="7B86B60F" wp14:editId="7A036777">
+              <wp:anchor distT="0" distB="0" distL="114300" distR="114300" simplePos="0" relativeHeight="251663360" behindDoc="0" locked="0" layoutInCell="1" allowOverlap="1" wp14:anchorId="5F785D6B" wp14:editId="27A4B800">
                 <wp:simplePos x="0" y="0"/>
                 <wp:positionH relativeFrom="column">
                   <wp:posOffset>1238250</wp:posOffset>
@@ -2739,7 +2778,7 @@
           </mc:Choice>
           <mc:Fallback>
             <w:pict>
-              <v:shape id="Flowchart: Alternate Process 14" o:spid="_x0000_s1029" type="#_x0000_t176" style="position:absolute;margin-left:97.5pt;margin-top:12.15pt;width:1in;height:41.25pt;z-index:251663360;visibility:visible;mso-wrap-style:square;mso-width-percent:0;mso-wrap-distance-left:9pt;mso-wrap-distance-top:0;mso-wrap-distance-right:9pt;mso-wrap-distance-bottom:0;mso-position-horizontal:absolute;mso-position-horizontal-relative:text;mso-position-vertical:absolute;mso-position-vertical-relative:text;mso-width-percent:0;mso-width-relative:margin;v-text-anchor:middle" o:gfxdata="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" fillcolor="gray [1616]" strokecolor="black [3040]">
+              <v:shape w14:anchorId="5F785D6B" id="Flowchart: Alternate Process 14" o:spid="_x0000_s1029" type="#_x0000_t176" style="position:absolute;margin-left:97.5pt;margin-top:12.15pt;width:1in;height:41.25pt;z-index:251663360;visibility:visible;mso-wrap-style:square;mso-width-percent:0;mso-wrap-distance-left:9pt;mso-wrap-distance-top:0;mso-wrap-distance-right:9pt;mso-wrap-distance-bottom:0;mso-position-horizontal:absolute;mso-position-horizontal-relative:text;mso-position-vertical:absolute;mso-position-vertical-relative:text;mso-width-percent:0;mso-width-relative:margin;v-text-anchor:middle" o:gfxdata="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" fillcolor="gray [1616]" strokecolor="black [3040]">
                 <v:fill color2="#d9d9d9 [496]" rotate="t" angle="180" colors="0 #bcbcbc;22938f #d0d0d0;1 #ededed" focus="100%" type="gradient"/>
                 <v:shadow on="t" color="black" opacity="24903f" origin=",.5" offset="0,.55556mm"/>
                 <v:textbox>
@@ -2787,7 +2826,7 @@
         <mc:AlternateContent>
           <mc:Choice Requires="wps">
             <w:drawing>
-              <wp:anchor distT="0" distB="0" distL="114300" distR="114300" simplePos="0" relativeHeight="251661312" behindDoc="0" locked="0" layoutInCell="1" allowOverlap="1" wp14:anchorId="6FA5308C" wp14:editId="2F444F7D">
+              <wp:anchor distT="0" distB="0" distL="114300" distR="114300" simplePos="0" relativeHeight="251661312" behindDoc="0" locked="0" layoutInCell="1" allowOverlap="1" wp14:anchorId="7533A194" wp14:editId="58CA92D7">
                 <wp:simplePos x="0" y="0"/>
                 <wp:positionH relativeFrom="column">
                   <wp:posOffset>3143250</wp:posOffset>
@@ -2856,7 +2895,7 @@
           </mc:Choice>
           <mc:Fallback>
             <w:pict>
-              <v:shape id="Flowchart: Alternate Process 12" o:spid="_x0000_s1030" type="#_x0000_t176" style="position:absolute;margin-left:247.5pt;margin-top:15.9pt;width:66pt;height:37.5pt;z-index:251661312;visibility:visible;mso-wrap-style:square;mso-width-percent:0;mso-wrap-distance-left:9pt;mso-wrap-distance-top:0;mso-wrap-distance-right:9pt;mso-wrap-distance-bottom:0;mso-position-horizontal:absolute;mso-position-horizontal-relative:text;mso-position-vertical:absolute;mso-position-vertical-relative:text;mso-width-percent:0;mso-width-relative:margin;v-text-anchor:middle" o:gfxdata="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" fillcolor="gray [1616]" strokecolor="black [3040]">
+              <v:shape w14:anchorId="7533A194" id="Flowchart: Alternate Process 12" o:spid="_x0000_s1030" type="#_x0000_t176" style="position:absolute;margin-left:247.5pt;margin-top:15.9pt;width:66pt;height:37.5pt;z-index:251661312;visibility:visible;mso-wrap-style:square;mso-width-percent:0;mso-wrap-distance-left:9pt;mso-wrap-distance-top:0;mso-wrap-distance-right:9pt;mso-wrap-distance-bottom:0;mso-position-horizontal:absolute;mso-position-horizontal-relative:text;mso-position-vertical:absolute;mso-position-vertical-relative:text;mso-width-percent:0;mso-width-relative:margin;v-text-anchor:middle" o:gfxdata="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" fillcolor="gray [1616]" strokecolor="black [3040]">
                 <v:fill color2="#d9d9d9 [496]" rotate="t" angle="180" colors="0 #bcbcbc;22938f #d0d0d0;1 #ededed" focus="100%" type="gradient"/>
                 <v:shadow on="t" color="black" opacity="24903f" origin=",.5" offset="0,.55556mm"/>
                 <v:textbox>
@@ -2901,7 +2940,7 @@
         <mc:AlternateContent>
           <mc:Choice Requires="wps">
             <w:drawing>
-              <wp:anchor distT="0" distB="0" distL="114300" distR="114300" simplePos="0" relativeHeight="251662336" behindDoc="0" locked="0" layoutInCell="1" allowOverlap="1" wp14:anchorId="6AAA4626" wp14:editId="2152148C">
+              <wp:anchor distT="0" distB="0" distL="114300" distR="114300" simplePos="0" relativeHeight="251662336" behindDoc="0" locked="0" layoutInCell="1" allowOverlap="1" wp14:anchorId="6E70277B" wp14:editId="5FA790AB">
                 <wp:simplePos x="0" y="0"/>
                 <wp:positionH relativeFrom="column">
                   <wp:posOffset>1704975</wp:posOffset>
@@ -2970,7 +3009,7 @@
           </mc:Choice>
           <mc:Fallback>
             <w:pict>
-              <v:shape id="Flowchart: Alternate Process 13" o:spid="_x0000_s1031" type="#_x0000_t176" style="position:absolute;margin-left:134.25pt;margin-top:4.25pt;width:142.5pt;height:36.75pt;z-index:251662336;visibility:visible;mso-wrap-style:square;mso-width-percent:0;mso-wrap-distance-left:9pt;mso-wrap-distance-top:0;mso-wrap-distance-right:9pt;mso-wrap-distance-bottom:0;mso-position-horizontal:absolute;mso-position-horizontal-relative:text;mso-position-vertical:absolute;mso-position-vertical-relative:text;mso-width-percent:0;mso-width-relative:margin;v-text-anchor:middle" o:gfxdata="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" fillcolor="gray [1616]" strokecolor="black [3040]">
+              <v:shape w14:anchorId="6E70277B" id="Flowchart: Alternate Process 13" o:spid="_x0000_s1031" type="#_x0000_t176" style="position:absolute;margin-left:134.25pt;margin-top:4.25pt;width:142.5pt;height:36.75pt;z-index:251662336;visibility:visible;mso-wrap-style:square;mso-width-percent:0;mso-wrap-distance-left:9pt;mso-wrap-distance-top:0;mso-wrap-distance-right:9pt;mso-wrap-distance-bottom:0;mso-position-horizontal:absolute;mso-position-horizontal-relative:text;mso-position-vertical:absolute;mso-position-vertical-relative:text;mso-width-percent:0;mso-width-relative:margin;v-text-anchor:middle" o:gfxdata="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" fillcolor="gray [1616]" strokecolor="black [3040]">
                 <v:fill color2="#d9d9d9 [496]" rotate="t" angle="180" colors="0 #bcbcbc;22938f #d0d0d0;1 #ededed" focus="100%" type="gradient"/>
                 <v:shadow on="t" color="black" opacity="24903f" origin=",.5" offset="0,.55556mm"/>
                 <v:textbox>
@@ -3672,7 +3711,21 @@
               <w:rPr>
                 <w:rStyle w:val="Strong"/>
               </w:rPr>
-              <w:t>3) When the user enter setting the ID is already taken system will ask him about another one</w:t>
+              <w:t xml:space="preserve">3) When the user </w:t>
+            </w:r>
+            <w:proofErr w:type="gramStart"/>
+            <w:r>
+              <w:rPr>
+                <w:rStyle w:val="Strong"/>
+              </w:rPr>
+              <w:t>enter</w:t>
+            </w:r>
+            <w:proofErr w:type="gramEnd"/>
+            <w:r>
+              <w:rPr>
+                <w:rStyle w:val="Strong"/>
+              </w:rPr>
+              <w:t xml:space="preserve"> setting the ID is already taken system will ask him about another one</w:t>
             </w:r>
           </w:p>
           <w:p>
@@ -3988,7 +4041,21 @@
               <w:rPr>
                 <w:rStyle w:val="Strong"/>
               </w:rPr>
-              <w:t xml:space="preserve"> when the user enter the ID correct</w:t>
+              <w:t xml:space="preserve"> when the user </w:t>
+            </w:r>
+            <w:proofErr w:type="gramStart"/>
+            <w:r>
+              <w:rPr>
+                <w:rStyle w:val="Strong"/>
+              </w:rPr>
+              <w:t>enter</w:t>
+            </w:r>
+            <w:proofErr w:type="gramEnd"/>
+            <w:r>
+              <w:rPr>
+                <w:rStyle w:val="Strong"/>
+              </w:rPr>
+              <w:t xml:space="preserve"> the ID correct</w:t>
             </w:r>
           </w:p>
         </w:tc>
@@ -5026,7 +5093,29 @@
                 <w:color w:val="000000" w:themeColor="text1"/>
                 <w:u w:val="none"/>
               </w:rPr>
-              <w:t>When the user calling the elevator for the first time , the system will acquire him to enter New ID “First name ” by max 10 character and a new password “****” 4 digits then he is OK to use the Elevator</w:t>
+              <w:t xml:space="preserve">When the user calling the elevator for the first </w:t>
+            </w:r>
+            <w:proofErr w:type="gramStart"/>
+            <w:r>
+              <w:rPr>
+                <w:rStyle w:val="IntenseReference"/>
+                <w:b/>
+                <w:bCs w:val="0"/>
+                <w:color w:val="000000" w:themeColor="text1"/>
+                <w:u w:val="none"/>
+              </w:rPr>
+              <w:t>time ,</w:t>
+            </w:r>
+            <w:proofErr w:type="gramEnd"/>
+            <w:r>
+              <w:rPr>
+                <w:rStyle w:val="IntenseReference"/>
+                <w:b/>
+                <w:bCs w:val="0"/>
+                <w:color w:val="000000" w:themeColor="text1"/>
+                <w:u w:val="none"/>
+              </w:rPr>
+              <w:t xml:space="preserve"> the system will acquire him to enter New ID “First name ” by max 10 character and a new password “****” 4 digits then he is OK to use the Elevator</w:t>
             </w:r>
             <w:bookmarkEnd w:id="34"/>
             <w:bookmarkEnd w:id="35"/>
@@ -5124,7 +5213,29 @@
                 <w:szCs w:val="28"/>
                 <w:u w:val="none"/>
               </w:rPr>
-              <w:t>When the user is calling the Elevator for the second time , the system will request him to enter his ID and pass to use the ELEV.</w:t>
+              <w:t xml:space="preserve">When the user is calling the Elevator for the second </w:t>
+            </w:r>
+            <w:proofErr w:type="gramStart"/>
+            <w:r>
+              <w:rPr>
+                <w:rStyle w:val="IntenseReference"/>
+                <w:color w:val="000000" w:themeColor="text1"/>
+                <w:sz w:val="28"/>
+                <w:szCs w:val="28"/>
+                <w:u w:val="none"/>
+              </w:rPr>
+              <w:t>time ,</w:t>
+            </w:r>
+            <w:proofErr w:type="gramEnd"/>
+            <w:r>
+              <w:rPr>
+                <w:rStyle w:val="IntenseReference"/>
+                <w:color w:val="000000" w:themeColor="text1"/>
+                <w:sz w:val="28"/>
+                <w:szCs w:val="28"/>
+                <w:u w:val="none"/>
+              </w:rPr>
+              <w:t xml:space="preserve"> the system will request him to enter his ID and pass to use the ELEV.</w:t>
             </w:r>
             <w:bookmarkEnd w:id="38"/>
             <w:bookmarkEnd w:id="39"/>
@@ -5454,7 +5565,29 @@
                 <w:spacing w:val="0"/>
                 <w:u w:val="none"/>
               </w:rPr>
-              <w:t>A reset for the whole system is done when pressing On/Of button for 2 sec</w:t>
+              <w:t xml:space="preserve">A reset for the whole system is done when pressing </w:t>
+            </w:r>
+            <w:proofErr w:type="gramStart"/>
+            <w:r>
+              <w:rPr>
+                <w:rStyle w:val="IntenseReference"/>
+                <w:smallCaps w:val="0"/>
+                <w:color w:val="auto"/>
+                <w:spacing w:val="0"/>
+                <w:u w:val="none"/>
+              </w:rPr>
+              <w:t>On</w:t>
+            </w:r>
+            <w:proofErr w:type="gramEnd"/>
+            <w:r>
+              <w:rPr>
+                <w:rStyle w:val="IntenseReference"/>
+                <w:smallCaps w:val="0"/>
+                <w:color w:val="auto"/>
+                <w:spacing w:val="0"/>
+                <w:u w:val="none"/>
+              </w:rPr>
+              <w:t>/Of button for 2 sec</w:t>
             </w:r>
             <w:bookmarkEnd w:id="58"/>
             <w:bookmarkEnd w:id="59"/>
@@ -5716,7 +5849,7 @@
 </file>
 
 <file path=word/endnotes.xml><?xml version="1.0" encoding="utf-8"?>
-<w:endnotes xmlns:wpc="http://schemas.microsoft.com/office/word/2010/wordprocessingCanvas" xmlns:mc="http://schemas.openxmlformats.org/markup-compatibility/2006" xmlns:o="urn:schemas-microsoft-com:office:office" xmlns:r="http://schemas.openxmlformats.org/officeDocument/2006/relationships" xmlns:m="http://schemas.openxmlformats.org/officeDocument/2006/math" xmlns:v="urn:schemas-microsoft-com:vml" xmlns:wp14="http://schemas.microsoft.com/office/word/2010/wordprocessingDrawing" xmlns:wp="http://schemas.openxmlformats.org/drawingml/2006/wordprocessingDrawing" xmlns:w10="urn:schemas-microsoft-com:office:word" xmlns:w="http://schemas.openxmlformats.org/wordprocessingml/2006/main" xmlns:w14="http://schemas.microsoft.com/office/word/2010/wordml" xmlns:wpg="http://schemas.microsoft.com/office/word/2010/wordprocessingGroup" xmlns:wpi="http://schemas.microsoft.com/office/word/2010/wordprocessingInk" xmlns:wne="http://schemas.microsoft.com/office/word/2006/wordml" xmlns:wps="http://schemas.microsoft.com/office/word/2010/wordprocessingShape" mc:Ignorable="w14 wp14">
+<w:endnotes xmlns:wpc="http://schemas.microsoft.com/office/word/2010/wordprocessingCanvas" xmlns:cx="http://schemas.microsoft.com/office/drawing/2014/chartex" xmlns:cx1="http://schemas.microsoft.com/office/drawing/2015/9/8/chartex" xmlns:cx2="http://schemas.microsoft.com/office/drawing/2015/10/21/chartex" xmlns:cx3="http://schemas.microsoft.com/office/drawing/2016/5/9/chartex" xmlns:cx4="http://schemas.microsoft.com/office/drawing/2016/5/10/chartex" xmlns:cx5="http://schemas.microsoft.com/office/drawing/2016/5/11/chartex" xmlns:cx6="http://schemas.microsoft.com/office/drawing/2016/5/12/chartex" xmlns:cx7="http://schemas.microsoft.com/office/drawing/2016/5/13/chartex" xmlns:cx8="http://schemas.microsoft.com/office/drawing/2016/5/14/chartex" xmlns:mc="http://schemas.openxmlformats.org/markup-compatibility/2006" xmlns:aink="http://schemas.microsoft.com/office/drawing/2016/ink" xmlns:am3d="http://schemas.microsoft.com/office/drawing/2017/model3d" xmlns:o="urn:schemas-microsoft-com:office:office" xmlns:r="http://schemas.openxmlformats.org/officeDocument/2006/relationships" xmlns:m="http://schemas.openxmlformats.org/officeDocument/2006/math" xmlns:v="urn:schemas-microsoft-com:vml" xmlns:wp14="http://schemas.microsoft.com/office/word/2010/wordprocessingDrawing" xmlns:wp="http://schemas.openxmlformats.org/drawingml/2006/wordprocessingDrawing" xmlns:w10="urn:schemas-microsoft-com:office:word" xmlns:w="http://schemas.openxmlformats.org/wordprocessingml/2006/main" xmlns:w14="http://schemas.microsoft.com/office/word/2010/wordml" xmlns:w15="http://schemas.microsoft.com/office/word/2012/wordml" xmlns:w16cid="http://schemas.microsoft.com/office/word/2016/wordml/cid" xmlns:w16se="http://schemas.microsoft.com/office/word/2015/wordml/symex" xmlns:wpg="http://schemas.microsoft.com/office/word/2010/wordprocessingGroup" xmlns:wpi="http://schemas.microsoft.com/office/word/2010/wordprocessingInk" xmlns:wne="http://schemas.microsoft.com/office/word/2006/wordml" xmlns:wps="http://schemas.microsoft.com/office/word/2010/wordprocessingShape" mc:Ignorable="w14 w15 w16se w16cid wp14">
   <w:endnote w:type="separator" w:id="-1">
     <w:p>
       <w:pPr>
@@ -5741,7 +5874,7 @@
 </file>
 
 <file path=word/footer1.xml><?xml version="1.0" encoding="utf-8"?>
-<w:ftr xmlns:wpc="http://schemas.microsoft.com/office/word/2010/wordprocessingCanvas" xmlns:mc="http://schemas.openxmlformats.org/markup-compatibility/2006" xmlns:o="urn:schemas-microsoft-com:office:office" xmlns:r="http://schemas.openxmlformats.org/officeDocument/2006/relationships" xmlns:m="http://schemas.openxmlformats.org/officeDocument/2006/math" xmlns:v="urn:schemas-microsoft-com:vml" xmlns:wp14="http://schemas.microsoft.com/office/word/2010/wordprocessingDrawing" xmlns:wp="http://schemas.openxmlformats.org/drawingml/2006/wordprocessingDrawing" xmlns:w10="urn:schemas-microsoft-com:office:word" xmlns:w="http://schemas.openxmlformats.org/wordprocessingml/2006/main" xmlns:w14="http://schemas.microsoft.com/office/word/2010/wordml" xmlns:wpg="http://schemas.microsoft.com/office/word/2010/wordprocessingGroup" xmlns:wpi="http://schemas.microsoft.com/office/word/2010/wordprocessingInk" xmlns:wne="http://schemas.microsoft.com/office/word/2006/wordml" xmlns:wps="http://schemas.microsoft.com/office/word/2010/wordprocessingShape" mc:Ignorable="w14 wp14">
+<w:ftr xmlns:wpc="http://schemas.microsoft.com/office/word/2010/wordprocessingCanvas" xmlns:cx="http://schemas.microsoft.com/office/drawing/2014/chartex" xmlns:cx1="http://schemas.microsoft.com/office/drawing/2015/9/8/chartex" xmlns:cx2="http://schemas.microsoft.com/office/drawing/2015/10/21/chartex" xmlns:cx3="http://schemas.microsoft.com/office/drawing/2016/5/9/chartex" xmlns:cx4="http://schemas.microsoft.com/office/drawing/2016/5/10/chartex" xmlns:cx5="http://schemas.microsoft.com/office/drawing/2016/5/11/chartex" xmlns:cx6="http://schemas.microsoft.com/office/drawing/2016/5/12/chartex" xmlns:cx7="http://schemas.microsoft.com/office/drawing/2016/5/13/chartex" xmlns:cx8="http://schemas.microsoft.com/office/drawing/2016/5/14/chartex" xmlns:mc="http://schemas.openxmlformats.org/markup-compatibility/2006" xmlns:aink="http://schemas.microsoft.com/office/drawing/2016/ink" xmlns:am3d="http://schemas.microsoft.com/office/drawing/2017/model3d" xmlns:o="urn:schemas-microsoft-com:office:office" xmlns:r="http://schemas.openxmlformats.org/officeDocument/2006/relationships" xmlns:m="http://schemas.openxmlformats.org/officeDocument/2006/math" xmlns:v="urn:schemas-microsoft-com:vml" xmlns:wp14="http://schemas.microsoft.com/office/word/2010/wordprocessingDrawing" xmlns:wp="http://schemas.openxmlformats.org/drawingml/2006/wordprocessingDrawing" xmlns:w10="urn:schemas-microsoft-com:office:word" xmlns:w="http://schemas.openxmlformats.org/wordprocessingml/2006/main" xmlns:w14="http://schemas.microsoft.com/office/word/2010/wordml" xmlns:w15="http://schemas.microsoft.com/office/word/2012/wordml" xmlns:w16cid="http://schemas.microsoft.com/office/word/2016/wordml/cid" xmlns:w16se="http://schemas.microsoft.com/office/word/2015/wordml/symex" xmlns:wpg="http://schemas.microsoft.com/office/word/2010/wordprocessingGroup" xmlns:wpi="http://schemas.microsoft.com/office/word/2010/wordprocessingInk" xmlns:wne="http://schemas.microsoft.com/office/word/2006/wordml" xmlns:wps="http://schemas.microsoft.com/office/word/2010/wordprocessingShape" mc:Ignorable="w14 w15 w16se w16cid wp14">
   <w:p>
     <w:pPr>
       <w:pStyle w:val="Footer"/>
@@ -5752,7 +5885,7 @@
 </file>
 
 <file path=word/footnotes.xml><?xml version="1.0" encoding="utf-8"?>
-<w:footnotes xmlns:wpc="http://schemas.microsoft.com/office/word/2010/wordprocessingCanvas" xmlns:mc="http://schemas.openxmlformats.org/markup-compatibility/2006" xmlns:o="urn:schemas-microsoft-com:office:office" xmlns:r="http://schemas.openxmlformats.org/officeDocument/2006/relationships" xmlns:m="http://schemas.openxmlformats.org/officeDocument/2006/math" xmlns:v="urn:schemas-microsoft-com:vml" xmlns:wp14="http://schemas.microsoft.com/office/word/2010/wordprocessingDrawing" xmlns:wp="http://schemas.openxmlformats.org/drawingml/2006/wordprocessingDrawing" xmlns:w10="urn:schemas-microsoft-com:office:word" xmlns:w="http://schemas.openxmlformats.org/wordprocessingml/2006/main" xmlns:w14="http://schemas.microsoft.com/office/word/2010/wordml" xmlns:wpg="http://schemas.microsoft.com/office/word/2010/wordprocessingGroup" xmlns:wpi="http://schemas.microsoft.com/office/word/2010/wordprocessingInk" xmlns:wne="http://schemas.microsoft.com/office/word/2006/wordml" xmlns:wps="http://schemas.microsoft.com/office/word/2010/wordprocessingShape" mc:Ignorable="w14 wp14">
+<w:footnotes xmlns:wpc="http://schemas.microsoft.com/office/word/2010/wordprocessingCanvas" xmlns:cx="http://schemas.microsoft.com/office/drawing/2014/chartex" xmlns:cx1="http://schemas.microsoft.com/office/drawing/2015/9/8/chartex" xmlns:cx2="http://schemas.microsoft.com/office/drawing/2015/10/21/chartex" xmlns:cx3="http://schemas.microsoft.com/office/drawing/2016/5/9/chartex" xmlns:cx4="http://schemas.microsoft.com/office/drawing/2016/5/10/chartex" xmlns:cx5="http://schemas.microsoft.com/office/drawing/2016/5/11/chartex" xmlns:cx6="http://schemas.microsoft.com/office/drawing/2016/5/12/chartex" xmlns:cx7="http://schemas.microsoft.com/office/drawing/2016/5/13/chartex" xmlns:cx8="http://schemas.microsoft.com/office/drawing/2016/5/14/chartex" xmlns:mc="http://schemas.openxmlformats.org/markup-compatibility/2006" xmlns:aink="http://schemas.microsoft.com/office/drawing/2016/ink" xmlns:am3d="http://schemas.microsoft.com/office/drawing/2017/model3d" xmlns:o="urn:schemas-microsoft-com:office:office" xmlns:r="http://schemas.openxmlformats.org/officeDocument/2006/relationships" xmlns:m="http://schemas.openxmlformats.org/officeDocument/2006/math" xmlns:v="urn:schemas-microsoft-com:vml" xmlns:wp14="http://schemas.microsoft.com/office/word/2010/wordprocessingDrawing" xmlns:wp="http://schemas.openxmlformats.org/drawingml/2006/wordprocessingDrawing" xmlns:w10="urn:schemas-microsoft-com:office:word" xmlns:w="http://schemas.openxmlformats.org/wordprocessingml/2006/main" xmlns:w14="http://schemas.microsoft.com/office/word/2010/wordml" xmlns:w15="http://schemas.microsoft.com/office/word/2012/wordml" xmlns:w16cid="http://schemas.microsoft.com/office/word/2016/wordml/cid" xmlns:w16se="http://schemas.microsoft.com/office/word/2015/wordml/symex" xmlns:wpg="http://schemas.microsoft.com/office/word/2010/wordprocessingGroup" xmlns:wpi="http://schemas.microsoft.com/office/word/2010/wordprocessingInk" xmlns:wne="http://schemas.microsoft.com/office/word/2006/wordml" xmlns:wps="http://schemas.microsoft.com/office/word/2010/wordprocessingShape" mc:Ignorable="w14 w15 w16se w16cid wp14">
   <w:footnote w:type="separator" w:id="-1">
     <w:p>
       <w:pPr>
@@ -5776,8 +5909,93 @@
 </w:footnotes>
 </file>
 
+<file path=word/header1.xml><?xml version="1.0" encoding="utf-8"?>
+<w:hdr xmlns:wpc="http://schemas.microsoft.com/office/word/2010/wordprocessingCanvas" xmlns:cx="http://schemas.microsoft.com/office/drawing/2014/chartex" xmlns:cx1="http://schemas.microsoft.com/office/drawing/2015/9/8/chartex" xmlns:cx2="http://schemas.microsoft.com/office/drawing/2015/10/21/chartex" xmlns:cx3="http://schemas.microsoft.com/office/drawing/2016/5/9/chartex" xmlns:cx4="http://schemas.microsoft.com/office/drawing/2016/5/10/chartex" xmlns:cx5="http://schemas.microsoft.com/office/drawing/2016/5/11/chartex" xmlns:cx6="http://schemas.microsoft.com/office/drawing/2016/5/12/chartex" xmlns:cx7="http://schemas.microsoft.com/office/drawing/2016/5/13/chartex" xmlns:cx8="http://schemas.microsoft.com/office/drawing/2016/5/14/chartex" xmlns:mc="http://schemas.openxmlformats.org/markup-compatibility/2006" xmlns:aink="http://schemas.microsoft.com/office/drawing/2016/ink" xmlns:am3d="http://schemas.microsoft.com/office/drawing/2017/model3d" xmlns:o="urn:schemas-microsoft-com:office:office" xmlns:r="http://schemas.openxmlformats.org/officeDocument/2006/relationships" xmlns:m="http://schemas.openxmlformats.org/officeDocument/2006/math" xmlns:v="urn:schemas-microsoft-com:vml" xmlns:wp14="http://schemas.microsoft.com/office/word/2010/wordprocessingDrawing" xmlns:wp="http://schemas.openxmlformats.org/drawingml/2006/wordprocessingDrawing" xmlns:w10="urn:schemas-microsoft-com:office:word" xmlns:w="http://schemas.openxmlformats.org/wordprocessingml/2006/main" xmlns:w14="http://schemas.microsoft.com/office/word/2010/wordml" xmlns:w15="http://schemas.microsoft.com/office/word/2012/wordml" xmlns:w16cid="http://schemas.microsoft.com/office/word/2016/wordml/cid" xmlns:w16se="http://schemas.microsoft.com/office/word/2015/wordml/symex" xmlns:wpg="http://schemas.microsoft.com/office/word/2010/wordprocessingGroup" xmlns:wpi="http://schemas.microsoft.com/office/word/2010/wordprocessingInk" xmlns:wne="http://schemas.microsoft.com/office/word/2006/wordml" xmlns:wps="http://schemas.microsoft.com/office/word/2010/wordprocessingShape" mc:Ignorable="w14 w15 w16se w16cid wp14">
+  <w:p>
+    <w:pPr>
+      <w:pStyle w:val="Header"/>
+    </w:pPr>
+    <w:r>
+      <w:rPr>
+        <w:noProof/>
+      </w:rPr>
+      <w:drawing>
+        <wp:anchor distT="0" distB="0" distL="114300" distR="114300" simplePos="0" relativeHeight="251658240" behindDoc="1" locked="0" layoutInCell="1" allowOverlap="1" wp14:anchorId="3F226314" wp14:editId="78F56327">
+          <wp:simplePos x="0" y="0"/>
+          <wp:positionH relativeFrom="column">
+            <wp:posOffset>4286250</wp:posOffset>
+          </wp:positionH>
+          <wp:positionV relativeFrom="paragraph">
+            <wp:posOffset>-142875</wp:posOffset>
+          </wp:positionV>
+          <wp:extent cx="1666875" cy="590550"/>
+          <wp:effectExtent l="0" t="0" r="9525" b="0"/>
+          <wp:wrapTight wrapText="bothSides">
+            <wp:wrapPolygon edited="0">
+              <wp:start x="0" y="0"/>
+              <wp:lineTo x="0" y="20903"/>
+              <wp:lineTo x="21477" y="20903"/>
+              <wp:lineTo x="21477" y="0"/>
+              <wp:lineTo x="0" y="0"/>
+            </wp:wrapPolygon>
+          </wp:wrapTight>
+          <wp:docPr id="2" name="Picture 2"/>
+          <wp:cNvGraphicFramePr>
+            <a:graphicFrameLocks xmlns:a="http://schemas.openxmlformats.org/drawingml/2006/main" noChangeAspect="1"/>
+          </wp:cNvGraphicFramePr>
+          <a:graphic xmlns:a="http://schemas.openxmlformats.org/drawingml/2006/main">
+            <a:graphicData uri="http://schemas.openxmlformats.org/drawingml/2006/picture">
+              <pic:pic xmlns:pic="http://schemas.openxmlformats.org/drawingml/2006/picture">
+                <pic:nvPicPr>
+                  <pic:cNvPr id="0" name="Picture 4"/>
+                  <pic:cNvPicPr>
+                    <a:picLocks noChangeAspect="1" noChangeArrowheads="1"/>
+                  </pic:cNvPicPr>
+                </pic:nvPicPr>
+                <pic:blipFill>
+                  <a:blip r:embed="rId1">
+                    <a:extLst>
+                      <a:ext uri="{28A0092B-C50C-407E-A947-70E740481C1C}">
+                        <a14:useLocalDpi xmlns:a14="http://schemas.microsoft.com/office/drawing/2010/main" val="0"/>
+                      </a:ext>
+                    </a:extLst>
+                  </a:blip>
+                  <a:srcRect/>
+                  <a:stretch>
+                    <a:fillRect/>
+                  </a:stretch>
+                </pic:blipFill>
+                <pic:spPr bwMode="auto">
+                  <a:xfrm>
+                    <a:off x="0" y="0"/>
+                    <a:ext cx="1666875" cy="590550"/>
+                  </a:xfrm>
+                  <a:prstGeom prst="rect">
+                    <a:avLst/>
+                  </a:prstGeom>
+                  <a:noFill/>
+                  <a:ln>
+                    <a:noFill/>
+                  </a:ln>
+                </pic:spPr>
+              </pic:pic>
+            </a:graphicData>
+          </a:graphic>
+          <wp14:sizeRelH relativeFrom="margin">
+            <wp14:pctWidth>0</wp14:pctWidth>
+          </wp14:sizeRelH>
+          <wp14:sizeRelV relativeFrom="margin">
+            <wp14:pctHeight>0</wp14:pctHeight>
+          </wp14:sizeRelV>
+        </wp:anchor>
+      </w:drawing>
+    </w:r>
+  </w:p>
+</w:hdr>
+</file>
+
 <file path=word/numbering.xml><?xml version="1.0" encoding="utf-8"?>
-<w:numbering xmlns:wpc="http://schemas.microsoft.com/office/word/2010/wordprocessingCanvas" xmlns:mc="http://schemas.openxmlformats.org/markup-compatibility/2006" xmlns:o="urn:schemas-microsoft-com:office:office" xmlns:r="http://schemas.openxmlformats.org/officeDocument/2006/relationships" xmlns:m="http://schemas.openxmlformats.org/officeDocument/2006/math" xmlns:v="urn:schemas-microsoft-com:vml" xmlns:wp14="http://schemas.microsoft.com/office/word/2010/wordprocessingDrawing" xmlns:wp="http://schemas.openxmlformats.org/drawingml/2006/wordprocessingDrawing" xmlns:w10="urn:schemas-microsoft-com:office:word" xmlns:w="http://schemas.openxmlformats.org/wordprocessingml/2006/main" xmlns:w14="http://schemas.microsoft.com/office/word/2010/wordml" xmlns:wpg="http://schemas.microsoft.com/office/word/2010/wordprocessingGroup" xmlns:wpi="http://schemas.microsoft.com/office/word/2010/wordprocessingInk" xmlns:wne="http://schemas.microsoft.com/office/word/2006/wordml" xmlns:wps="http://schemas.microsoft.com/office/word/2010/wordprocessingShape" mc:Ignorable="w14 wp14">
+<w:numbering xmlns:wpc="http://schemas.microsoft.com/office/word/2010/wordprocessingCanvas" xmlns:cx="http://schemas.microsoft.com/office/drawing/2014/chartex" xmlns:cx1="http://schemas.microsoft.com/office/drawing/2015/9/8/chartex" xmlns:cx2="http://schemas.microsoft.com/office/drawing/2015/10/21/chartex" xmlns:cx3="http://schemas.microsoft.com/office/drawing/2016/5/9/chartex" xmlns:cx4="http://schemas.microsoft.com/office/drawing/2016/5/10/chartex" xmlns:cx5="http://schemas.microsoft.com/office/drawing/2016/5/11/chartex" xmlns:cx6="http://schemas.microsoft.com/office/drawing/2016/5/12/chartex" xmlns:cx7="http://schemas.microsoft.com/office/drawing/2016/5/13/chartex" xmlns:cx8="http://schemas.microsoft.com/office/drawing/2016/5/14/chartex" xmlns:mc="http://schemas.openxmlformats.org/markup-compatibility/2006" xmlns:aink="http://schemas.microsoft.com/office/drawing/2016/ink" xmlns:am3d="http://schemas.microsoft.com/office/drawing/2017/model3d" xmlns:o="urn:schemas-microsoft-com:office:office" xmlns:r="http://schemas.openxmlformats.org/officeDocument/2006/relationships" xmlns:m="http://schemas.openxmlformats.org/officeDocument/2006/math" xmlns:v="urn:schemas-microsoft-com:vml" xmlns:wp14="http://schemas.microsoft.com/office/word/2010/wordprocessingDrawing" xmlns:wp="http://schemas.openxmlformats.org/drawingml/2006/wordprocessingDrawing" xmlns:w10="urn:schemas-microsoft-com:office:word" xmlns:w="http://schemas.openxmlformats.org/wordprocessingml/2006/main" xmlns:w14="http://schemas.microsoft.com/office/word/2010/wordml" xmlns:w15="http://schemas.microsoft.com/office/word/2012/wordml" xmlns:w16cid="http://schemas.microsoft.com/office/word/2016/wordml/cid" xmlns:w16se="http://schemas.microsoft.com/office/word/2015/wordml/symex" xmlns:wpg="http://schemas.microsoft.com/office/word/2010/wordprocessingGroup" xmlns:wpi="http://schemas.microsoft.com/office/word/2010/wordprocessingInk" xmlns:wne="http://schemas.microsoft.com/office/word/2006/wordml" xmlns:wps="http://schemas.microsoft.com/office/word/2010/wordprocessingShape" mc:Ignorable="w14 w15 w16se w16cid wp14">
   <w:numPicBullet w:numPicBulletId="0">
     <w:pict>
       <v:shapetype id="_x0000_t75" coordsize="21600,21600" o:spt="75" o:preferrelative="t" path="m@4@5l@4@11@9@11@9@5xe" filled="f" stroked="f">
@@ -5799,12 +6017,12 @@
         <v:path o:extrusionok="f" gradientshapeok="t" o:connecttype="rect"/>
         <o:lock v:ext="edit" aspectratio="t"/>
       </v:shapetype>
-      <v:shape id="_x0000_i1027" type="#_x0000_t75" style="width:11.25pt;height:11.25pt" o:bullet="t">
+      <v:shape id="_x0000_i1031" type="#_x0000_t75" style="width:11.25pt;height:11.25pt" o:bullet="t">
         <v:imagedata r:id="rId1" o:title="msoFF7A"/>
       </v:shape>
     </w:pict>
   </w:numPicBullet>
-  <w:abstractNum w:abstractNumId="0">
+  <w:abstractNum w:abstractNumId="0" w15:restartNumberingAfterBreak="0">
     <w:nsid w:val="088F1481"/>
     <w:multiLevelType w:val="hybridMultilevel"/>
     <w:tmpl w:val="9210033A"/>
@@ -5917,7 +6135,7 @@
       </w:rPr>
     </w:lvl>
   </w:abstractNum>
-  <w:abstractNum w:abstractNumId="1">
+  <w:abstractNum w:abstractNumId="1" w15:restartNumberingAfterBreak="0">
     <w:nsid w:val="0CCB7A44"/>
     <w:multiLevelType w:val="hybridMultilevel"/>
     <w:tmpl w:val="A57E51A8"/>
@@ -6003,7 +6221,7 @@
       </w:pPr>
     </w:lvl>
   </w:abstractNum>
-  <w:abstractNum w:abstractNumId="2">
+  <w:abstractNum w:abstractNumId="2" w15:restartNumberingAfterBreak="0">
     <w:nsid w:val="11FC2D97"/>
     <w:multiLevelType w:val="hybridMultilevel"/>
     <w:tmpl w:val="73E6D17A"/>
@@ -6116,7 +6334,7 @@
       </w:rPr>
     </w:lvl>
   </w:abstractNum>
-  <w:abstractNum w:abstractNumId="3">
+  <w:abstractNum w:abstractNumId="3" w15:restartNumberingAfterBreak="0">
     <w:nsid w:val="131F43A0"/>
     <w:multiLevelType w:val="hybridMultilevel"/>
     <w:tmpl w:val="678CC1C8"/>
@@ -6202,7 +6420,7 @@
       </w:pPr>
     </w:lvl>
   </w:abstractNum>
-  <w:abstractNum w:abstractNumId="4">
+  <w:abstractNum w:abstractNumId="4" w15:restartNumberingAfterBreak="0">
     <w:nsid w:val="1AA034F1"/>
     <w:multiLevelType w:val="hybridMultilevel"/>
     <w:tmpl w:val="62E68DC0"/>
@@ -6315,7 +6533,7 @@
       </w:rPr>
     </w:lvl>
   </w:abstractNum>
-  <w:abstractNum w:abstractNumId="5">
+  <w:abstractNum w:abstractNumId="5" w15:restartNumberingAfterBreak="0">
     <w:nsid w:val="1B164E7B"/>
     <w:multiLevelType w:val="multilevel"/>
     <w:tmpl w:val="0D3AEFB6"/>
@@ -6428,7 +6646,7 @@
       </w:rPr>
     </w:lvl>
   </w:abstractNum>
-  <w:abstractNum w:abstractNumId="6">
+  <w:abstractNum w:abstractNumId="6" w15:restartNumberingAfterBreak="0">
     <w:nsid w:val="1BD873A1"/>
     <w:multiLevelType w:val="hybridMultilevel"/>
     <w:tmpl w:val="4D366F70"/>
@@ -6541,7 +6759,7 @@
       </w:rPr>
     </w:lvl>
   </w:abstractNum>
-  <w:abstractNum w:abstractNumId="7">
+  <w:abstractNum w:abstractNumId="7" w15:restartNumberingAfterBreak="0">
     <w:nsid w:val="238C6237"/>
     <w:multiLevelType w:val="hybridMultilevel"/>
     <w:tmpl w:val="B65EB21E"/>
@@ -6655,7 +6873,7 @@
       </w:rPr>
     </w:lvl>
   </w:abstractNum>
-  <w:abstractNum w:abstractNumId="8">
+  <w:abstractNum w:abstractNumId="8" w15:restartNumberingAfterBreak="0">
     <w:nsid w:val="273F56A9"/>
     <w:multiLevelType w:val="hybridMultilevel"/>
     <w:tmpl w:val="C2DC150A"/>
@@ -6741,7 +6959,7 @@
       </w:pPr>
     </w:lvl>
   </w:abstractNum>
-  <w:abstractNum w:abstractNumId="9">
+  <w:abstractNum w:abstractNumId="9" w15:restartNumberingAfterBreak="0">
     <w:nsid w:val="2BA45DA4"/>
     <w:multiLevelType w:val="hybridMultilevel"/>
     <w:tmpl w:val="42B23388"/>
@@ -6854,7 +7072,7 @@
       </w:rPr>
     </w:lvl>
   </w:abstractNum>
-  <w:abstractNum w:abstractNumId="10">
+  <w:abstractNum w:abstractNumId="10" w15:restartNumberingAfterBreak="0">
     <w:nsid w:val="2CDD4C25"/>
     <w:multiLevelType w:val="hybridMultilevel"/>
     <w:tmpl w:val="D3DEA820"/>
@@ -6967,7 +7185,7 @@
       </w:rPr>
     </w:lvl>
   </w:abstractNum>
-  <w:abstractNum w:abstractNumId="11">
+  <w:abstractNum w:abstractNumId="11" w15:restartNumberingAfterBreak="0">
     <w:nsid w:val="321A557D"/>
     <w:multiLevelType w:val="hybridMultilevel"/>
     <w:tmpl w:val="EE1C6A10"/>
@@ -7080,7 +7298,7 @@
       </w:rPr>
     </w:lvl>
   </w:abstractNum>
-  <w:abstractNum w:abstractNumId="12">
+  <w:abstractNum w:abstractNumId="12" w15:restartNumberingAfterBreak="0">
     <w:nsid w:val="3273114D"/>
     <w:multiLevelType w:val="hybridMultilevel"/>
     <w:tmpl w:val="EE4CA304"/>
@@ -7193,7 +7411,7 @@
       </w:rPr>
     </w:lvl>
   </w:abstractNum>
-  <w:abstractNum w:abstractNumId="13">
+  <w:abstractNum w:abstractNumId="13" w15:restartNumberingAfterBreak="0">
     <w:nsid w:val="35A11484"/>
     <w:multiLevelType w:val="hybridMultilevel"/>
     <w:tmpl w:val="8BD2622C"/>
@@ -7306,7 +7524,7 @@
       </w:rPr>
     </w:lvl>
   </w:abstractNum>
-  <w:abstractNum w:abstractNumId="14">
+  <w:abstractNum w:abstractNumId="14" w15:restartNumberingAfterBreak="0">
     <w:nsid w:val="364248B1"/>
     <w:multiLevelType w:val="hybridMultilevel"/>
     <w:tmpl w:val="A51CB390"/>
@@ -7392,7 +7610,7 @@
       </w:pPr>
     </w:lvl>
   </w:abstractNum>
-  <w:abstractNum w:abstractNumId="15">
+  <w:abstractNum w:abstractNumId="15" w15:restartNumberingAfterBreak="0">
     <w:nsid w:val="36B32DFE"/>
     <w:multiLevelType w:val="hybridMultilevel"/>
     <w:tmpl w:val="5450D940"/>
@@ -7478,7 +7696,7 @@
       </w:pPr>
     </w:lvl>
   </w:abstractNum>
-  <w:abstractNum w:abstractNumId="16">
+  <w:abstractNum w:abstractNumId="16" w15:restartNumberingAfterBreak="0">
     <w:nsid w:val="3E5F01F9"/>
     <w:multiLevelType w:val="hybridMultilevel"/>
     <w:tmpl w:val="B300ADF2"/>
@@ -7591,7 +7809,7 @@
       </w:rPr>
     </w:lvl>
   </w:abstractNum>
-  <w:abstractNum w:abstractNumId="17">
+  <w:abstractNum w:abstractNumId="17" w15:restartNumberingAfterBreak="0">
     <w:nsid w:val="455464D4"/>
     <w:multiLevelType w:val="hybridMultilevel"/>
     <w:tmpl w:val="E89EBCAE"/>
@@ -7704,7 +7922,7 @@
       </w:rPr>
     </w:lvl>
   </w:abstractNum>
-  <w:abstractNum w:abstractNumId="18">
+  <w:abstractNum w:abstractNumId="18" w15:restartNumberingAfterBreak="0">
     <w:nsid w:val="462A6B67"/>
     <w:multiLevelType w:val="hybridMultilevel"/>
     <w:tmpl w:val="2CE236F4"/>
@@ -7790,7 +8008,7 @@
       </w:pPr>
     </w:lvl>
   </w:abstractNum>
-  <w:abstractNum w:abstractNumId="19">
+  <w:abstractNum w:abstractNumId="19" w15:restartNumberingAfterBreak="0">
     <w:nsid w:val="4846645B"/>
     <w:multiLevelType w:val="hybridMultilevel"/>
     <w:tmpl w:val="8C76EF22"/>
@@ -7903,7 +8121,7 @@
       </w:rPr>
     </w:lvl>
   </w:abstractNum>
-  <w:abstractNum w:abstractNumId="20">
+  <w:abstractNum w:abstractNumId="20" w15:restartNumberingAfterBreak="0">
     <w:nsid w:val="49352A56"/>
     <w:multiLevelType w:val="hybridMultilevel"/>
     <w:tmpl w:val="9FCE4014"/>
@@ -8016,7 +8234,7 @@
       </w:rPr>
     </w:lvl>
   </w:abstractNum>
-  <w:abstractNum w:abstractNumId="21">
+  <w:abstractNum w:abstractNumId="21" w15:restartNumberingAfterBreak="0">
     <w:nsid w:val="50603E20"/>
     <w:multiLevelType w:val="hybridMultilevel"/>
     <w:tmpl w:val="3B1AB92A"/>
@@ -8129,7 +8347,7 @@
       </w:rPr>
     </w:lvl>
   </w:abstractNum>
-  <w:abstractNum w:abstractNumId="22">
+  <w:abstractNum w:abstractNumId="22" w15:restartNumberingAfterBreak="0">
     <w:nsid w:val="579A7E84"/>
     <w:multiLevelType w:val="hybridMultilevel"/>
     <w:tmpl w:val="106A1A84"/>
@@ -8218,7 +8436,7 @@
       </w:pPr>
     </w:lvl>
   </w:abstractNum>
-  <w:abstractNum w:abstractNumId="23">
+  <w:abstractNum w:abstractNumId="23" w15:restartNumberingAfterBreak="0">
     <w:nsid w:val="58BE465D"/>
     <w:multiLevelType w:val="hybridMultilevel"/>
     <w:tmpl w:val="351CEFBE"/>
@@ -8331,7 +8549,7 @@
       </w:rPr>
     </w:lvl>
   </w:abstractNum>
-  <w:abstractNum w:abstractNumId="24">
+  <w:abstractNum w:abstractNumId="24" w15:restartNumberingAfterBreak="0">
     <w:nsid w:val="5BF4615B"/>
     <w:multiLevelType w:val="hybridMultilevel"/>
     <w:tmpl w:val="4CFA666C"/>
@@ -8444,7 +8662,7 @@
       </w:rPr>
     </w:lvl>
   </w:abstractNum>
-  <w:abstractNum w:abstractNumId="25">
+  <w:abstractNum w:abstractNumId="25" w15:restartNumberingAfterBreak="0">
     <w:nsid w:val="63992D94"/>
     <w:multiLevelType w:val="hybridMultilevel"/>
     <w:tmpl w:val="8FD44D62"/>
@@ -8557,7 +8775,7 @@
       </w:rPr>
     </w:lvl>
   </w:abstractNum>
-  <w:abstractNum w:abstractNumId="26">
+  <w:abstractNum w:abstractNumId="26" w15:restartNumberingAfterBreak="0">
     <w:nsid w:val="71952672"/>
     <w:multiLevelType w:val="hybridMultilevel"/>
     <w:tmpl w:val="26001122"/>
@@ -8670,7 +8888,7 @@
       </w:rPr>
     </w:lvl>
   </w:abstractNum>
-  <w:abstractNum w:abstractNumId="27">
+  <w:abstractNum w:abstractNumId="27" w15:restartNumberingAfterBreak="0">
     <w:nsid w:val="72056CD2"/>
     <w:multiLevelType w:val="hybridMultilevel"/>
     <w:tmpl w:val="E49002FC"/>
@@ -8783,7 +9001,7 @@
       </w:rPr>
     </w:lvl>
   </w:abstractNum>
-  <w:abstractNum w:abstractNumId="28">
+  <w:abstractNum w:abstractNumId="28" w15:restartNumberingAfterBreak="0">
     <w:nsid w:val="74A94CF6"/>
     <w:multiLevelType w:val="hybridMultilevel"/>
     <w:tmpl w:val="5B369BA0"/>
@@ -8869,7 +9087,7 @@
       </w:pPr>
     </w:lvl>
   </w:abstractNum>
-  <w:abstractNum w:abstractNumId="29">
+  <w:abstractNum w:abstractNumId="29" w15:restartNumberingAfterBreak="0">
     <w:nsid w:val="76B97BFB"/>
     <w:multiLevelType w:val="hybridMultilevel"/>
     <w:tmpl w:val="41689472"/>
@@ -8982,7 +9200,7 @@
       </w:rPr>
     </w:lvl>
   </w:abstractNum>
-  <w:abstractNum w:abstractNumId="30">
+  <w:abstractNum w:abstractNumId="30" w15:restartNumberingAfterBreak="0">
     <w:nsid w:val="778C1925"/>
     <w:multiLevelType w:val="hybridMultilevel"/>
     <w:tmpl w:val="CE72671A"/>
@@ -9094,7 +9312,7 @@
       </w:rPr>
     </w:lvl>
   </w:abstractNum>
-  <w:abstractNum w:abstractNumId="31">
+  <w:abstractNum w:abstractNumId="31" w15:restartNumberingAfterBreak="0">
     <w:nsid w:val="7AA019A2"/>
     <w:multiLevelType w:val="hybridMultilevel"/>
     <w:tmpl w:val="01E63910"/>
@@ -9207,7 +9425,7 @@
       </w:rPr>
     </w:lvl>
   </w:abstractNum>
-  <w:abstractNum w:abstractNumId="32">
+  <w:abstractNum w:abstractNumId="32" w15:restartNumberingAfterBreak="0">
     <w:nsid w:val="7D951E54"/>
     <w:multiLevelType w:val="hybridMultilevel"/>
     <w:tmpl w:val="67A6BA04"/>
@@ -9320,7 +9538,7 @@
       </w:rPr>
     </w:lvl>
   </w:abstractNum>
-  <w:abstractNum w:abstractNumId="33">
+  <w:abstractNum w:abstractNumId="33" w15:restartNumberingAfterBreak="0">
     <w:nsid w:val="7F8D080E"/>
     <w:multiLevelType w:val="hybridMultilevel"/>
     <w:tmpl w:val="4C526A38"/>
@@ -9512,7 +9730,7 @@
 </file>
 
 <file path=word/styles.xml><?xml version="1.0" encoding="utf-8"?>
-<w:styles xmlns:mc="http://schemas.openxmlformats.org/markup-compatibility/2006" xmlns:r="http://schemas.openxmlformats.org/officeDocument/2006/relationships" xmlns:w="http://schemas.openxmlformats.org/wordprocessingml/2006/main" xmlns:w14="http://schemas.microsoft.com/office/word/2010/wordml" mc:Ignorable="w14">
+<w:styles xmlns:mc="http://schemas.openxmlformats.org/markup-compatibility/2006" xmlns:r="http://schemas.openxmlformats.org/officeDocument/2006/relationships" xmlns:w="http://schemas.openxmlformats.org/wordprocessingml/2006/main" xmlns:w14="http://schemas.microsoft.com/office/word/2010/wordml" xmlns:w15="http://schemas.microsoft.com/office/word/2012/wordml" xmlns:w16cid="http://schemas.microsoft.com/office/word/2016/wordml/cid" xmlns:w16se="http://schemas.microsoft.com/office/word/2015/wordml/symex" mc:Ignorable="w14 w15 w16se w16cid">
   <w:docDefaults>
     <w:rPrDefault>
       <w:rPr>
@@ -9528,144 +9746,383 @@
       </w:pPr>
     </w:pPrDefault>
   </w:docDefaults>
-  <w:latentStyles w:defLockedState="0" w:defUIPriority="99" w:defSemiHidden="1" w:defUnhideWhenUsed="1" w:defQFormat="0" w:count="267">
-    <w:lsdException w:name="Normal" w:semiHidden="0" w:uiPriority="0" w:unhideWhenUsed="0" w:qFormat="1"/>
-    <w:lsdException w:name="heading 1" w:semiHidden="0" w:uiPriority="0" w:unhideWhenUsed="0" w:qFormat="1"/>
-    <w:lsdException w:name="heading 2" w:uiPriority="0" w:qFormat="1"/>
-    <w:lsdException w:name="heading 3" w:uiPriority="0" w:qFormat="1"/>
-    <w:lsdException w:name="heading 4" w:uiPriority="0" w:qFormat="1"/>
-    <w:lsdException w:name="heading 5" w:uiPriority="0" w:qFormat="1"/>
-    <w:lsdException w:name="heading 6" w:uiPriority="0" w:qFormat="1"/>
-    <w:lsdException w:name="heading 7" w:uiPriority="0" w:qFormat="1"/>
-    <w:lsdException w:name="heading 8" w:uiPriority="0" w:qFormat="1"/>
-    <w:lsdException w:name="heading 9" w:uiPriority="0" w:qFormat="1"/>
-    <w:lsdException w:name="toc 1" w:uiPriority="39" w:qFormat="1"/>
-    <w:lsdException w:name="toc 2" w:uiPriority="39" w:qFormat="1"/>
-    <w:lsdException w:name="toc 3" w:uiPriority="39" w:qFormat="1"/>
-    <w:lsdException w:name="toc 4" w:uiPriority="39"/>
-    <w:lsdException w:name="toc 5" w:uiPriority="39"/>
-    <w:lsdException w:name="toc 6" w:uiPriority="39"/>
-    <w:lsdException w:name="toc 7" w:uiPriority="39"/>
-    <w:lsdException w:name="toc 8" w:uiPriority="39"/>
-    <w:lsdException w:name="toc 9" w:uiPriority="39"/>
-    <w:lsdException w:name="caption" w:uiPriority="35" w:qFormat="1"/>
-    <w:lsdException w:name="Title" w:semiHidden="0" w:uiPriority="0" w:unhideWhenUsed="0" w:qFormat="1"/>
-    <w:lsdException w:name="Default Paragraph Font" w:uiPriority="1"/>
-    <w:lsdException w:name="Subtitle" w:semiHidden="0" w:uiPriority="11" w:unhideWhenUsed="0" w:qFormat="1"/>
-    <w:lsdException w:name="Strong" w:semiHidden="0" w:uiPriority="22" w:unhideWhenUsed="0" w:qFormat="1"/>
-    <w:lsdException w:name="Emphasis" w:semiHidden="0" w:uiPriority="20" w:unhideWhenUsed="0" w:qFormat="1"/>
-    <w:lsdException w:name="Table Grid" w:semiHidden="0" w:uiPriority="59" w:unhideWhenUsed="0"/>
-    <w:lsdException w:name="Placeholder Text" w:unhideWhenUsed="0"/>
-    <w:lsdException w:name="No Spacing" w:semiHidden="0" w:uiPriority="1" w:unhideWhenUsed="0" w:qFormat="1"/>
-    <w:lsdException w:name="Light Shading" w:semiHidden="0" w:uiPriority="60" w:unhideWhenUsed="0"/>
-    <w:lsdException w:name="Light List" w:semiHidden="0" w:uiPriority="61" w:unhideWhenUsed="0"/>
-    <w:lsdException w:name="Light Grid" w:semiHidden="0" w:uiPriority="62" w:unhideWhenUsed="0"/>
-    <w:lsdException w:name="Medium Shading 1" w:semiHidden="0" w:uiPriority="63" w:unhideWhenUsed="0"/>
-    <w:lsdException w:name="Medium Shading 2" w:semiHidden="0" w:uiPriority="64" w:unhideWhenUsed="0"/>
-    <w:lsdException w:name="Medium List 1" w:semiHidden="0" w:uiPriority="65" w:unhideWhenUsed="0"/>
-    <w:lsdException w:name="Medium List 2" w:semiHidden="0" w:uiPriority="66" w:unhideWhenUsed="0"/>
-    <w:lsdException w:name="Medium Grid 1" w:semiHidden="0" w:uiPriority="67" w:unhideWhenUsed="0"/>
-    <w:lsdException w:name="Medium Grid 2" w:semiHidden="0" w:uiPriority="68" w:unhideWhenUsed="0"/>
-    <w:lsdException w:name="Medium Grid 3" w:semiHidden="0" w:uiPriority="69" w:unhideWhenUsed="0"/>
-    <w:lsdException w:name="Dark List" w:semiHidden="0" w:uiPriority="70" w:unhideWhenUsed="0"/>
-    <w:lsdException w:name="Colorful Shading" w:semiHidden="0" w:uiPriority="71" w:unhideWhenUsed="0"/>
-    <w:lsdException w:name="Colorful List" w:semiHidden="0" w:uiPriority="72" w:unhideWhenUsed="0"/>
-    <w:lsdException w:name="Colorful Grid" w:semiHidden="0" w:uiPriority="73" w:unhideWhenUsed="0"/>
-    <w:lsdException w:name="Light Shading Accent 1" w:semiHidden="0" w:uiPriority="60" w:unhideWhenUsed="0"/>
-    <w:lsdException w:name="Light List Accent 1" w:semiHidden="0" w:uiPriority="61" w:unhideWhenUsed="0"/>
-    <w:lsdException w:name="Light Grid Accent 1" w:semiHidden="0" w:uiPriority="62" w:unhideWhenUsed="0"/>
-    <w:lsdException w:name="Medium Shading 1 Accent 1" w:semiHidden="0" w:uiPriority="63" w:unhideWhenUsed="0"/>
-    <w:lsdException w:name="Medium Shading 2 Accent 1" w:semiHidden="0" w:uiPriority="64" w:unhideWhenUsed="0"/>
-    <w:lsdException w:name="Medium List 1 Accent 1" w:semiHidden="0" w:uiPriority="65" w:unhideWhenUsed="0"/>
-    <w:lsdException w:name="Revision" w:unhideWhenUsed="0"/>
-    <w:lsdException w:name="List Paragraph" w:semiHidden="0" w:uiPriority="34" w:unhideWhenUsed="0" w:qFormat="1"/>
-    <w:lsdException w:name="Quote" w:semiHidden="0" w:uiPriority="29" w:unhideWhenUsed="0" w:qFormat="1"/>
-    <w:lsdException w:name="Intense Quote" w:semiHidden="0" w:uiPriority="30" w:unhideWhenUsed="0" w:qFormat="1"/>
-    <w:lsdException w:name="Medium List 2 Accent 1" w:semiHidden="0" w:uiPriority="66" w:unhideWhenUsed="0"/>
-    <w:lsdException w:name="Medium Grid 1 Accent 1" w:semiHidden="0" w:uiPriority="67" w:unhideWhenUsed="0"/>
-    <w:lsdException w:name="Medium Grid 2 Accent 1" w:semiHidden="0" w:uiPriority="68" w:unhideWhenUsed="0"/>
-    <w:lsdException w:name="Medium Grid 3 Accent 1" w:semiHidden="0" w:uiPriority="69" w:unhideWhenUsed="0"/>
-    <w:lsdException w:name="Dark List Accent 1" w:semiHidden="0" w:uiPriority="70" w:unhideWhenUsed="0"/>
-    <w:lsdException w:name="Colorful Shading Accent 1" w:semiHidden="0" w:uiPriority="71" w:unhideWhenUsed="0"/>
-    <w:lsdException w:name="Colorful List Accent 1" w:semiHidden="0" w:uiPriority="72" w:unhideWhenUsed="0"/>
-    <w:lsdException w:name="Colorful Grid Accent 1" w:semiHidden="0" w:uiPriority="73" w:unhideWhenUsed="0"/>
-    <w:lsdException w:name="Light Shading Accent 2" w:semiHidden="0" w:uiPriority="60" w:unhideWhenUsed="0"/>
-    <w:lsdException w:name="Light List Accent 2" w:semiHidden="0" w:uiPriority="61" w:unhideWhenUsed="0"/>
-    <w:lsdException w:name="Light Grid Accent 2" w:semiHidden="0" w:uiPriority="62" w:unhideWhenUsed="0"/>
-    <w:lsdException w:name="Medium Shading 1 Accent 2" w:semiHidden="0" w:uiPriority="63" w:unhideWhenUsed="0"/>
-    <w:lsdException w:name="Medium Shading 2 Accent 2" w:semiHidden="0" w:uiPriority="64" w:unhideWhenUsed="0"/>
-    <w:lsdException w:name="Medium List 1 Accent 2" w:semiHidden="0" w:uiPriority="65" w:unhideWhenUsed="0"/>
-    <w:lsdException w:name="Medium List 2 Accent 2" w:semiHidden="0" w:uiPriority="66" w:unhideWhenUsed="0"/>
-    <w:lsdException w:name="Medium Grid 1 Accent 2" w:semiHidden="0" w:uiPriority="67" w:unhideWhenUsed="0"/>
-    <w:lsdException w:name="Medium Grid 2 Accent 2" w:semiHidden="0" w:uiPriority="68" w:unhideWhenUsed="0"/>
-    <w:lsdException w:name="Medium Grid 3 Accent 2" w:semiHidden="0" w:uiPriority="69" w:unhideWhenUsed="0"/>
-    <w:lsdException w:name="Dark List Accent 2" w:semiHidden="0" w:uiPriority="70" w:unhideWhenUsed="0"/>
-    <w:lsdException w:name="Colorful Shading Accent 2" w:semiHidden="0" w:uiPriority="71" w:unhideWhenUsed="0"/>
-    <w:lsdException w:name="Colorful List Accent 2" w:semiHidden="0" w:uiPriority="72" w:unhideWhenUsed="0"/>
-    <w:lsdException w:name="Colorful Grid Accent 2" w:semiHidden="0" w:uiPriority="73" w:unhideWhenUsed="0"/>
-    <w:lsdException w:name="Light Shading Accent 3" w:semiHidden="0" w:uiPriority="60" w:unhideWhenUsed="0"/>
-    <w:lsdException w:name="Light List Accent 3" w:semiHidden="0" w:uiPriority="61" w:unhideWhenUsed="0"/>
-    <w:lsdException w:name="Light Grid Accent 3" w:semiHidden="0" w:uiPriority="62" w:unhideWhenUsed="0"/>
-    <w:lsdException w:name="Medium Shading 1 Accent 3" w:semiHidden="0" w:uiPriority="63" w:unhideWhenUsed="0"/>
-    <w:lsdException w:name="Medium Shading 2 Accent 3" w:semiHidden="0" w:uiPriority="64" w:unhideWhenUsed="0"/>
-    <w:lsdException w:name="Medium List 1 Accent 3" w:semiHidden="0" w:uiPriority="65" w:unhideWhenUsed="0"/>
-    <w:lsdException w:name="Medium List 2 Accent 3" w:semiHidden="0" w:uiPriority="66" w:unhideWhenUsed="0"/>
-    <w:lsdException w:name="Medium Grid 1 Accent 3" w:semiHidden="0" w:uiPriority="67" w:unhideWhenUsed="0"/>
-    <w:lsdException w:name="Medium Grid 2 Accent 3" w:semiHidden="0" w:uiPriority="68" w:unhideWhenUsed="0"/>
-    <w:lsdException w:name="Medium Grid 3 Accent 3" w:semiHidden="0" w:uiPriority="69" w:unhideWhenUsed="0"/>
-    <w:lsdException w:name="Dark List Accent 3" w:semiHidden="0" w:uiPriority="70" w:unhideWhenUsed="0"/>
-    <w:lsdException w:name="Colorful Shading Accent 3" w:semiHidden="0" w:uiPriority="71" w:unhideWhenUsed="0"/>
-    <w:lsdException w:name="Colorful List Accent 3" w:semiHidden="0" w:uiPriority="72" w:unhideWhenUsed="0"/>
-    <w:lsdException w:name="Colorful Grid Accent 3" w:semiHidden="0" w:uiPriority="73" w:unhideWhenUsed="0"/>
-    <w:lsdException w:name="Light Shading Accent 4" w:semiHidden="0" w:uiPriority="60" w:unhideWhenUsed="0"/>
-    <w:lsdException w:name="Light List Accent 4" w:semiHidden="0" w:uiPriority="61" w:unhideWhenUsed="0"/>
-    <w:lsdException w:name="Light Grid Accent 4" w:semiHidden="0" w:uiPriority="62" w:unhideWhenUsed="0"/>
-    <w:lsdException w:name="Medium Shading 1 Accent 4" w:semiHidden="0" w:uiPriority="63" w:unhideWhenUsed="0"/>
-    <w:lsdException w:name="Medium Shading 2 Accent 4" w:semiHidden="0" w:uiPriority="64" w:unhideWhenUsed="0"/>
-    <w:lsdException w:name="Medium List 1 Accent 4" w:semiHidden="0" w:uiPriority="65" w:unhideWhenUsed="0"/>
-    <w:lsdException w:name="Medium List 2 Accent 4" w:semiHidden="0" w:uiPriority="66" w:unhideWhenUsed="0"/>
-    <w:lsdException w:name="Medium Grid 1 Accent 4" w:semiHidden="0" w:uiPriority="67" w:unhideWhenUsed="0"/>
-    <w:lsdException w:name="Medium Grid 2 Accent 4" w:semiHidden="0" w:uiPriority="68" w:unhideWhenUsed="0"/>
-    <w:lsdException w:name="Medium Grid 3 Accent 4" w:semiHidden="0" w:uiPriority="69" w:unhideWhenUsed="0"/>
-    <w:lsdException w:name="Dark List Accent 4" w:semiHidden="0" w:uiPriority="70" w:unhideWhenUsed="0"/>
-    <w:lsdException w:name="Colorful Shading Accent 4" w:semiHidden="0" w:uiPriority="71" w:unhideWhenUsed="0"/>
-    <w:lsdException w:name="Colorful List Accent 4" w:semiHidden="0" w:uiPriority="72" w:unhideWhenUsed="0"/>
-    <w:lsdException w:name="Colorful Grid Accent 4" w:semiHidden="0" w:uiPriority="73" w:unhideWhenUsed="0"/>
-    <w:lsdException w:name="Light Shading Accent 5" w:semiHidden="0" w:uiPriority="60" w:unhideWhenUsed="0"/>
-    <w:lsdException w:name="Light List Accent 5" w:semiHidden="0" w:uiPriority="61" w:unhideWhenUsed="0"/>
-    <w:lsdException w:name="Light Grid Accent 5" w:semiHidden="0" w:uiPriority="62" w:unhideWhenUsed="0"/>
-    <w:lsdException w:name="Medium Shading 1 Accent 5" w:semiHidden="0" w:uiPriority="63" w:unhideWhenUsed="0"/>
-    <w:lsdException w:name="Medium Shading 2 Accent 5" w:semiHidden="0" w:uiPriority="64" w:unhideWhenUsed="0"/>
-    <w:lsdException w:name="Medium List 1 Accent 5" w:semiHidden="0" w:uiPriority="65" w:unhideWhenUsed="0"/>
-    <w:lsdException w:name="Medium List 2 Accent 5" w:semiHidden="0" w:uiPriority="66" w:unhideWhenUsed="0"/>
-    <w:lsdException w:name="Medium Grid 1 Accent 5" w:semiHidden="0" w:uiPriority="67" w:unhideWhenUsed="0"/>
-    <w:lsdException w:name="Medium Grid 2 Accent 5" w:semiHidden="0" w:uiPriority="68" w:unhideWhenUsed="0"/>
-    <w:lsdException w:name="Medium Grid 3 Accent 5" w:semiHidden="0" w:uiPriority="69" w:unhideWhenUsed="0"/>
-    <w:lsdException w:name="Dark List Accent 5" w:semiHidden="0" w:uiPriority="70" w:unhideWhenUsed="0"/>
-    <w:lsdException w:name="Colorful Shading Accent 5" w:semiHidden="0" w:uiPriority="71" w:unhideWhenUsed="0"/>
-    <w:lsdException w:name="Colorful List Accent 5" w:semiHidden="0" w:uiPriority="72" w:unhideWhenUsed="0"/>
-    <w:lsdException w:name="Colorful Grid Accent 5" w:semiHidden="0" w:uiPriority="73" w:unhideWhenUsed="0"/>
-    <w:lsdException w:name="Light Shading Accent 6" w:semiHidden="0" w:uiPriority="60" w:unhideWhenUsed="0"/>
-    <w:lsdException w:name="Light List Accent 6" w:semiHidden="0" w:uiPriority="61" w:unhideWhenUsed="0"/>
-    <w:lsdException w:name="Light Grid Accent 6" w:semiHidden="0" w:uiPriority="62" w:unhideWhenUsed="0"/>
-    <w:lsdException w:name="Medium Shading 1 Accent 6" w:semiHidden="0" w:uiPriority="63" w:unhideWhenUsed="0"/>
-    <w:lsdException w:name="Medium Shading 2 Accent 6" w:semiHidden="0" w:uiPriority="64" w:unhideWhenUsed="0"/>
-    <w:lsdException w:name="Medium List 1 Accent 6" w:semiHidden="0" w:uiPriority="65" w:unhideWhenUsed="0"/>
-    <w:lsdException w:name="Medium List 2 Accent 6" w:semiHidden="0" w:uiPriority="66" w:unhideWhenUsed="0"/>
-    <w:lsdException w:name="Medium Grid 1 Accent 6" w:semiHidden="0" w:uiPriority="67" w:unhideWhenUsed="0"/>
-    <w:lsdException w:name="Medium Grid 2 Accent 6" w:semiHidden="0" w:uiPriority="68" w:unhideWhenUsed="0"/>
-    <w:lsdException w:name="Medium Grid 3 Accent 6" w:semiHidden="0" w:uiPriority="69" w:unhideWhenUsed="0"/>
-    <w:lsdException w:name="Dark List Accent 6" w:semiHidden="0" w:uiPriority="70" w:unhideWhenUsed="0"/>
-    <w:lsdException w:name="Colorful Shading Accent 6" w:semiHidden="0" w:uiPriority="71" w:unhideWhenUsed="0"/>
-    <w:lsdException w:name="Colorful List Accent 6" w:semiHidden="0" w:uiPriority="72" w:unhideWhenUsed="0"/>
-    <w:lsdException w:name="Colorful Grid Accent 6" w:semiHidden="0" w:uiPriority="73" w:unhideWhenUsed="0"/>
-    <w:lsdException w:name="Subtle Emphasis" w:semiHidden="0" w:uiPriority="19" w:unhideWhenUsed="0" w:qFormat="1"/>
-    <w:lsdException w:name="Intense Emphasis" w:semiHidden="0" w:uiPriority="21" w:unhideWhenUsed="0" w:qFormat="1"/>
-    <w:lsdException w:name="Subtle Reference" w:semiHidden="0" w:uiPriority="31" w:unhideWhenUsed="0" w:qFormat="1"/>
-    <w:lsdException w:name="Intense Reference" w:semiHidden="0" w:uiPriority="32" w:unhideWhenUsed="0" w:qFormat="1"/>
-    <w:lsdException w:name="Book Title" w:semiHidden="0" w:uiPriority="33" w:unhideWhenUsed="0" w:qFormat="1"/>
-    <w:lsdException w:name="Bibliography" w:uiPriority="37"/>
-    <w:lsdException w:name="TOC Heading" w:uiPriority="39" w:qFormat="1"/>
+  <w:latentStyles w:defLockedState="0" w:defUIPriority="99" w:defSemiHidden="0" w:defUnhideWhenUsed="0" w:defQFormat="0" w:count="376">
+    <w:lsdException w:name="Normal" w:uiPriority="0" w:qFormat="1"/>
+    <w:lsdException w:name="heading 1" w:uiPriority="0" w:qFormat="1"/>
+    <w:lsdException w:name="heading 2" w:semiHidden="1" w:uiPriority="0" w:unhideWhenUsed="1" w:qFormat="1"/>
+    <w:lsdException w:name="heading 3" w:semiHidden="1" w:uiPriority="0" w:unhideWhenUsed="1" w:qFormat="1"/>
+    <w:lsdException w:name="heading 4" w:semiHidden="1" w:uiPriority="0" w:unhideWhenUsed="1" w:qFormat="1"/>
+    <w:lsdException w:name="heading 5" w:semiHidden="1" w:uiPriority="0" w:unhideWhenUsed="1" w:qFormat="1"/>
+    <w:lsdException w:name="heading 6" w:semiHidden="1" w:uiPriority="0" w:unhideWhenUsed="1" w:qFormat="1"/>
+    <w:lsdException w:name="heading 7" w:semiHidden="1" w:uiPriority="0" w:unhideWhenUsed="1" w:qFormat="1"/>
+    <w:lsdException w:name="heading 8" w:semiHidden="1" w:uiPriority="0" w:unhideWhenUsed="1" w:qFormat="1"/>
+    <w:lsdException w:name="heading 9" w:semiHidden="1" w:uiPriority="0" w:unhideWhenUsed="1" w:qFormat="1"/>
+    <w:lsdException w:name="index 1" w:semiHidden="1" w:unhideWhenUsed="1"/>
+    <w:lsdException w:name="index 2" w:semiHidden="1" w:unhideWhenUsed="1"/>
+    <w:lsdException w:name="index 3" w:semiHidden="1" w:unhideWhenUsed="1"/>
+    <w:lsdException w:name="index 4" w:semiHidden="1" w:unhideWhenUsed="1"/>
+    <w:lsdException w:name="index 5" w:semiHidden="1" w:unhideWhenUsed="1"/>
+    <w:lsdException w:name="index 6" w:semiHidden="1" w:unhideWhenUsed="1"/>
+    <w:lsdException w:name="index 7" w:semiHidden="1" w:unhideWhenUsed="1"/>
+    <w:lsdException w:name="index 8" w:semiHidden="1" w:unhideWhenUsed="1"/>
+    <w:lsdException w:name="index 9" w:semiHidden="1" w:unhideWhenUsed="1"/>
+    <w:lsdException w:name="toc 1" w:semiHidden="1" w:uiPriority="39" w:unhideWhenUsed="1" w:qFormat="1"/>
+    <w:lsdException w:name="toc 2" w:semiHidden="1" w:uiPriority="39" w:unhideWhenUsed="1" w:qFormat="1"/>
+    <w:lsdException w:name="toc 3" w:semiHidden="1" w:uiPriority="39" w:unhideWhenUsed="1" w:qFormat="1"/>
+    <w:lsdException w:name="toc 4" w:semiHidden="1" w:uiPriority="39" w:unhideWhenUsed="1"/>
+    <w:lsdException w:name="toc 5" w:semiHidden="1" w:uiPriority="39" w:unhideWhenUsed="1"/>
+    <w:lsdException w:name="toc 6" w:semiHidden="1" w:uiPriority="39" w:unhideWhenUsed="1"/>
+    <w:lsdException w:name="toc 7" w:semiHidden="1" w:uiPriority="39" w:unhideWhenUsed="1"/>
+    <w:lsdException w:name="toc 8" w:semiHidden="1" w:uiPriority="39" w:unhideWhenUsed="1"/>
+    <w:lsdException w:name="toc 9" w:semiHidden="1" w:uiPriority="39" w:unhideWhenUsed="1"/>
+    <w:lsdException w:name="Normal Indent" w:semiHidden="1" w:unhideWhenUsed="1"/>
+    <w:lsdException w:name="footnote text" w:semiHidden="1" w:unhideWhenUsed="1"/>
+    <w:lsdException w:name="annotation text" w:semiHidden="1" w:unhideWhenUsed="1"/>
+    <w:lsdException w:name="header" w:semiHidden="1" w:unhideWhenUsed="1"/>
+    <w:lsdException w:name="footer" w:semiHidden="1" w:unhideWhenUsed="1"/>
+    <w:lsdException w:name="index heading" w:semiHidden="1" w:unhideWhenUsed="1"/>
+    <w:lsdException w:name="caption" w:semiHidden="1" w:uiPriority="35" w:unhideWhenUsed="1" w:qFormat="1"/>
+    <w:lsdException w:name="table of figures" w:semiHidden="1" w:unhideWhenUsed="1"/>
+    <w:lsdException w:name="envelope address" w:semiHidden="1" w:unhideWhenUsed="1"/>
+    <w:lsdException w:name="envelope return" w:semiHidden="1" w:unhideWhenUsed="1"/>
+    <w:lsdException w:name="footnote reference" w:semiHidden="1" w:unhideWhenUsed="1"/>
+    <w:lsdException w:name="annotation reference" w:semiHidden="1" w:unhideWhenUsed="1"/>
+    <w:lsdException w:name="line number" w:semiHidden="1" w:unhideWhenUsed="1"/>
+    <w:lsdException w:name="page number" w:semiHidden="1" w:unhideWhenUsed="1"/>
+    <w:lsdException w:name="endnote reference" w:semiHidden="1" w:unhideWhenUsed="1"/>
+    <w:lsdException w:name="endnote text" w:semiHidden="1" w:unhideWhenUsed="1"/>
+    <w:lsdException w:name="table of authorities" w:semiHidden="1" w:unhideWhenUsed="1"/>
+    <w:lsdException w:name="macro" w:semiHidden="1" w:unhideWhenUsed="1"/>
+    <w:lsdException w:name="toa heading" w:semiHidden="1" w:unhideWhenUsed="1"/>
+    <w:lsdException w:name="List" w:semiHidden="1" w:unhideWhenUsed="1"/>
+    <w:lsdException w:name="List Bullet" w:semiHidden="1" w:unhideWhenUsed="1"/>
+    <w:lsdException w:name="List Number" w:semiHidden="1" w:unhideWhenUsed="1"/>
+    <w:lsdException w:name="List 2" w:semiHidden="1" w:unhideWhenUsed="1"/>
+    <w:lsdException w:name="List 3" w:semiHidden="1" w:unhideWhenUsed="1"/>
+    <w:lsdException w:name="List 4" w:semiHidden="1" w:unhideWhenUsed="1"/>
+    <w:lsdException w:name="List 5" w:semiHidden="1" w:unhideWhenUsed="1"/>
+    <w:lsdException w:name="List Bullet 2" w:semiHidden="1" w:unhideWhenUsed="1"/>
+    <w:lsdException w:name="List Bullet 3" w:semiHidden="1" w:unhideWhenUsed="1"/>
+    <w:lsdException w:name="List Bullet 4" w:semiHidden="1" w:unhideWhenUsed="1"/>
+    <w:lsdException w:name="List Bullet 5" w:semiHidden="1" w:unhideWhenUsed="1"/>
+    <w:lsdException w:name="List Number 2" w:semiHidden="1" w:unhideWhenUsed="1"/>
+    <w:lsdException w:name="List Number 3" w:semiHidden="1" w:unhideWhenUsed="1"/>
+    <w:lsdException w:name="List Number 4" w:semiHidden="1" w:unhideWhenUsed="1"/>
+    <w:lsdException w:name="List Number 5" w:semiHidden="1" w:unhideWhenUsed="1"/>
+    <w:lsdException w:name="Title" w:uiPriority="0" w:qFormat="1"/>
+    <w:lsdException w:name="Closing" w:semiHidden="1" w:unhideWhenUsed="1"/>
+    <w:lsdException w:name="Signature" w:semiHidden="1" w:unhideWhenUsed="1"/>
+    <w:lsdException w:name="Default Paragraph Font" w:semiHidden="1" w:uiPriority="1" w:unhideWhenUsed="1"/>
+    <w:lsdException w:name="Body Text" w:semiHidden="1" w:unhideWhenUsed="1"/>
+    <w:lsdException w:name="Body Text Indent" w:semiHidden="1" w:unhideWhenUsed="1"/>
+    <w:lsdException w:name="List Continue" w:semiHidden="1" w:unhideWhenUsed="1"/>
+    <w:lsdException w:name="List Continue 2" w:semiHidden="1" w:unhideWhenUsed="1"/>
+    <w:lsdException w:name="List Continue 3" w:semiHidden="1" w:unhideWhenUsed="1"/>
+    <w:lsdException w:name="List Continue 4" w:semiHidden="1" w:unhideWhenUsed="1"/>
+    <w:lsdException w:name="List Continue 5" w:semiHidden="1" w:unhideWhenUsed="1"/>
+    <w:lsdException w:name="Message Header" w:semiHidden="1" w:unhideWhenUsed="1"/>
+    <w:lsdException w:name="Subtitle" w:uiPriority="11" w:qFormat="1"/>
+    <w:lsdException w:name="Salutation" w:semiHidden="1" w:unhideWhenUsed="1"/>
+    <w:lsdException w:name="Date" w:semiHidden="1" w:unhideWhenUsed="1"/>
+    <w:lsdException w:name="Body Text First Indent" w:semiHidden="1" w:unhideWhenUsed="1"/>
+    <w:lsdException w:name="Body Text First Indent 2" w:semiHidden="1" w:unhideWhenUsed="1"/>
+    <w:lsdException w:name="Note Heading" w:semiHidden="1" w:unhideWhenUsed="1"/>
+    <w:lsdException w:name="Body Text 2" w:semiHidden="1" w:unhideWhenUsed="1"/>
+    <w:lsdException w:name="Body Text 3" w:semiHidden="1" w:unhideWhenUsed="1"/>
+    <w:lsdException w:name="Body Text Indent 2" w:semiHidden="1" w:unhideWhenUsed="1"/>
+    <w:lsdException w:name="Body Text Indent 3" w:semiHidden="1" w:unhideWhenUsed="1"/>
+    <w:lsdException w:name="Block Text" w:semiHidden="1" w:unhideWhenUsed="1"/>
+    <w:lsdException w:name="Hyperlink" w:semiHidden="1" w:unhideWhenUsed="1"/>
+    <w:lsdException w:name="FollowedHyperlink" w:semiHidden="1" w:unhideWhenUsed="1"/>
+    <w:lsdException w:name="Strong" w:uiPriority="22" w:qFormat="1"/>
+    <w:lsdException w:name="Emphasis" w:uiPriority="20" w:qFormat="1"/>
+    <w:lsdException w:name="Document Map" w:semiHidden="1" w:unhideWhenUsed="1"/>
+    <w:lsdException w:name="Plain Text" w:semiHidden="1" w:unhideWhenUsed="1"/>
+    <w:lsdException w:name="E-mail Signature" w:semiHidden="1" w:unhideWhenUsed="1"/>
+    <w:lsdException w:name="HTML Top of Form" w:semiHidden="1" w:unhideWhenUsed="1"/>
+    <w:lsdException w:name="HTML Bottom of Form" w:semiHidden="1" w:unhideWhenUsed="1"/>
+    <w:lsdException w:name="Normal (Web)" w:semiHidden="1" w:unhideWhenUsed="1"/>
+    <w:lsdException w:name="HTML Acronym" w:semiHidden="1" w:unhideWhenUsed="1"/>
+    <w:lsdException w:name="HTML Address" w:semiHidden="1" w:unhideWhenUsed="1"/>
+    <w:lsdException w:name="HTML Cite" w:semiHidden="1" w:unhideWhenUsed="1"/>
+    <w:lsdException w:name="HTML Code" w:semiHidden="1" w:unhideWhenUsed="1"/>
+    <w:lsdException w:name="HTML Definition" w:semiHidden="1" w:unhideWhenUsed="1"/>
+    <w:lsdException w:name="HTML Keyboard" w:semiHidden="1" w:unhideWhenUsed="1"/>
+    <w:lsdException w:name="HTML Preformatted" w:semiHidden="1" w:unhideWhenUsed="1"/>
+    <w:lsdException w:name="HTML Sample" w:semiHidden="1" w:unhideWhenUsed="1"/>
+    <w:lsdException w:name="HTML Typewriter" w:semiHidden="1" w:unhideWhenUsed="1"/>
+    <w:lsdException w:name="HTML Variable" w:semiHidden="1" w:unhideWhenUsed="1"/>
+    <w:lsdException w:name="Normal Table" w:semiHidden="1" w:unhideWhenUsed="1"/>
+    <w:lsdException w:name="annotation subject" w:semiHidden="1" w:unhideWhenUsed="1"/>
+    <w:lsdException w:name="No List" w:semiHidden="1" w:unhideWhenUsed="1"/>
+    <w:lsdException w:name="Outline List 1" w:semiHidden="1" w:unhideWhenUsed="1"/>
+    <w:lsdException w:name="Outline List 2" w:semiHidden="1" w:unhideWhenUsed="1"/>
+    <w:lsdException w:name="Outline List 3" w:semiHidden="1" w:unhideWhenUsed="1"/>
+    <w:lsdException w:name="Table Simple 1" w:semiHidden="1" w:unhideWhenUsed="1"/>
+    <w:lsdException w:name="Table Simple 2" w:semiHidden="1" w:unhideWhenUsed="1"/>
+    <w:lsdException w:name="Table Simple 3" w:semiHidden="1" w:unhideWhenUsed="1"/>
+    <w:lsdException w:name="Table Classic 1" w:semiHidden="1" w:unhideWhenUsed="1"/>
+    <w:lsdException w:name="Table Classic 2" w:semiHidden="1" w:unhideWhenUsed="1"/>
+    <w:lsdException w:name="Table Classic 3" w:semiHidden="1" w:unhideWhenUsed="1"/>
+    <w:lsdException w:name="Table Classic 4" w:semiHidden="1" w:unhideWhenUsed="1"/>
+    <w:lsdException w:name="Table Colorful 1" w:semiHidden="1" w:unhideWhenUsed="1"/>
+    <w:lsdException w:name="Table Colorful 2" w:semiHidden="1" w:unhideWhenUsed="1"/>
+    <w:lsdException w:name="Table Colorful 3" w:semiHidden="1" w:unhideWhenUsed="1"/>
+    <w:lsdException w:name="Table Columns 1" w:semiHidden="1" w:unhideWhenUsed="1"/>
+    <w:lsdException w:name="Table Columns 2" w:semiHidden="1" w:unhideWhenUsed="1"/>
+    <w:lsdException w:name="Table Columns 3" w:semiHidden="1" w:unhideWhenUsed="1"/>
+    <w:lsdException w:name="Table Columns 4" w:semiHidden="1" w:unhideWhenUsed="1"/>
+    <w:lsdException w:name="Table Columns 5" w:semiHidden="1" w:unhideWhenUsed="1"/>
+    <w:lsdException w:name="Table Grid 1" w:semiHidden="1" w:unhideWhenUsed="1"/>
+    <w:lsdException w:name="Table Grid 2" w:semiHidden="1" w:unhideWhenUsed="1"/>
+    <w:lsdException w:name="Table Grid 3" w:semiHidden="1" w:unhideWhenUsed="1"/>
+    <w:lsdException w:name="Table Grid 4" w:semiHidden="1" w:unhideWhenUsed="1"/>
+    <w:lsdException w:name="Table Grid 5" w:semiHidden="1" w:unhideWhenUsed="1"/>
+    <w:lsdException w:name="Table Grid 6" w:semiHidden="1" w:unhideWhenUsed="1"/>
+    <w:lsdException w:name="Table Grid 7" w:semiHidden="1" w:unhideWhenUsed="1"/>
+    <w:lsdException w:name="Table Grid 8" w:semiHidden="1" w:unhideWhenUsed="1"/>
+    <w:lsdException w:name="Table List 1" w:semiHidden="1" w:unhideWhenUsed="1"/>
+    <w:lsdException w:name="Table List 2" w:semiHidden="1" w:unhideWhenUsed="1"/>
+    <w:lsdException w:name="Table List 3" w:semiHidden="1" w:unhideWhenUsed="1"/>
+    <w:lsdException w:name="Table List 4" w:semiHidden="1" w:unhideWhenUsed="1"/>
+    <w:lsdException w:name="Table List 5" w:semiHidden="1" w:unhideWhenUsed="1"/>
+    <w:lsdException w:name="Table List 6" w:semiHidden="1" w:unhideWhenUsed="1"/>
+    <w:lsdException w:name="Table List 7" w:semiHidden="1" w:unhideWhenUsed="1"/>
+    <w:lsdException w:name="Table List 8" w:semiHidden="1" w:unhideWhenUsed="1"/>
+    <w:lsdException w:name="Table 3D effects 1" w:semiHidden="1" w:unhideWhenUsed="1"/>
+    <w:lsdException w:name="Table 3D effects 2" w:semiHidden="1" w:unhideWhenUsed="1"/>
+    <w:lsdException w:name="Table 3D effects 3" w:semiHidden="1" w:unhideWhenUsed="1"/>
+    <w:lsdException w:name="Table Contemporary" w:semiHidden="1" w:unhideWhenUsed="1"/>
+    <w:lsdException w:name="Table Elegant" w:semiHidden="1" w:unhideWhenUsed="1"/>
+    <w:lsdException w:name="Table Professional" w:semiHidden="1" w:unhideWhenUsed="1"/>
+    <w:lsdException w:name="Table Subtle 1" w:semiHidden="1" w:unhideWhenUsed="1"/>
+    <w:lsdException w:name="Table Subtle 2" w:semiHidden="1" w:unhideWhenUsed="1"/>
+    <w:lsdException w:name="Table Web 1" w:semiHidden="1" w:unhideWhenUsed="1"/>
+    <w:lsdException w:name="Table Web 2" w:semiHidden="1" w:unhideWhenUsed="1"/>
+    <w:lsdException w:name="Table Web 3" w:semiHidden="1" w:unhideWhenUsed="1"/>
+    <w:lsdException w:name="Balloon Text" w:semiHidden="1" w:unhideWhenUsed="1"/>
+    <w:lsdException w:name="Table Grid" w:semiHidden="1" w:uiPriority="59" w:unhideWhenUsed="1"/>
+    <w:lsdException w:name="Table Theme" w:semiHidden="1" w:unhideWhenUsed="1"/>
+    <w:lsdException w:name="Placeholder Text" w:semiHidden="1"/>
+    <w:lsdException w:name="No Spacing" w:uiPriority="1" w:qFormat="1"/>
+    <w:lsdException w:name="Light Shading" w:uiPriority="60"/>
+    <w:lsdException w:name="Light List" w:uiPriority="61"/>
+    <w:lsdException w:name="Light Grid" w:uiPriority="62"/>
+    <w:lsdException w:name="Medium Shading 1" w:uiPriority="63"/>
+    <w:lsdException w:name="Medium Shading 2" w:uiPriority="64"/>
+    <w:lsdException w:name="Medium List 1" w:uiPriority="65"/>
+    <w:lsdException w:name="Medium List 2" w:uiPriority="66"/>
+    <w:lsdException w:name="Medium Grid 1" w:uiPriority="67"/>
+    <w:lsdException w:name="Medium Grid 2" w:uiPriority="68"/>
+    <w:lsdException w:name="Medium Grid 3" w:uiPriority="69"/>
+    <w:lsdException w:name="Dark List" w:uiPriority="70"/>
+    <w:lsdException w:name="Colorful Shading" w:uiPriority="71"/>
+    <w:lsdException w:name="Colorful List" w:uiPriority="72"/>
+    <w:lsdException w:name="Colorful Grid" w:uiPriority="73"/>
+    <w:lsdException w:name="Light Shading Accent 1" w:uiPriority="60"/>
+    <w:lsdException w:name="Light List Accent 1" w:uiPriority="61"/>
+    <w:lsdException w:name="Light Grid Accent 1" w:uiPriority="62"/>
+    <w:lsdException w:name="Medium Shading 1 Accent 1" w:uiPriority="63"/>
+    <w:lsdException w:name="Medium Shading 2 Accent 1" w:uiPriority="64"/>
+    <w:lsdException w:name="Medium List 1 Accent 1" w:uiPriority="65"/>
+    <w:lsdException w:name="Revision" w:semiHidden="1"/>
+    <w:lsdException w:name="List Paragraph" w:uiPriority="34" w:qFormat="1"/>
+    <w:lsdException w:name="Quote" w:uiPriority="29" w:qFormat="1"/>
+    <w:lsdException w:name="Intense Quote" w:uiPriority="30" w:qFormat="1"/>
+    <w:lsdException w:name="Medium List 2 Accent 1" w:uiPriority="66"/>
+    <w:lsdException w:name="Medium Grid 1 Accent 1" w:uiPriority="67"/>
+    <w:lsdException w:name="Medium Grid 2 Accent 1" w:uiPriority="68"/>
+    <w:lsdException w:name="Medium Grid 3 Accent 1" w:uiPriority="69"/>
+    <w:lsdException w:name="Dark List Accent 1" w:uiPriority="70"/>
+    <w:lsdException w:name="Colorful Shading Accent 1" w:uiPriority="71"/>
+    <w:lsdException w:name="Colorful List Accent 1" w:uiPriority="72"/>
+    <w:lsdException w:name="Colorful Grid Accent 1" w:uiPriority="73"/>
+    <w:lsdException w:name="Light Shading Accent 2" w:uiPriority="60"/>
+    <w:lsdException w:name="Light List Accent 2" w:uiPriority="61"/>
+    <w:lsdException w:name="Light Grid Accent 2" w:uiPriority="62"/>
+    <w:lsdException w:name="Medium Shading 1 Accent 2" w:uiPriority="63"/>
+    <w:lsdException w:name="Medium Shading 2 Accent 2" w:uiPriority="64"/>
+    <w:lsdException w:name="Medium List 1 Accent 2" w:uiPriority="65"/>
+    <w:lsdException w:name="Medium List 2 Accent 2" w:uiPriority="66"/>
+    <w:lsdException w:name="Medium Grid 1 Accent 2" w:uiPriority="67"/>
+    <w:lsdException w:name="Medium Grid 2 Accent 2" w:uiPriority="68"/>
+    <w:lsdException w:name="Medium Grid 3 Accent 2" w:uiPriority="69"/>
+    <w:lsdException w:name="Dark List Accent 2" w:uiPriority="70"/>
+    <w:lsdException w:name="Colorful Shading Accent 2" w:uiPriority="71"/>
+    <w:lsdException w:name="Colorful List Accent 2" w:uiPriority="72"/>
+    <w:lsdException w:name="Colorful Grid Accent 2" w:uiPriority="73"/>
+    <w:lsdException w:name="Light Shading Accent 3" w:uiPriority="60"/>
+    <w:lsdException w:name="Light List Accent 3" w:uiPriority="61"/>
+    <w:lsdException w:name="Light Grid Accent 3" w:uiPriority="62"/>
+    <w:lsdException w:name="Medium Shading 1 Accent 3" w:uiPriority="63"/>
+    <w:lsdException w:name="Medium Shading 2 Accent 3" w:uiPriority="64"/>
+    <w:lsdException w:name="Medium List 1 Accent 3" w:uiPriority="65"/>
+    <w:lsdException w:name="Medium List 2 Accent 3" w:uiPriority="66"/>
+    <w:lsdException w:name="Medium Grid 1 Accent 3" w:uiPriority="67"/>
+    <w:lsdException w:name="Medium Grid 2 Accent 3" w:uiPriority="68"/>
+    <w:lsdException w:name="Medium Grid 3 Accent 3" w:uiPriority="69"/>
+    <w:lsdException w:name="Dark List Accent 3" w:uiPriority="70"/>
+    <w:lsdException w:name="Colorful Shading Accent 3" w:uiPriority="71"/>
+    <w:lsdException w:name="Colorful List Accent 3" w:uiPriority="72"/>
+    <w:lsdException w:name="Colorful Grid Accent 3" w:uiPriority="73"/>
+    <w:lsdException w:name="Light Shading Accent 4" w:uiPriority="60"/>
+    <w:lsdException w:name="Light List Accent 4" w:uiPriority="61"/>
+    <w:lsdException w:name="Light Grid Accent 4" w:uiPriority="62"/>
+    <w:lsdException w:name="Medium Shading 1 Accent 4" w:uiPriority="63"/>
+    <w:lsdException w:name="Medium Shading 2 Accent 4" w:uiPriority="64"/>
+    <w:lsdException w:name="Medium List 1 Accent 4" w:uiPriority="65"/>
+    <w:lsdException w:name="Medium List 2 Accent 4" w:uiPriority="66"/>
+    <w:lsdException w:name="Medium Grid 1 Accent 4" w:uiPriority="67"/>
+    <w:lsdException w:name="Medium Grid 2 Accent 4" w:uiPriority="68"/>
+    <w:lsdException w:name="Medium Grid 3 Accent 4" w:uiPriority="69"/>
+    <w:lsdException w:name="Dark List Accent 4" w:uiPriority="70"/>
+    <w:lsdException w:name="Colorful Shading Accent 4" w:uiPriority="71"/>
+    <w:lsdException w:name="Colorful List Accent 4" w:uiPriority="72"/>
+    <w:lsdException w:name="Colorful Grid Accent 4" w:uiPriority="73"/>
+    <w:lsdException w:name="Light Shading Accent 5" w:uiPriority="60"/>
+    <w:lsdException w:name="Light List Accent 5" w:uiPriority="61"/>
+    <w:lsdException w:name="Light Grid Accent 5" w:uiPriority="62"/>
+    <w:lsdException w:name="Medium Shading 1 Accent 5" w:uiPriority="63"/>
+    <w:lsdException w:name="Medium Shading 2 Accent 5" w:uiPriority="64"/>
+    <w:lsdException w:name="Medium List 1 Accent 5" w:uiPriority="65"/>
+    <w:lsdException w:name="Medium List 2 Accent 5" w:uiPriority="66"/>
+    <w:lsdException w:name="Medium Grid 1 Accent 5" w:uiPriority="67"/>
+    <w:lsdException w:name="Medium Grid 2 Accent 5" w:uiPriority="68"/>
+    <w:lsdException w:name="Medium Grid 3 Accent 5" w:uiPriority="69"/>
+    <w:lsdException w:name="Dark List Accent 5" w:uiPriority="70"/>
+    <w:lsdException w:name="Colorful Shading Accent 5" w:uiPriority="71"/>
+    <w:lsdException w:name="Colorful List Accent 5" w:uiPriority="72"/>
+    <w:lsdException w:name="Colorful Grid Accent 5" w:uiPriority="73"/>
+    <w:lsdException w:name="Light Shading Accent 6" w:uiPriority="60"/>
+    <w:lsdException w:name="Light List Accent 6" w:uiPriority="61"/>
+    <w:lsdException w:name="Light Grid Accent 6" w:uiPriority="62"/>
+    <w:lsdException w:name="Medium Shading 1 Accent 6" w:uiPriority="63"/>
+    <w:lsdException w:name="Medium Shading 2 Accent 6" w:uiPriority="64"/>
+    <w:lsdException w:name="Medium List 1 Accent 6" w:uiPriority="65"/>
+    <w:lsdException w:name="Medium List 2 Accent 6" w:uiPriority="66"/>
+    <w:lsdException w:name="Medium Grid 1 Accent 6" w:uiPriority="67"/>
+    <w:lsdException w:name="Medium Grid 2 Accent 6" w:uiPriority="68"/>
+    <w:lsdException w:name="Medium Grid 3 Accent 6" w:uiPriority="69"/>
+    <w:lsdException w:name="Dark List Accent 6" w:uiPriority="70"/>
+    <w:lsdException w:name="Colorful Shading Accent 6" w:uiPriority="71"/>
+    <w:lsdException w:name="Colorful List Accent 6" w:uiPriority="72"/>
+    <w:lsdException w:name="Colorful Grid Accent 6" w:uiPriority="73"/>
+    <w:lsdException w:name="Subtle Emphasis" w:uiPriority="19" w:qFormat="1"/>
+    <w:lsdException w:name="Intense Emphasis" w:uiPriority="21" w:qFormat="1"/>
+    <w:lsdException w:name="Subtle Reference" w:uiPriority="31" w:qFormat="1"/>
+    <w:lsdException w:name="Intense Reference" w:uiPriority="32" w:qFormat="1"/>
+    <w:lsdException w:name="Book Title" w:uiPriority="33" w:qFormat="1"/>
+    <w:lsdException w:name="Bibliography" w:semiHidden="1" w:uiPriority="37" w:unhideWhenUsed="1"/>
+    <w:lsdException w:name="TOC Heading" w:semiHidden="1" w:uiPriority="39" w:unhideWhenUsed="1" w:qFormat="1"/>
+    <w:lsdException w:name="Plain Table 1" w:uiPriority="41"/>
+    <w:lsdException w:name="Plain Table 2" w:uiPriority="42"/>
+    <w:lsdException w:name="Plain Table 3" w:uiPriority="43"/>
+    <w:lsdException w:name="Plain Table 4" w:uiPriority="44"/>
+    <w:lsdException w:name="Plain Table 5" w:uiPriority="45"/>
+    <w:lsdException w:name="Grid Table Light" w:uiPriority="40"/>
+    <w:lsdException w:name="Grid Table 1 Light" w:uiPriority="46"/>
+    <w:lsdException w:name="Grid Table 2" w:uiPriority="47"/>
+    <w:lsdException w:name="Grid Table 3" w:uiPriority="48"/>
+    <w:lsdException w:name="Grid Table 4" w:uiPriority="49"/>
+    <w:lsdException w:name="Grid Table 5 Dark" w:uiPriority="50"/>
+    <w:lsdException w:name="Grid Table 6 Colorful" w:uiPriority="51"/>
+    <w:lsdException w:name="Grid Table 7 Colorful" w:uiPriority="52"/>
+    <w:lsdException w:name="Grid Table 1 Light Accent 1" w:uiPriority="46"/>
+    <w:lsdException w:name="Grid Table 2 Accent 1" w:uiPriority="47"/>
+    <w:lsdException w:name="Grid Table 3 Accent 1" w:uiPriority="48"/>
+    <w:lsdException w:name="Grid Table 4 Accent 1" w:uiPriority="49"/>
+    <w:lsdException w:name="Grid Table 5 Dark Accent 1" w:uiPriority="50"/>
+    <w:lsdException w:name="Grid Table 6 Colorful Accent 1" w:uiPriority="51"/>
+    <w:lsdException w:name="Grid Table 7 Colorful Accent 1" w:uiPriority="52"/>
+    <w:lsdException w:name="Grid Table 1 Light Accent 2" w:uiPriority="46"/>
+    <w:lsdException w:name="Grid Table 2 Accent 2" w:uiPriority="47"/>
+    <w:lsdException w:name="Grid Table 3 Accent 2" w:uiPriority="48"/>
+    <w:lsdException w:name="Grid Table 4 Accent 2" w:uiPriority="49"/>
+    <w:lsdException w:name="Grid Table 5 Dark Accent 2" w:uiPriority="50"/>
+    <w:lsdException w:name="Grid Table 6 Colorful Accent 2" w:uiPriority="51"/>
+    <w:lsdException w:name="Grid Table 7 Colorful Accent 2" w:uiPriority="52"/>
+    <w:lsdException w:name="Grid Table 1 Light Accent 3" w:uiPriority="46"/>
+    <w:lsdException w:name="Grid Table 2 Accent 3" w:uiPriority="47"/>
+    <w:lsdException w:name="Grid Table 3 Accent 3" w:uiPriority="48"/>
+    <w:lsdException w:name="Grid Table 4 Accent 3" w:uiPriority="49"/>
+    <w:lsdException w:name="Grid Table 5 Dark Accent 3" w:uiPriority="50"/>
+    <w:lsdException w:name="Grid Table 6 Colorful Accent 3" w:uiPriority="51"/>
+    <w:lsdException w:name="Grid Table 7 Colorful Accent 3" w:uiPriority="52"/>
+    <w:lsdException w:name="Grid Table 1 Light Accent 4" w:uiPriority="46"/>
+    <w:lsdException w:name="Grid Table 2 Accent 4" w:uiPriority="47"/>
+    <w:lsdException w:name="Grid Table 3 Accent 4" w:uiPriority="48"/>
+    <w:lsdException w:name="Grid Table 4 Accent 4" w:uiPriority="49"/>
+    <w:lsdException w:name="Grid Table 5 Dark Accent 4" w:uiPriority="50"/>
+    <w:lsdException w:name="Grid Table 6 Colorful Accent 4" w:uiPriority="51"/>
+    <w:lsdException w:name="Grid Table 7 Colorful Accent 4" w:uiPriority="52"/>
+    <w:lsdException w:name="Grid Table 1 Light Accent 5" w:uiPriority="46"/>
+    <w:lsdException w:name="Grid Table 2 Accent 5" w:uiPriority="47"/>
+    <w:lsdException w:name="Grid Table 3 Accent 5" w:uiPriority="48"/>
+    <w:lsdException w:name="Grid Table 4 Accent 5" w:uiPriority="49"/>
+    <w:lsdException w:name="Grid Table 5 Dark Accent 5" w:uiPriority="50"/>
+    <w:lsdException w:name="Grid Table 6 Colorful Accent 5" w:uiPriority="51"/>
+    <w:lsdException w:name="Grid Table 7 Colorful Accent 5" w:uiPriority="52"/>
+    <w:lsdException w:name="Grid Table 1 Light Accent 6" w:uiPriority="46"/>
+    <w:lsdException w:name="Grid Table 2 Accent 6" w:uiPriority="47"/>
+    <w:lsdException w:name="Grid Table 3 Accent 6" w:uiPriority="48"/>
+    <w:lsdException w:name="Grid Table 4 Accent 6" w:uiPriority="49"/>
+    <w:lsdException w:name="Grid Table 5 Dark Accent 6" w:uiPriority="50"/>
+    <w:lsdException w:name="Grid Table 6 Colorful Accent 6" w:uiPriority="51"/>
+    <w:lsdException w:name="Grid Table 7 Colorful Accent 6" w:uiPriority="52"/>
+    <w:lsdException w:name="List Table 1 Light" w:uiPriority="46"/>
+    <w:lsdException w:name="List Table 2" w:uiPriority="47"/>
+    <w:lsdException w:name="List Table 3" w:uiPriority="48"/>
+    <w:lsdException w:name="List Table 4" w:uiPriority="49"/>
+    <w:lsdException w:name="List Table 5 Dark" w:uiPriority="50"/>
+    <w:lsdException w:name="List Table 6 Colorful" w:uiPriority="51"/>
+    <w:lsdException w:name="List Table 7 Colorful" w:uiPriority="52"/>
+    <w:lsdException w:name="List Table 1 Light Accent 1" w:uiPriority="46"/>
+    <w:lsdException w:name="List Table 2 Accent 1" w:uiPriority="47"/>
+    <w:lsdException w:name="List Table 3 Accent 1" w:uiPriority="48"/>
+    <w:lsdException w:name="List Table 4 Accent 1" w:uiPriority="49"/>
+    <w:lsdException w:name="List Table 5 Dark Accent 1" w:uiPriority="50"/>
+    <w:lsdException w:name="List Table 6 Colorful Accent 1" w:uiPriority="51"/>
+    <w:lsdException w:name="List Table 7 Colorful Accent 1" w:uiPriority="52"/>
+    <w:lsdException w:name="List Table 1 Light Accent 2" w:uiPriority="46"/>
+    <w:lsdException w:name="List Table 2 Accent 2" w:uiPriority="47"/>
+    <w:lsdException w:name="List Table 3 Accent 2" w:uiPriority="48"/>
+    <w:lsdException w:name="List Table 4 Accent 2" w:uiPriority="49"/>
+    <w:lsdException w:name="List Table 5 Dark Accent 2" w:uiPriority="50"/>
+    <w:lsdException w:name="List Table 6 Colorful Accent 2" w:uiPriority="51"/>
+    <w:lsdException w:name="List Table 7 Colorful Accent 2" w:uiPriority="52"/>
+    <w:lsdException w:name="List Table 1 Light Accent 3" w:uiPriority="46"/>
+    <w:lsdException w:name="List Table 2 Accent 3" w:uiPriority="47"/>
+    <w:lsdException w:name="List Table 3 Accent 3" w:uiPriority="48"/>
+    <w:lsdException w:name="List Table 4 Accent 3" w:uiPriority="49"/>
+    <w:lsdException w:name="List Table 5 Dark Accent 3" w:uiPriority="50"/>
+    <w:lsdException w:name="List Table 6 Colorful Accent 3" w:uiPriority="51"/>
+    <w:lsdException w:name="List Table 7 Colorful Accent 3" w:uiPriority="52"/>
+    <w:lsdException w:name="List Table 1 Light Accent 4" w:uiPriority="46"/>
+    <w:lsdException w:name="List Table 2 Accent 4" w:uiPriority="47"/>
+    <w:lsdException w:name="List Table 3 Accent 4" w:uiPriority="48"/>
+    <w:lsdException w:name="List Table 4 Accent 4" w:uiPriority="49"/>
+    <w:lsdException w:name="List Table 5 Dark Accent 4" w:uiPriority="50"/>
+    <w:lsdException w:name="List Table 6 Colorful Accent 4" w:uiPriority="51"/>
+    <w:lsdException w:name="List Table 7 Colorful Accent 4" w:uiPriority="52"/>
+    <w:lsdException w:name="List Table 1 Light Accent 5" w:uiPriority="46"/>
+    <w:lsdException w:name="List Table 2 Accent 5" w:uiPriority="47"/>
+    <w:lsdException w:name="List Table 3 Accent 5" w:uiPriority="48"/>
+    <w:lsdException w:name="List Table 4 Accent 5" w:uiPriority="49"/>
+    <w:lsdException w:name="List Table 5 Dark Accent 5" w:uiPriority="50"/>
+    <w:lsdException w:name="List Table 6 Colorful Accent 5" w:uiPriority="51"/>
+    <w:lsdException w:name="List Table 7 Colorful Accent 5" w:uiPriority="52"/>
+    <w:lsdException w:name="List Table 1 Light Accent 6" w:uiPriority="46"/>
+    <w:lsdException w:name="List Table 2 Accent 6" w:uiPriority="47"/>
+    <w:lsdException w:name="List Table 3 Accent 6" w:uiPriority="48"/>
+    <w:lsdException w:name="List Table 4 Accent 6" w:uiPriority="49"/>
+    <w:lsdException w:name="List Table 5 Dark Accent 6" w:uiPriority="50"/>
+    <w:lsdException w:name="List Table 6 Colorful Accent 6" w:uiPriority="51"/>
+    <w:lsdException w:name="List Table 7 Colorful Accent 6" w:uiPriority="52"/>
+    <w:lsdException w:name="Mention" w:semiHidden="1" w:unhideWhenUsed="1"/>
+    <w:lsdException w:name="Smart Hyperlink" w:semiHidden="1" w:unhideWhenUsed="1"/>
+    <w:lsdException w:name="Hashtag" w:semiHidden="1" w:unhideWhenUsed="1"/>
+    <w:lsdException w:name="Unresolved Mention" w:semiHidden="1" w:unhideWhenUsed="1"/>
+    <w:lsdException w:name="Smart Link" w:semiHidden="1" w:unhideWhenUsed="1"/>
   </w:latentStyles>
   <w:style w:type="paragraph" w:default="1" w:styleId="Normal">
     <w:name w:val="Normal"/>
@@ -9921,7 +10378,6 @@
       <w:spacing w:after="0" w:line="240" w:lineRule="auto"/>
     </w:pPr>
     <w:tblPr>
-      <w:tblInd w:w="0" w:type="dxa"/>
       <w:tblBorders>
         <w:top w:val="single" w:sz="4" w:space="0" w:color="auto"/>
         <w:left w:val="single" w:sz="4" w:space="0" w:color="auto"/>
@@ -9930,12 +10386,6 @@
         <w:insideH w:val="single" w:sz="4" w:space="0" w:color="auto"/>
         <w:insideV w:val="single" w:sz="4" w:space="0" w:color="auto"/>
       </w:tblBorders>
-      <w:tblCellMar>
-        <w:top w:w="0" w:type="dxa"/>
-        <w:left w:w="108" w:type="dxa"/>
-        <w:bottom w:w="0" w:type="dxa"/>
-        <w:right w:w="108" w:type="dxa"/>
-      </w:tblCellMar>
     </w:tblPr>
   </w:style>
   <w:style w:type="table" w:styleId="LightGrid-Accent2">
@@ -9949,7 +10399,6 @@
     <w:tblPr>
       <w:tblStyleRowBandSize w:val="1"/>
       <w:tblStyleColBandSize w:val="1"/>
-      <w:tblInd w:w="0" w:type="dxa"/>
       <w:tblBorders>
         <w:top w:val="single" w:sz="8" w:space="0" w:color="C0504D" w:themeColor="accent2"/>
         <w:left w:val="single" w:sz="8" w:space="0" w:color="C0504D" w:themeColor="accent2"/>
@@ -9958,12 +10407,6 @@
         <w:insideH w:val="single" w:sz="8" w:space="0" w:color="C0504D" w:themeColor="accent2"/>
         <w:insideV w:val="single" w:sz="8" w:space="0" w:color="C0504D" w:themeColor="accent2"/>
       </w:tblBorders>
-      <w:tblCellMar>
-        <w:top w:w="0" w:type="dxa"/>
-        <w:left w:w="108" w:type="dxa"/>
-        <w:bottom w:w="0" w:type="dxa"/>
-        <w:right w:w="108" w:type="dxa"/>
-      </w:tblCellMar>
     </w:tblPr>
     <w:tblStylePr w:type="firstRow">
       <w:pPr>
@@ -10421,17 +10864,10 @@
     <w:tblPr>
       <w:tblStyleRowBandSize w:val="1"/>
       <w:tblStyleColBandSize w:val="1"/>
-      <w:tblInd w:w="0" w:type="dxa"/>
       <w:tblBorders>
         <w:top w:val="single" w:sz="18" w:space="0" w:color="auto"/>
         <w:bottom w:val="single" w:sz="18" w:space="0" w:color="auto"/>
       </w:tblBorders>
-      <w:tblCellMar>
-        <w:top w:w="0" w:type="dxa"/>
-        <w:left w:w="108" w:type="dxa"/>
-        <w:bottom w:w="0" w:type="dxa"/>
-        <w:right w:w="108" w:type="dxa"/>
-      </w:tblCellMar>
     </w:tblPr>
     <w:tblStylePr w:type="firstRow">
       <w:pPr>
@@ -10617,13 +11053,6 @@
     <w:tblPr>
       <w:tblStyleRowBandSize w:val="1"/>
       <w:tblStyleColBandSize w:val="1"/>
-      <w:tblInd w:w="0" w:type="dxa"/>
-      <w:tblCellMar>
-        <w:top w:w="0" w:type="dxa"/>
-        <w:left w:w="108" w:type="dxa"/>
-        <w:bottom w:w="0" w:type="dxa"/>
-        <w:right w:w="108" w:type="dxa"/>
-      </w:tblCellMar>
     </w:tblPr>
     <w:tcPr>
       <w:shd w:val="clear" w:color="auto" w:fill="000000" w:themeFill="text1"/>
@@ -10731,16 +11160,9 @@
     <w:tblPr>
       <w:tblStyleRowBandSize w:val="1"/>
       <w:tblStyleColBandSize w:val="1"/>
-      <w:tblInd w:w="0" w:type="dxa"/>
       <w:tblBorders>
         <w:insideH w:val="single" w:sz="4" w:space="0" w:color="FFFFFF" w:themeColor="background1"/>
       </w:tblBorders>
-      <w:tblCellMar>
-        <w:top w:w="0" w:type="dxa"/>
-        <w:left w:w="108" w:type="dxa"/>
-        <w:bottom w:w="0" w:type="dxa"/>
-        <w:right w:w="108" w:type="dxa"/>
-      </w:tblCellMar>
     </w:tblPr>
     <w:tcPr>
       <w:shd w:val="clear" w:color="auto" w:fill="CCCCCC" w:themeFill="text1" w:themeFillTint="33"/>
@@ -10808,7 +11230,6 @@
     <w:tblPr>
       <w:tblStyleRowBandSize w:val="1"/>
       <w:tblStyleColBandSize w:val="1"/>
-      <w:tblInd w:w="0" w:type="dxa"/>
       <w:tblBorders>
         <w:top w:val="single" w:sz="8" w:space="0" w:color="000000" w:themeColor="text1"/>
         <w:left w:val="single" w:sz="8" w:space="0" w:color="000000" w:themeColor="text1"/>
@@ -10817,12 +11238,6 @@
         <w:insideH w:val="single" w:sz="8" w:space="0" w:color="000000" w:themeColor="text1"/>
         <w:insideV w:val="single" w:sz="8" w:space="0" w:color="000000" w:themeColor="text1"/>
       </w:tblBorders>
-      <w:tblCellMar>
-        <w:top w:w="0" w:type="dxa"/>
-        <w:left w:w="108" w:type="dxa"/>
-        <w:bottom w:w="0" w:type="dxa"/>
-        <w:right w:w="108" w:type="dxa"/>
-      </w:tblCellMar>
     </w:tblPr>
     <w:tblStylePr w:type="firstRow">
       <w:pPr>
@@ -10938,7 +11353,6 @@
     <w:tblPr>
       <w:tblStyleRowBandSize w:val="1"/>
       <w:tblStyleColBandSize w:val="1"/>
-      <w:tblInd w:w="0" w:type="dxa"/>
       <w:tblBorders>
         <w:top w:val="single" w:sz="8" w:space="0" w:color="FFFFFF" w:themeColor="background1"/>
         <w:left w:val="single" w:sz="8" w:space="0" w:color="FFFFFF" w:themeColor="background1"/>
@@ -10947,12 +11361,6 @@
         <w:insideH w:val="single" w:sz="6" w:space="0" w:color="FFFFFF" w:themeColor="background1"/>
         <w:insideV w:val="single" w:sz="6" w:space="0" w:color="FFFFFF" w:themeColor="background1"/>
       </w:tblBorders>
-      <w:tblCellMar>
-        <w:top w:w="0" w:type="dxa"/>
-        <w:left w:w="108" w:type="dxa"/>
-        <w:bottom w:w="0" w:type="dxa"/>
-        <w:right w:w="108" w:type="dxa"/>
-      </w:tblCellMar>
     </w:tblPr>
     <w:tcPr>
       <w:shd w:val="clear" w:color="auto" w:fill="C0C0C0" w:themeFill="text1" w:themeFillTint="3F"/>
@@ -11079,19 +11487,12 @@
     <w:tblPr>
       <w:tblStyleRowBandSize w:val="1"/>
       <w:tblStyleColBandSize w:val="1"/>
-      <w:tblInd w:w="0" w:type="dxa"/>
       <w:tblBorders>
         <w:top w:val="single" w:sz="8" w:space="0" w:color="000000" w:themeColor="text1"/>
         <w:left w:val="single" w:sz="8" w:space="0" w:color="000000" w:themeColor="text1"/>
         <w:bottom w:val="single" w:sz="8" w:space="0" w:color="000000" w:themeColor="text1"/>
         <w:right w:val="single" w:sz="8" w:space="0" w:color="000000" w:themeColor="text1"/>
       </w:tblBorders>
-      <w:tblCellMar>
-        <w:top w:w="0" w:type="dxa"/>
-        <w:left w:w="108" w:type="dxa"/>
-        <w:bottom w:w="0" w:type="dxa"/>
-        <w:right w:w="108" w:type="dxa"/>
-      </w:tblCellMar>
     </w:tblPr>
     <w:tblStylePr w:type="firstRow">
       <w:pPr>
@@ -11171,7 +11572,6 @@
     <w:tblPr>
       <w:tblStyleRowBandSize w:val="1"/>
       <w:tblStyleColBandSize w:val="1"/>
-      <w:tblInd w:w="0" w:type="dxa"/>
       <w:tblBorders>
         <w:top w:val="single" w:sz="8" w:space="0" w:color="404040" w:themeColor="text1" w:themeTint="BF"/>
         <w:left w:val="single" w:sz="8" w:space="0" w:color="404040" w:themeColor="text1" w:themeTint="BF"/>
@@ -11180,1737 +11580,6 @@
         <w:insideH w:val="single" w:sz="8" w:space="0" w:color="404040" w:themeColor="text1" w:themeTint="BF"/>
         <w:insideV w:val="single" w:sz="8" w:space="0" w:color="404040" w:themeColor="text1" w:themeTint="BF"/>
       </w:tblBorders>
-      <w:tblCellMar>
-        <w:top w:w="0" w:type="dxa"/>
-        <w:left w:w="108" w:type="dxa"/>
-        <w:bottom w:w="0" w:type="dxa"/>
-        <w:right w:w="108" w:type="dxa"/>
-      </w:tblCellMar>
-    </w:tblPr>
-    <w:tcPr>
-      <w:shd w:val="clear" w:color="auto" w:fill="C0C0C0" w:themeFill="text1" w:themeFillTint="3F"/>
-    </w:tcPr>
-    <w:tblStylePr w:type="firstRow">
-      <w:rPr>
-        <w:b/>
-        <w:bCs/>
-      </w:rPr>
-    </w:tblStylePr>
-    <w:tblStylePr w:type="lastRow">
-      <w:rPr>
-        <w:b/>
-        <w:bCs/>
-      </w:rPr>
-      <w:tblPr/>
-      <w:tcPr>
-        <w:tcBorders>
-          <w:top w:val="single" w:sz="18" w:space="0" w:color="404040" w:themeColor="text1" w:themeTint="BF"/>
-        </w:tcBorders>
-      </w:tcPr>
-    </w:tblStylePr>
-    <w:tblStylePr w:type="firstCol">
-      <w:rPr>
-        <w:b/>
-        <w:bCs/>
-      </w:rPr>
-    </w:tblStylePr>
-    <w:tblStylePr w:type="lastCol">
-      <w:rPr>
-        <w:b/>
-        <w:bCs/>
-      </w:rPr>
-    </w:tblStylePr>
-    <w:tblStylePr w:type="band1Vert">
-      <w:tblPr/>
-      <w:tcPr>
-        <w:shd w:val="clear" w:color="auto" w:fill="808080" w:themeFill="text1" w:themeFillTint="7F"/>
-      </w:tcPr>
-    </w:tblStylePr>
-    <w:tblStylePr w:type="band1Horz">
-      <w:tblPr/>
-      <w:tcPr>
-        <w:shd w:val="clear" w:color="auto" w:fill="808080" w:themeFill="text1" w:themeFillTint="7F"/>
-      </w:tcPr>
-    </w:tblStylePr>
-  </w:style>
-</w:styles>
-</file>
-
-<file path=word/stylesWithEffects.xml><?xml version="1.0" encoding="utf-8"?>
-<w:styles xmlns:wpc="http://schemas.microsoft.com/office/word/2010/wordprocessingCanvas" xmlns:mc="http://schemas.openxmlformats.org/markup-compatibility/2006" xmlns:o="urn:schemas-microsoft-com:office:office" xmlns:r="http://schemas.openxmlformats.org/officeDocument/2006/relationships" xmlns:m="http://schemas.openxmlformats.org/officeDocument/2006/math" xmlns:v="urn:schemas-microsoft-com:vml" xmlns:wp14="http://schemas.microsoft.com/office/word/2010/wordprocessingDrawing" xmlns:wp="http://schemas.openxmlformats.org/drawingml/2006/wordprocessingDrawing" xmlns:w10="urn:schemas-microsoft-com:office:word" xmlns:w="http://schemas.openxmlformats.org/wordprocessingml/2006/main" xmlns:w14="http://schemas.microsoft.com/office/word/2010/wordml" xmlns:wpg="http://schemas.microsoft.com/office/word/2010/wordprocessingGroup" xmlns:wpi="http://schemas.microsoft.com/office/word/2010/wordprocessingInk" xmlns:wne="http://schemas.microsoft.com/office/word/2006/wordml" xmlns:wps="http://schemas.microsoft.com/office/word/2010/wordprocessingShape" mc:Ignorable="w14 wp14">
-  <w:docDefaults>
-    <w:rPrDefault>
-      <w:rPr>
-        <w:rFonts w:asciiTheme="minorHAnsi" w:eastAsiaTheme="minorHAnsi" w:hAnsiTheme="minorHAnsi" w:cstheme="minorBidi"/>
-        <w:sz w:val="22"/>
-        <w:szCs w:val="22"/>
-        <w:lang w:val="en-US" w:eastAsia="en-US" w:bidi="ar-SA"/>
-      </w:rPr>
-    </w:rPrDefault>
-    <w:pPrDefault>
-      <w:pPr>
-        <w:spacing w:after="200" w:line="276" w:lineRule="auto"/>
-      </w:pPr>
-    </w:pPrDefault>
-  </w:docDefaults>
-  <w:latentStyles w:defLockedState="0" w:defUIPriority="99" w:defSemiHidden="1" w:defUnhideWhenUsed="1" w:defQFormat="0" w:count="267">
-    <w:lsdException w:name="Normal" w:semiHidden="0" w:uiPriority="0" w:unhideWhenUsed="0" w:qFormat="1"/>
-    <w:lsdException w:name="heading 1" w:semiHidden="0" w:uiPriority="0" w:unhideWhenUsed="0" w:qFormat="1"/>
-    <w:lsdException w:name="heading 2" w:uiPriority="0" w:qFormat="1"/>
-    <w:lsdException w:name="heading 3" w:uiPriority="0" w:qFormat="1"/>
-    <w:lsdException w:name="heading 4" w:uiPriority="0" w:qFormat="1"/>
-    <w:lsdException w:name="heading 5" w:uiPriority="0" w:qFormat="1"/>
-    <w:lsdException w:name="heading 6" w:uiPriority="0" w:qFormat="1"/>
-    <w:lsdException w:name="heading 7" w:uiPriority="0" w:qFormat="1"/>
-    <w:lsdException w:name="heading 8" w:uiPriority="0" w:qFormat="1"/>
-    <w:lsdException w:name="heading 9" w:uiPriority="0" w:qFormat="1"/>
-    <w:lsdException w:name="toc 1" w:uiPriority="39" w:qFormat="1"/>
-    <w:lsdException w:name="toc 2" w:uiPriority="39" w:qFormat="1"/>
-    <w:lsdException w:name="toc 3" w:uiPriority="39" w:qFormat="1"/>
-    <w:lsdException w:name="toc 4" w:uiPriority="39"/>
-    <w:lsdException w:name="toc 5" w:uiPriority="39"/>
-    <w:lsdException w:name="toc 6" w:uiPriority="39"/>
-    <w:lsdException w:name="toc 7" w:uiPriority="39"/>
-    <w:lsdException w:name="toc 8" w:uiPriority="39"/>
-    <w:lsdException w:name="toc 9" w:uiPriority="39"/>
-    <w:lsdException w:name="caption" w:uiPriority="35" w:qFormat="1"/>
-    <w:lsdException w:name="Title" w:semiHidden="0" w:uiPriority="0" w:unhideWhenUsed="0" w:qFormat="1"/>
-    <w:lsdException w:name="Default Paragraph Font" w:uiPriority="1"/>
-    <w:lsdException w:name="Subtitle" w:semiHidden="0" w:uiPriority="11" w:unhideWhenUsed="0" w:qFormat="1"/>
-    <w:lsdException w:name="Strong" w:semiHidden="0" w:uiPriority="22" w:unhideWhenUsed="0" w:qFormat="1"/>
-    <w:lsdException w:name="Emphasis" w:semiHidden="0" w:uiPriority="20" w:unhideWhenUsed="0" w:qFormat="1"/>
-    <w:lsdException w:name="Table Grid" w:semiHidden="0" w:uiPriority="59" w:unhideWhenUsed="0"/>
-    <w:lsdException w:name="Placeholder Text" w:unhideWhenUsed="0"/>
-    <w:lsdException w:name="No Spacing" w:semiHidden="0" w:uiPriority="1" w:unhideWhenUsed="0" w:qFormat="1"/>
-    <w:lsdException w:name="Light Shading" w:semiHidden="0" w:uiPriority="60" w:unhideWhenUsed="0"/>
-    <w:lsdException w:name="Light List" w:semiHidden="0" w:uiPriority="61" w:unhideWhenUsed="0"/>
-    <w:lsdException w:name="Light Grid" w:semiHidden="0" w:uiPriority="62" w:unhideWhenUsed="0"/>
-    <w:lsdException w:name="Medium Shading 1" w:semiHidden="0" w:uiPriority="63" w:unhideWhenUsed="0"/>
-    <w:lsdException w:name="Medium Shading 2" w:semiHidden="0" w:uiPriority="64" w:unhideWhenUsed="0"/>
-    <w:lsdException w:name="Medium List 1" w:semiHidden="0" w:uiPriority="65" w:unhideWhenUsed="0"/>
-    <w:lsdException w:name="Medium List 2" w:semiHidden="0" w:uiPriority="66" w:unhideWhenUsed="0"/>
-    <w:lsdException w:name="Medium Grid 1" w:semiHidden="0" w:uiPriority="67" w:unhideWhenUsed="0"/>
-    <w:lsdException w:name="Medium Grid 2" w:semiHidden="0" w:uiPriority="68" w:unhideWhenUsed="0"/>
-    <w:lsdException w:name="Medium Grid 3" w:semiHidden="0" w:uiPriority="69" w:unhideWhenUsed="0"/>
-    <w:lsdException w:name="Dark List" w:semiHidden="0" w:uiPriority="70" w:unhideWhenUsed="0"/>
-    <w:lsdException w:name="Colorful Shading" w:semiHidden="0" w:uiPriority="71" w:unhideWhenUsed="0"/>
-    <w:lsdException w:name="Colorful List" w:semiHidden="0" w:uiPriority="72" w:unhideWhenUsed="0"/>
-    <w:lsdException w:name="Colorful Grid" w:semiHidden="0" w:uiPriority="73" w:unhideWhenUsed="0"/>
-    <w:lsdException w:name="Light Shading Accent 1" w:semiHidden="0" w:uiPriority="60" w:unhideWhenUsed="0"/>
-    <w:lsdException w:name="Light List Accent 1" w:semiHidden="0" w:uiPriority="61" w:unhideWhenUsed="0"/>
-    <w:lsdException w:name="Light Grid Accent 1" w:semiHidden="0" w:uiPriority="62" w:unhideWhenUsed="0"/>
-    <w:lsdException w:name="Medium Shading 1 Accent 1" w:semiHidden="0" w:uiPriority="63" w:unhideWhenUsed="0"/>
-    <w:lsdException w:name="Medium Shading 2 Accent 1" w:semiHidden="0" w:uiPriority="64" w:unhideWhenUsed="0"/>
-    <w:lsdException w:name="Medium List 1 Accent 1" w:semiHidden="0" w:uiPriority="65" w:unhideWhenUsed="0"/>
-    <w:lsdException w:name="Revision" w:unhideWhenUsed="0"/>
-    <w:lsdException w:name="List Paragraph" w:semiHidden="0" w:uiPriority="34" w:unhideWhenUsed="0" w:qFormat="1"/>
-    <w:lsdException w:name="Quote" w:semiHidden="0" w:uiPriority="29" w:unhideWhenUsed="0" w:qFormat="1"/>
-    <w:lsdException w:name="Intense Quote" w:semiHidden="0" w:uiPriority="30" w:unhideWhenUsed="0" w:qFormat="1"/>
-    <w:lsdException w:name="Medium List 2 Accent 1" w:semiHidden="0" w:uiPriority="66" w:unhideWhenUsed="0"/>
-    <w:lsdException w:name="Medium Grid 1 Accent 1" w:semiHidden="0" w:uiPriority="67" w:unhideWhenUsed="0"/>
-    <w:lsdException w:name="Medium Grid 2 Accent 1" w:semiHidden="0" w:uiPriority="68" w:unhideWhenUsed="0"/>
-    <w:lsdException w:name="Medium Grid 3 Accent 1" w:semiHidden="0" w:uiPriority="69" w:unhideWhenUsed="0"/>
-    <w:lsdException w:name="Dark List Accent 1" w:semiHidden="0" w:uiPriority="70" w:unhideWhenUsed="0"/>
-    <w:lsdException w:name="Colorful Shading Accent 1" w:semiHidden="0" w:uiPriority="71" w:unhideWhenUsed="0"/>
-    <w:lsdException w:name="Colorful List Accent 1" w:semiHidden="0" w:uiPriority="72" w:unhideWhenUsed="0"/>
-    <w:lsdException w:name="Colorful Grid Accent 1" w:semiHidden="0" w:uiPriority="73" w:unhideWhenUsed="0"/>
-    <w:lsdException w:name="Light Shading Accent 2" w:semiHidden="0" w:uiPriority="60" w:unhideWhenUsed="0"/>
-    <w:lsdException w:name="Light List Accent 2" w:semiHidden="0" w:uiPriority="61" w:unhideWhenUsed="0"/>
-    <w:lsdException w:name="Light Grid Accent 2" w:semiHidden="0" w:uiPriority="62" w:unhideWhenUsed="0"/>
-    <w:lsdException w:name="Medium Shading 1 Accent 2" w:semiHidden="0" w:uiPriority="63" w:unhideWhenUsed="0"/>
-    <w:lsdException w:name="Medium Shading 2 Accent 2" w:semiHidden="0" w:uiPriority="64" w:unhideWhenUsed="0"/>
-    <w:lsdException w:name="Medium List 1 Accent 2" w:semiHidden="0" w:uiPriority="65" w:unhideWhenUsed="0"/>
-    <w:lsdException w:name="Medium List 2 Accent 2" w:semiHidden="0" w:uiPriority="66" w:unhideWhenUsed="0"/>
-    <w:lsdException w:name="Medium Grid 1 Accent 2" w:semiHidden="0" w:uiPriority="67" w:unhideWhenUsed="0"/>
-    <w:lsdException w:name="Medium Grid 2 Accent 2" w:semiHidden="0" w:uiPriority="68" w:unhideWhenUsed="0"/>
-    <w:lsdException w:name="Medium Grid 3 Accent 2" w:semiHidden="0" w:uiPriority="69" w:unhideWhenUsed="0"/>
-    <w:lsdException w:name="Dark List Accent 2" w:semiHidden="0" w:uiPriority="70" w:unhideWhenUsed="0"/>
-    <w:lsdException w:name="Colorful Shading Accent 2" w:semiHidden="0" w:uiPriority="71" w:unhideWhenUsed="0"/>
-    <w:lsdException w:name="Colorful List Accent 2" w:semiHidden="0" w:uiPriority="72" w:unhideWhenUsed="0"/>
-    <w:lsdException w:name="Colorful Grid Accent 2" w:semiHidden="0" w:uiPriority="73" w:unhideWhenUsed="0"/>
-    <w:lsdException w:name="Light Shading Accent 3" w:semiHidden="0" w:uiPriority="60" w:unhideWhenUsed="0"/>
-    <w:lsdException w:name="Light List Accent 3" w:semiHidden="0" w:uiPriority="61" w:unhideWhenUsed="0"/>
-    <w:lsdException w:name="Light Grid Accent 3" w:semiHidden="0" w:uiPriority="62" w:unhideWhenUsed="0"/>
-    <w:lsdException w:name="Medium Shading 1 Accent 3" w:semiHidden="0" w:uiPriority="63" w:unhideWhenUsed="0"/>
-    <w:lsdException w:name="Medium Shading 2 Accent 3" w:semiHidden="0" w:uiPriority="64" w:unhideWhenUsed="0"/>
-    <w:lsdException w:name="Medium List 1 Accent 3" w:semiHidden="0" w:uiPriority="65" w:unhideWhenUsed="0"/>
-    <w:lsdException w:name="Medium List 2 Accent 3" w:semiHidden="0" w:uiPriority="66" w:unhideWhenUsed="0"/>
-    <w:lsdException w:name="Medium Grid 1 Accent 3" w:semiHidden="0" w:uiPriority="67" w:unhideWhenUsed="0"/>
-    <w:lsdException w:name="Medium Grid 2 Accent 3" w:semiHidden="0" w:uiPriority="68" w:unhideWhenUsed="0"/>
-    <w:lsdException w:name="Medium Grid 3 Accent 3" w:semiHidden="0" w:uiPriority="69" w:unhideWhenUsed="0"/>
-    <w:lsdException w:name="Dark List Accent 3" w:semiHidden="0" w:uiPriority="70" w:unhideWhenUsed="0"/>
-    <w:lsdException w:name="Colorful Shading Accent 3" w:semiHidden="0" w:uiPriority="71" w:unhideWhenUsed="0"/>
-    <w:lsdException w:name="Colorful List Accent 3" w:semiHidden="0" w:uiPriority="72" w:unhideWhenUsed="0"/>
-    <w:lsdException w:name="Colorful Grid Accent 3" w:semiHidden="0" w:uiPriority="73" w:unhideWhenUsed="0"/>
-    <w:lsdException w:name="Light Shading Accent 4" w:semiHidden="0" w:uiPriority="60" w:unhideWhenUsed="0"/>
-    <w:lsdException w:name="Light List Accent 4" w:semiHidden="0" w:uiPriority="61" w:unhideWhenUsed="0"/>
-    <w:lsdException w:name="Light Grid Accent 4" w:semiHidden="0" w:uiPriority="62" w:unhideWhenUsed="0"/>
-    <w:lsdException w:name="Medium Shading 1 Accent 4" w:semiHidden="0" w:uiPriority="63" w:unhideWhenUsed="0"/>
-    <w:lsdException w:name="Medium Shading 2 Accent 4" w:semiHidden="0" w:uiPriority="64" w:unhideWhenUsed="0"/>
-    <w:lsdException w:name="Medium List 1 Accent 4" w:semiHidden="0" w:uiPriority="65" w:unhideWhenUsed="0"/>
-    <w:lsdException w:name="Medium List 2 Accent 4" w:semiHidden="0" w:uiPriority="66" w:unhideWhenUsed="0"/>
-    <w:lsdException w:name="Medium Grid 1 Accent 4" w:semiHidden="0" w:uiPriority="67" w:unhideWhenUsed="0"/>
-    <w:lsdException w:name="Medium Grid 2 Accent 4" w:semiHidden="0" w:uiPriority="68" w:unhideWhenUsed="0"/>
-    <w:lsdException w:name="Medium Grid 3 Accent 4" w:semiHidden="0" w:uiPriority="69" w:unhideWhenUsed="0"/>
-    <w:lsdException w:name="Dark List Accent 4" w:semiHidden="0" w:uiPriority="70" w:unhideWhenUsed="0"/>
-    <w:lsdException w:name="Colorful Shading Accent 4" w:semiHidden="0" w:uiPriority="71" w:unhideWhenUsed="0"/>
-    <w:lsdException w:name="Colorful List Accent 4" w:semiHidden="0" w:uiPriority="72" w:unhideWhenUsed="0"/>
-    <w:lsdException w:name="Colorful Grid Accent 4" w:semiHidden="0" w:uiPriority="73" w:unhideWhenUsed="0"/>
-    <w:lsdException w:name="Light Shading Accent 5" w:semiHidden="0" w:uiPriority="60" w:unhideWhenUsed="0"/>
-    <w:lsdException w:name="Light List Accent 5" w:semiHidden="0" w:uiPriority="61" w:unhideWhenUsed="0"/>
-    <w:lsdException w:name="Light Grid Accent 5" w:semiHidden="0" w:uiPriority="62" w:unhideWhenUsed="0"/>
-    <w:lsdException w:name="Medium Shading 1 Accent 5" w:semiHidden="0" w:uiPriority="63" w:unhideWhenUsed="0"/>
-    <w:lsdException w:name="Medium Shading 2 Accent 5" w:semiHidden="0" w:uiPriority="64" w:unhideWhenUsed="0"/>
-    <w:lsdException w:name="Medium List 1 Accent 5" w:semiHidden="0" w:uiPriority="65" w:unhideWhenUsed="0"/>
-    <w:lsdException w:name="Medium List 2 Accent 5" w:semiHidden="0" w:uiPriority="66" w:unhideWhenUsed="0"/>
-    <w:lsdException w:name="Medium Grid 1 Accent 5" w:semiHidden="0" w:uiPriority="67" w:unhideWhenUsed="0"/>
-    <w:lsdException w:name="Medium Grid 2 Accent 5" w:semiHidden="0" w:uiPriority="68" w:unhideWhenUsed="0"/>
-    <w:lsdException w:name="Medium Grid 3 Accent 5" w:semiHidden="0" w:uiPriority="69" w:unhideWhenUsed="0"/>
-    <w:lsdException w:name="Dark List Accent 5" w:semiHidden="0" w:uiPriority="70" w:unhideWhenUsed="0"/>
-    <w:lsdException w:name="Colorful Shading Accent 5" w:semiHidden="0" w:uiPriority="71" w:unhideWhenUsed="0"/>
-    <w:lsdException w:name="Colorful List Accent 5" w:semiHidden="0" w:uiPriority="72" w:unhideWhenUsed="0"/>
-    <w:lsdException w:name="Colorful Grid Accent 5" w:semiHidden="0" w:uiPriority="73" w:unhideWhenUsed="0"/>
-    <w:lsdException w:name="Light Shading Accent 6" w:semiHidden="0" w:uiPriority="60" w:unhideWhenUsed="0"/>
-    <w:lsdException w:name="Light List Accent 6" w:semiHidden="0" w:uiPriority="61" w:unhideWhenUsed="0"/>
-    <w:lsdException w:name="Light Grid Accent 6" w:semiHidden="0" w:uiPriority="62" w:unhideWhenUsed="0"/>
-    <w:lsdException w:name="Medium Shading 1 Accent 6" w:semiHidden="0" w:uiPriority="63" w:unhideWhenUsed="0"/>
-    <w:lsdException w:name="Medium Shading 2 Accent 6" w:semiHidden="0" w:uiPriority="64" w:unhideWhenUsed="0"/>
-    <w:lsdException w:name="Medium List 1 Accent 6" w:semiHidden="0" w:uiPriority="65" w:unhideWhenUsed="0"/>
-    <w:lsdException w:name="Medium List 2 Accent 6" w:semiHidden="0" w:uiPriority="66" w:unhideWhenUsed="0"/>
-    <w:lsdException w:name="Medium Grid 1 Accent 6" w:semiHidden="0" w:uiPriority="67" w:unhideWhenUsed="0"/>
-    <w:lsdException w:name="Medium Grid 2 Accent 6" w:semiHidden="0" w:uiPriority="68" w:unhideWhenUsed="0"/>
-    <w:lsdException w:name="Medium Grid 3 Accent 6" w:semiHidden="0" w:uiPriority="69" w:unhideWhenUsed="0"/>
-    <w:lsdException w:name="Dark List Accent 6" w:semiHidden="0" w:uiPriority="70" w:unhideWhenUsed="0"/>
-    <w:lsdException w:name="Colorful Shading Accent 6" w:semiHidden="0" w:uiPriority="71" w:unhideWhenUsed="0"/>
-    <w:lsdException w:name="Colorful List Accent 6" w:semiHidden="0" w:uiPriority="72" w:unhideWhenUsed="0"/>
-    <w:lsdException w:name="Colorful Grid Accent 6" w:semiHidden="0" w:uiPriority="73" w:unhideWhenUsed="0"/>
-    <w:lsdException w:name="Subtle Emphasis" w:semiHidden="0" w:uiPriority="19" w:unhideWhenUsed="0" w:qFormat="1"/>
-    <w:lsdException w:name="Intense Emphasis" w:semiHidden="0" w:uiPriority="21" w:unhideWhenUsed="0" w:qFormat="1"/>
-    <w:lsdException w:name="Subtle Reference" w:semiHidden="0" w:uiPriority="31" w:unhideWhenUsed="0" w:qFormat="1"/>
-    <w:lsdException w:name="Intense Reference" w:semiHidden="0" w:uiPriority="32" w:unhideWhenUsed="0" w:qFormat="1"/>
-    <w:lsdException w:name="Book Title" w:semiHidden="0" w:uiPriority="33" w:unhideWhenUsed="0" w:qFormat="1"/>
-    <w:lsdException w:name="Bibliography" w:uiPriority="37"/>
-    <w:lsdException w:name="TOC Heading" w:uiPriority="39" w:qFormat="1"/>
-  </w:latentStyles>
-  <w:style w:type="paragraph" w:default="1" w:styleId="Normal">
-    <w:name w:val="Normal"/>
-    <w:qFormat/>
-  </w:style>
-  <w:style w:type="paragraph" w:styleId="Heading1">
-    <w:name w:val="heading 1"/>
-    <w:basedOn w:val="Normal"/>
-    <w:next w:val="Normal"/>
-    <w:link w:val="Heading1Char"/>
-    <w:qFormat/>
-    <w:rsid w:val="00FF0C5B"/>
-    <w:pPr>
-      <w:keepNext/>
-      <w:keepLines/>
-      <w:spacing w:before="480" w:after="0"/>
-      <w:outlineLvl w:val="0"/>
-    </w:pPr>
-    <w:rPr>
-      <w:rFonts w:asciiTheme="majorHAnsi" w:eastAsiaTheme="majorEastAsia" w:hAnsiTheme="majorHAnsi" w:cstheme="majorBidi"/>
-      <w:b/>
-      <w:bCs/>
-      <w:color w:val="365F91" w:themeColor="accent1" w:themeShade="BF"/>
-      <w:sz w:val="28"/>
-      <w:szCs w:val="28"/>
-    </w:rPr>
-  </w:style>
-  <w:style w:type="paragraph" w:styleId="Heading2">
-    <w:name w:val="heading 2"/>
-    <w:basedOn w:val="Normal"/>
-    <w:next w:val="Normal"/>
-    <w:link w:val="Heading2Char"/>
-    <w:qFormat/>
-    <w:rsid w:val="0002267F"/>
-    <w:pPr>
-      <w:keepNext/>
-      <w:keepLines/>
-      <w:spacing w:before="280" w:after="280" w:line="240" w:lineRule="atLeast"/>
-      <w:outlineLvl w:val="1"/>
-    </w:pPr>
-    <w:rPr>
-      <w:rFonts w:ascii="Times" w:eastAsia="Times New Roman" w:hAnsi="Times" w:cs="Times New Roman"/>
-      <w:b/>
-      <w:sz w:val="28"/>
-      <w:szCs w:val="20"/>
-    </w:rPr>
-  </w:style>
-  <w:style w:type="paragraph" w:styleId="Heading3">
-    <w:name w:val="heading 3"/>
-    <w:basedOn w:val="Normal"/>
-    <w:next w:val="Normal"/>
-    <w:link w:val="Heading3Char"/>
-    <w:qFormat/>
-    <w:rsid w:val="0002267F"/>
-    <w:pPr>
-      <w:spacing w:before="240" w:after="240" w:line="240" w:lineRule="exact"/>
-      <w:outlineLvl w:val="2"/>
-    </w:pPr>
-    <w:rPr>
-      <w:rFonts w:ascii="Times" w:eastAsia="Times New Roman" w:hAnsi="Times" w:cs="Times New Roman"/>
-      <w:b/>
-      <w:sz w:val="24"/>
-      <w:szCs w:val="20"/>
-    </w:rPr>
-  </w:style>
-  <w:style w:type="paragraph" w:styleId="Heading4">
-    <w:name w:val="heading 4"/>
-    <w:basedOn w:val="Normal"/>
-    <w:next w:val="Normal"/>
-    <w:link w:val="Heading4Char"/>
-    <w:qFormat/>
-    <w:rsid w:val="0002267F"/>
-    <w:pPr>
-      <w:keepNext/>
-      <w:spacing w:before="240" w:after="60" w:line="220" w:lineRule="exact"/>
-      <w:jc w:val="both"/>
-      <w:outlineLvl w:val="3"/>
-    </w:pPr>
-    <w:rPr>
-      <w:rFonts w:ascii="Times New Roman" w:eastAsia="Times New Roman" w:hAnsi="Times New Roman" w:cs="Times New Roman"/>
-      <w:b/>
-      <w:i/>
-      <w:szCs w:val="20"/>
-    </w:rPr>
-  </w:style>
-  <w:style w:type="paragraph" w:styleId="Heading5">
-    <w:name w:val="heading 5"/>
-    <w:basedOn w:val="Normal"/>
-    <w:next w:val="Normal"/>
-    <w:link w:val="Heading5Char"/>
-    <w:qFormat/>
-    <w:rsid w:val="0002267F"/>
-    <w:pPr>
-      <w:spacing w:before="240" w:after="60" w:line="220" w:lineRule="exact"/>
-      <w:jc w:val="both"/>
-      <w:outlineLvl w:val="4"/>
-    </w:pPr>
-    <w:rPr>
-      <w:rFonts w:ascii="Arial" w:eastAsia="Times New Roman" w:hAnsi="Arial" w:cs="Times New Roman"/>
-      <w:szCs w:val="20"/>
-    </w:rPr>
-  </w:style>
-  <w:style w:type="paragraph" w:styleId="Heading6">
-    <w:name w:val="heading 6"/>
-    <w:basedOn w:val="Normal"/>
-    <w:next w:val="Normal"/>
-    <w:link w:val="Heading6Char"/>
-    <w:qFormat/>
-    <w:rsid w:val="0002267F"/>
-    <w:pPr>
-      <w:spacing w:before="240" w:after="60" w:line="220" w:lineRule="exact"/>
-      <w:jc w:val="both"/>
-      <w:outlineLvl w:val="5"/>
-    </w:pPr>
-    <w:rPr>
-      <w:rFonts w:ascii="Arial" w:eastAsia="Times New Roman" w:hAnsi="Arial" w:cs="Times New Roman"/>
-      <w:i/>
-      <w:szCs w:val="20"/>
-    </w:rPr>
-  </w:style>
-  <w:style w:type="paragraph" w:styleId="Heading7">
-    <w:name w:val="heading 7"/>
-    <w:basedOn w:val="Normal"/>
-    <w:next w:val="Normal"/>
-    <w:link w:val="Heading7Char"/>
-    <w:qFormat/>
-    <w:rsid w:val="0002267F"/>
-    <w:pPr>
-      <w:spacing w:before="240" w:after="60" w:line="220" w:lineRule="exact"/>
-      <w:jc w:val="both"/>
-      <w:outlineLvl w:val="6"/>
-    </w:pPr>
-    <w:rPr>
-      <w:rFonts w:ascii="Arial" w:eastAsia="Times New Roman" w:hAnsi="Arial" w:cs="Times New Roman"/>
-      <w:sz w:val="20"/>
-      <w:szCs w:val="20"/>
-    </w:rPr>
-  </w:style>
-  <w:style w:type="paragraph" w:styleId="Heading8">
-    <w:name w:val="heading 8"/>
-    <w:basedOn w:val="Normal"/>
-    <w:next w:val="Normal"/>
-    <w:link w:val="Heading8Char"/>
-    <w:qFormat/>
-    <w:rsid w:val="0002267F"/>
-    <w:pPr>
-      <w:spacing w:before="240" w:after="60" w:line="220" w:lineRule="exact"/>
-      <w:jc w:val="both"/>
-      <w:outlineLvl w:val="7"/>
-    </w:pPr>
-    <w:rPr>
-      <w:rFonts w:ascii="Arial" w:eastAsia="Times New Roman" w:hAnsi="Arial" w:cs="Times New Roman"/>
-      <w:i/>
-      <w:sz w:val="20"/>
-      <w:szCs w:val="20"/>
-    </w:rPr>
-  </w:style>
-  <w:style w:type="paragraph" w:styleId="Heading9">
-    <w:name w:val="heading 9"/>
-    <w:basedOn w:val="Normal"/>
-    <w:next w:val="Normal"/>
-    <w:link w:val="Heading9Char"/>
-    <w:qFormat/>
-    <w:rsid w:val="0002267F"/>
-    <w:pPr>
-      <w:spacing w:before="240" w:after="60" w:line="220" w:lineRule="exact"/>
-      <w:jc w:val="both"/>
-      <w:outlineLvl w:val="8"/>
-    </w:pPr>
-    <w:rPr>
-      <w:rFonts w:ascii="Arial" w:eastAsia="Times New Roman" w:hAnsi="Arial" w:cs="Times New Roman"/>
-      <w:i/>
-      <w:sz w:val="18"/>
-      <w:szCs w:val="20"/>
-    </w:rPr>
-  </w:style>
-  <w:style w:type="character" w:default="1" w:styleId="DefaultParagraphFont">
-    <w:name w:val="Default Paragraph Font"/>
-    <w:uiPriority w:val="1"/>
-    <w:semiHidden/>
-    <w:unhideWhenUsed/>
-  </w:style>
-  <w:style w:type="table" w:default="1" w:styleId="TableNormal">
-    <w:name w:val="Normal Table"/>
-    <w:uiPriority w:val="99"/>
-    <w:semiHidden/>
-    <w:unhideWhenUsed/>
-    <w:tblPr>
-      <w:tblInd w:w="0" w:type="dxa"/>
-      <w:tblCellMar>
-        <w:top w:w="0" w:type="dxa"/>
-        <w:left w:w="108" w:type="dxa"/>
-        <w:bottom w:w="0" w:type="dxa"/>
-        <w:right w:w="108" w:type="dxa"/>
-      </w:tblCellMar>
-    </w:tblPr>
-  </w:style>
-  <w:style w:type="numbering" w:default="1" w:styleId="NoList">
-    <w:name w:val="No List"/>
-    <w:uiPriority w:val="99"/>
-    <w:semiHidden/>
-    <w:unhideWhenUsed/>
-  </w:style>
-  <w:style w:type="character" w:styleId="IntenseReference">
-    <w:name w:val="Intense Reference"/>
-    <w:basedOn w:val="DefaultParagraphFont"/>
-    <w:uiPriority w:val="32"/>
-    <w:qFormat/>
-    <w:rsid w:val="00F26D5A"/>
-    <w:rPr>
-      <w:b/>
-      <w:bCs/>
-      <w:smallCaps/>
-      <w:color w:val="C0504D" w:themeColor="accent2"/>
-      <w:spacing w:val="5"/>
-      <w:u w:val="single"/>
-    </w:rPr>
-  </w:style>
-  <w:style w:type="paragraph" w:styleId="PlainText">
-    <w:name w:val="Plain Text"/>
-    <w:basedOn w:val="Normal"/>
-    <w:link w:val="PlainTextChar"/>
-    <w:uiPriority w:val="99"/>
-    <w:unhideWhenUsed/>
-    <w:rsid w:val="00F26D5A"/>
-    <w:pPr>
-      <w:spacing w:after="0" w:line="240" w:lineRule="auto"/>
-    </w:pPr>
-    <w:rPr>
-      <w:rFonts w:ascii="Consolas" w:hAnsi="Consolas"/>
-      <w:sz w:val="21"/>
-      <w:szCs w:val="21"/>
-    </w:rPr>
-  </w:style>
-  <w:style w:type="character" w:customStyle="1" w:styleId="PlainTextChar">
-    <w:name w:val="Plain Text Char"/>
-    <w:basedOn w:val="DefaultParagraphFont"/>
-    <w:link w:val="PlainText"/>
-    <w:uiPriority w:val="99"/>
-    <w:rsid w:val="00F26D5A"/>
-    <w:rPr>
-      <w:rFonts w:ascii="Consolas" w:hAnsi="Consolas"/>
-      <w:sz w:val="21"/>
-      <w:szCs w:val="21"/>
-    </w:rPr>
-  </w:style>
-  <w:style w:type="table" w:styleId="TableGrid">
-    <w:name w:val="Table Grid"/>
-    <w:basedOn w:val="TableNormal"/>
-    <w:uiPriority w:val="59"/>
-    <w:rsid w:val="00F26D5A"/>
-    <w:pPr>
-      <w:spacing w:after="0" w:line="240" w:lineRule="auto"/>
-    </w:pPr>
-    <w:tblPr>
-      <w:tblInd w:w="0" w:type="dxa"/>
-      <w:tblBorders>
-        <w:top w:val="single" w:sz="4" w:space="0" w:color="auto"/>
-        <w:left w:val="single" w:sz="4" w:space="0" w:color="auto"/>
-        <w:bottom w:val="single" w:sz="4" w:space="0" w:color="auto"/>
-        <w:right w:val="single" w:sz="4" w:space="0" w:color="auto"/>
-        <w:insideH w:val="single" w:sz="4" w:space="0" w:color="auto"/>
-        <w:insideV w:val="single" w:sz="4" w:space="0" w:color="auto"/>
-      </w:tblBorders>
-      <w:tblCellMar>
-        <w:top w:w="0" w:type="dxa"/>
-        <w:left w:w="108" w:type="dxa"/>
-        <w:bottom w:w="0" w:type="dxa"/>
-        <w:right w:w="108" w:type="dxa"/>
-      </w:tblCellMar>
-    </w:tblPr>
-  </w:style>
-  <w:style w:type="table" w:styleId="LightGrid-Accent2">
-    <w:name w:val="Light Grid Accent 2"/>
-    <w:basedOn w:val="TableNormal"/>
-    <w:uiPriority w:val="62"/>
-    <w:rsid w:val="00F26D5A"/>
-    <w:pPr>
-      <w:spacing w:after="0" w:line="240" w:lineRule="auto"/>
-    </w:pPr>
-    <w:tblPr>
-      <w:tblStyleRowBandSize w:val="1"/>
-      <w:tblStyleColBandSize w:val="1"/>
-      <w:tblInd w:w="0" w:type="dxa"/>
-      <w:tblBorders>
-        <w:top w:val="single" w:sz="8" w:space="0" w:color="C0504D" w:themeColor="accent2"/>
-        <w:left w:val="single" w:sz="8" w:space="0" w:color="C0504D" w:themeColor="accent2"/>
-        <w:bottom w:val="single" w:sz="8" w:space="0" w:color="C0504D" w:themeColor="accent2"/>
-        <w:right w:val="single" w:sz="8" w:space="0" w:color="C0504D" w:themeColor="accent2"/>
-        <w:insideH w:val="single" w:sz="8" w:space="0" w:color="C0504D" w:themeColor="accent2"/>
-        <w:insideV w:val="single" w:sz="8" w:space="0" w:color="C0504D" w:themeColor="accent2"/>
-      </w:tblBorders>
-      <w:tblCellMar>
-        <w:top w:w="0" w:type="dxa"/>
-        <w:left w:w="108" w:type="dxa"/>
-        <w:bottom w:w="0" w:type="dxa"/>
-        <w:right w:w="108" w:type="dxa"/>
-      </w:tblCellMar>
-    </w:tblPr>
-    <w:tblStylePr w:type="firstRow">
-      <w:pPr>
-        <w:spacing w:before="0" w:after="0" w:line="240" w:lineRule="auto"/>
-      </w:pPr>
-      <w:rPr>
-        <w:rFonts w:asciiTheme="majorHAnsi" w:eastAsiaTheme="majorEastAsia" w:hAnsiTheme="majorHAnsi" w:cstheme="majorBidi"/>
-        <w:b/>
-        <w:bCs/>
-      </w:rPr>
-      <w:tblPr/>
-      <w:tcPr>
-        <w:tcBorders>
-          <w:top w:val="single" w:sz="8" w:space="0" w:color="C0504D" w:themeColor="accent2"/>
-          <w:left w:val="single" w:sz="8" w:space="0" w:color="C0504D" w:themeColor="accent2"/>
-          <w:bottom w:val="single" w:sz="18" w:space="0" w:color="C0504D" w:themeColor="accent2"/>
-          <w:right w:val="single" w:sz="8" w:space="0" w:color="C0504D" w:themeColor="accent2"/>
-          <w:insideH w:val="nil"/>
-          <w:insideV w:val="single" w:sz="8" w:space="0" w:color="C0504D" w:themeColor="accent2"/>
-        </w:tcBorders>
-      </w:tcPr>
-    </w:tblStylePr>
-    <w:tblStylePr w:type="lastRow">
-      <w:pPr>
-        <w:spacing w:before="0" w:after="0" w:line="240" w:lineRule="auto"/>
-      </w:pPr>
-      <w:rPr>
-        <w:rFonts w:asciiTheme="majorHAnsi" w:eastAsiaTheme="majorEastAsia" w:hAnsiTheme="majorHAnsi" w:cstheme="majorBidi"/>
-        <w:b/>
-        <w:bCs/>
-      </w:rPr>
-      <w:tblPr/>
-      <w:tcPr>
-        <w:tcBorders>
-          <w:top w:val="double" w:sz="6" w:space="0" w:color="C0504D" w:themeColor="accent2"/>
-          <w:left w:val="single" w:sz="8" w:space="0" w:color="C0504D" w:themeColor="accent2"/>
-          <w:bottom w:val="single" w:sz="8" w:space="0" w:color="C0504D" w:themeColor="accent2"/>
-          <w:right w:val="single" w:sz="8" w:space="0" w:color="C0504D" w:themeColor="accent2"/>
-          <w:insideH w:val="nil"/>
-          <w:insideV w:val="single" w:sz="8" w:space="0" w:color="C0504D" w:themeColor="accent2"/>
-        </w:tcBorders>
-      </w:tcPr>
-    </w:tblStylePr>
-    <w:tblStylePr w:type="firstCol">
-      <w:rPr>
-        <w:rFonts w:asciiTheme="majorHAnsi" w:eastAsiaTheme="majorEastAsia" w:hAnsiTheme="majorHAnsi" w:cstheme="majorBidi"/>
-        <w:b/>
-        <w:bCs/>
-      </w:rPr>
-    </w:tblStylePr>
-    <w:tblStylePr w:type="lastCol">
-      <w:rPr>
-        <w:rFonts w:asciiTheme="majorHAnsi" w:eastAsiaTheme="majorEastAsia" w:hAnsiTheme="majorHAnsi" w:cstheme="majorBidi"/>
-        <w:b/>
-        <w:bCs/>
-      </w:rPr>
-      <w:tblPr/>
-      <w:tcPr>
-        <w:tcBorders>
-          <w:top w:val="single" w:sz="8" w:space="0" w:color="C0504D" w:themeColor="accent2"/>
-          <w:left w:val="single" w:sz="8" w:space="0" w:color="C0504D" w:themeColor="accent2"/>
-          <w:bottom w:val="single" w:sz="8" w:space="0" w:color="C0504D" w:themeColor="accent2"/>
-          <w:right w:val="single" w:sz="8" w:space="0" w:color="C0504D" w:themeColor="accent2"/>
-        </w:tcBorders>
-      </w:tcPr>
-    </w:tblStylePr>
-    <w:tblStylePr w:type="band1Vert">
-      <w:tblPr/>
-      <w:tcPr>
-        <w:tcBorders>
-          <w:top w:val="single" w:sz="8" w:space="0" w:color="C0504D" w:themeColor="accent2"/>
-          <w:left w:val="single" w:sz="8" w:space="0" w:color="C0504D" w:themeColor="accent2"/>
-          <w:bottom w:val="single" w:sz="8" w:space="0" w:color="C0504D" w:themeColor="accent2"/>
-          <w:right w:val="single" w:sz="8" w:space="0" w:color="C0504D" w:themeColor="accent2"/>
-        </w:tcBorders>
-        <w:shd w:val="clear" w:color="auto" w:fill="EFD3D2" w:themeFill="accent2" w:themeFillTint="3F"/>
-      </w:tcPr>
-    </w:tblStylePr>
-    <w:tblStylePr w:type="band1Horz">
-      <w:tblPr/>
-      <w:tcPr>
-        <w:tcBorders>
-          <w:top w:val="single" w:sz="8" w:space="0" w:color="C0504D" w:themeColor="accent2"/>
-          <w:left w:val="single" w:sz="8" w:space="0" w:color="C0504D" w:themeColor="accent2"/>
-          <w:bottom w:val="single" w:sz="8" w:space="0" w:color="C0504D" w:themeColor="accent2"/>
-          <w:right w:val="single" w:sz="8" w:space="0" w:color="C0504D" w:themeColor="accent2"/>
-          <w:insideV w:val="single" w:sz="8" w:space="0" w:color="C0504D" w:themeColor="accent2"/>
-        </w:tcBorders>
-        <w:shd w:val="clear" w:color="auto" w:fill="EFD3D2" w:themeFill="accent2" w:themeFillTint="3F"/>
-      </w:tcPr>
-    </w:tblStylePr>
-    <w:tblStylePr w:type="band2Horz">
-      <w:tblPr/>
-      <w:tcPr>
-        <w:tcBorders>
-          <w:top w:val="single" w:sz="8" w:space="0" w:color="C0504D" w:themeColor="accent2"/>
-          <w:left w:val="single" w:sz="8" w:space="0" w:color="C0504D" w:themeColor="accent2"/>
-          <w:bottom w:val="single" w:sz="8" w:space="0" w:color="C0504D" w:themeColor="accent2"/>
-          <w:right w:val="single" w:sz="8" w:space="0" w:color="C0504D" w:themeColor="accent2"/>
-          <w:insideV w:val="single" w:sz="8" w:space="0" w:color="C0504D" w:themeColor="accent2"/>
-        </w:tcBorders>
-      </w:tcPr>
-    </w:tblStylePr>
-  </w:style>
-  <w:style w:type="paragraph" w:styleId="NoSpacing">
-    <w:name w:val="No Spacing"/>
-    <w:uiPriority w:val="1"/>
-    <w:qFormat/>
-    <w:rsid w:val="00F26D5A"/>
-    <w:pPr>
-      <w:spacing w:after="0" w:line="240" w:lineRule="auto"/>
-    </w:pPr>
-  </w:style>
-  <w:style w:type="paragraph" w:styleId="Header">
-    <w:name w:val="header"/>
-    <w:basedOn w:val="Normal"/>
-    <w:link w:val="HeaderChar"/>
-    <w:uiPriority w:val="99"/>
-    <w:unhideWhenUsed/>
-    <w:rsid w:val="00185B1C"/>
-    <w:pPr>
-      <w:tabs>
-        <w:tab w:val="center" w:pos="4680"/>
-        <w:tab w:val="right" w:pos="9360"/>
-      </w:tabs>
-      <w:spacing w:after="0" w:line="240" w:lineRule="auto"/>
-    </w:pPr>
-  </w:style>
-  <w:style w:type="character" w:customStyle="1" w:styleId="HeaderChar">
-    <w:name w:val="Header Char"/>
-    <w:basedOn w:val="DefaultParagraphFont"/>
-    <w:link w:val="Header"/>
-    <w:uiPriority w:val="99"/>
-    <w:rsid w:val="00185B1C"/>
-  </w:style>
-  <w:style w:type="paragraph" w:styleId="Footer">
-    <w:name w:val="footer"/>
-    <w:basedOn w:val="Normal"/>
-    <w:link w:val="FooterChar"/>
-    <w:uiPriority w:val="99"/>
-    <w:unhideWhenUsed/>
-    <w:rsid w:val="00185B1C"/>
-    <w:pPr>
-      <w:tabs>
-        <w:tab w:val="center" w:pos="4680"/>
-        <w:tab w:val="right" w:pos="9360"/>
-      </w:tabs>
-      <w:spacing w:after="0" w:line="240" w:lineRule="auto"/>
-    </w:pPr>
-  </w:style>
-  <w:style w:type="character" w:customStyle="1" w:styleId="FooterChar">
-    <w:name w:val="Footer Char"/>
-    <w:basedOn w:val="DefaultParagraphFont"/>
-    <w:link w:val="Footer"/>
-    <w:uiPriority w:val="99"/>
-    <w:rsid w:val="00185B1C"/>
-  </w:style>
-  <w:style w:type="paragraph" w:styleId="Title">
-    <w:name w:val="Title"/>
-    <w:basedOn w:val="Normal"/>
-    <w:link w:val="TitleChar"/>
-    <w:qFormat/>
-    <w:rsid w:val="00FF0C5B"/>
-    <w:pPr>
-      <w:spacing w:before="240" w:after="720" w:line="240" w:lineRule="auto"/>
-      <w:jc w:val="right"/>
-    </w:pPr>
-    <w:rPr>
-      <w:rFonts w:ascii="Arial" w:eastAsia="Times New Roman" w:hAnsi="Arial" w:cs="Times New Roman"/>
-      <w:b/>
-      <w:kern w:val="28"/>
-      <w:sz w:val="64"/>
-      <w:szCs w:val="20"/>
-    </w:rPr>
-  </w:style>
-  <w:style w:type="character" w:customStyle="1" w:styleId="TitleChar">
-    <w:name w:val="Title Char"/>
-    <w:basedOn w:val="DefaultParagraphFont"/>
-    <w:link w:val="Title"/>
-    <w:rsid w:val="00FF0C5B"/>
-    <w:rPr>
-      <w:rFonts w:ascii="Arial" w:eastAsia="Times New Roman" w:hAnsi="Arial" w:cs="Times New Roman"/>
-      <w:b/>
-      <w:kern w:val="28"/>
-      <w:sz w:val="64"/>
-      <w:szCs w:val="20"/>
-    </w:rPr>
-  </w:style>
-  <w:style w:type="paragraph" w:customStyle="1" w:styleId="ByLine">
-    <w:name w:val="ByLine"/>
-    <w:basedOn w:val="Title"/>
-    <w:rsid w:val="00FF0C5B"/>
-    <w:rPr>
-      <w:sz w:val="28"/>
-    </w:rPr>
-  </w:style>
-  <w:style w:type="paragraph" w:customStyle="1" w:styleId="ChangeHistoryTitle">
-    <w:name w:val="ChangeHistory Title"/>
-    <w:basedOn w:val="Normal"/>
-    <w:rsid w:val="00FF0C5B"/>
-    <w:pPr>
-      <w:keepNext/>
-      <w:spacing w:before="60" w:after="60" w:line="240" w:lineRule="auto"/>
-      <w:jc w:val="center"/>
-    </w:pPr>
-    <w:rPr>
-      <w:rFonts w:ascii="Arial" w:eastAsia="Times New Roman" w:hAnsi="Arial" w:cs="Times New Roman"/>
-      <w:b/>
-      <w:sz w:val="36"/>
-      <w:szCs w:val="20"/>
-    </w:rPr>
-  </w:style>
-  <w:style w:type="paragraph" w:customStyle="1" w:styleId="line">
-    <w:name w:val="line"/>
-    <w:basedOn w:val="Title"/>
-    <w:rsid w:val="00FF0C5B"/>
-    <w:pPr>
-      <w:pBdr>
-        <w:top w:val="single" w:sz="36" w:space="1" w:color="auto"/>
-      </w:pBdr>
-      <w:spacing w:after="0"/>
-    </w:pPr>
-    <w:rPr>
-      <w:sz w:val="40"/>
-    </w:rPr>
-  </w:style>
-  <w:style w:type="paragraph" w:styleId="TOC1">
-    <w:name w:val="toc 1"/>
-    <w:basedOn w:val="Normal"/>
-    <w:next w:val="Normal"/>
-    <w:uiPriority w:val="39"/>
-    <w:qFormat/>
-    <w:rsid w:val="00FF0C5B"/>
-    <w:pPr>
-      <w:tabs>
-        <w:tab w:val="left" w:pos="360"/>
-        <w:tab w:val="right" w:leader="dot" w:pos="9360"/>
-      </w:tabs>
-      <w:spacing w:before="60" w:after="0" w:line="220" w:lineRule="exact"/>
-      <w:ind w:left="360" w:hanging="360"/>
-      <w:jc w:val="both"/>
-    </w:pPr>
-    <w:rPr>
-      <w:rFonts w:ascii="Times" w:eastAsia="Times New Roman" w:hAnsi="Times" w:cs="Times New Roman"/>
-      <w:b/>
-      <w:noProof/>
-      <w:sz w:val="24"/>
-      <w:szCs w:val="20"/>
-    </w:rPr>
-  </w:style>
-  <w:style w:type="paragraph" w:styleId="TOC2">
-    <w:name w:val="toc 2"/>
-    <w:basedOn w:val="Normal"/>
-    <w:next w:val="Normal"/>
-    <w:uiPriority w:val="39"/>
-    <w:qFormat/>
-    <w:rsid w:val="00FF0C5B"/>
-    <w:pPr>
-      <w:tabs>
-        <w:tab w:val="right" w:leader="dot" w:pos="9360"/>
-      </w:tabs>
-      <w:spacing w:after="0" w:line="220" w:lineRule="exact"/>
-      <w:ind w:left="270"/>
-      <w:jc w:val="both"/>
-    </w:pPr>
-    <w:rPr>
-      <w:rFonts w:ascii="Times" w:eastAsia="Times New Roman" w:hAnsi="Times" w:cs="Times New Roman"/>
-      <w:szCs w:val="20"/>
-    </w:rPr>
-  </w:style>
-  <w:style w:type="character" w:customStyle="1" w:styleId="Heading1Char">
-    <w:name w:val="Heading 1 Char"/>
-    <w:basedOn w:val="DefaultParagraphFont"/>
-    <w:link w:val="Heading1"/>
-    <w:uiPriority w:val="9"/>
-    <w:rsid w:val="00FF0C5B"/>
-    <w:rPr>
-      <w:rFonts w:asciiTheme="majorHAnsi" w:eastAsiaTheme="majorEastAsia" w:hAnsiTheme="majorHAnsi" w:cstheme="majorBidi"/>
-      <w:b/>
-      <w:bCs/>
-      <w:color w:val="365F91" w:themeColor="accent1" w:themeShade="BF"/>
-      <w:sz w:val="28"/>
-      <w:szCs w:val="28"/>
-    </w:rPr>
-  </w:style>
-  <w:style w:type="paragraph" w:styleId="TOCHeading">
-    <w:name w:val="TOC Heading"/>
-    <w:basedOn w:val="Heading1"/>
-    <w:next w:val="Normal"/>
-    <w:uiPriority w:val="39"/>
-    <w:unhideWhenUsed/>
-    <w:qFormat/>
-    <w:rsid w:val="00FF0C5B"/>
-    <w:pPr>
-      <w:spacing w:before="240" w:line="259" w:lineRule="auto"/>
-      <w:outlineLvl w:val="9"/>
-    </w:pPr>
-    <w:rPr>
-      <w:rFonts w:ascii="Calibri Light" w:eastAsia="Times New Roman" w:hAnsi="Calibri Light" w:cs="Times New Roman"/>
-      <w:b w:val="0"/>
-      <w:bCs w:val="0"/>
-      <w:color w:val="2F5496"/>
-      <w:sz w:val="32"/>
-      <w:szCs w:val="32"/>
-    </w:rPr>
-  </w:style>
-  <w:style w:type="character" w:styleId="Hyperlink">
-    <w:name w:val="Hyperlink"/>
-    <w:uiPriority w:val="99"/>
-    <w:unhideWhenUsed/>
-    <w:rsid w:val="00FF0C5B"/>
-    <w:rPr>
-      <w:color w:val="0563C1"/>
-      <w:u w:val="single"/>
-    </w:rPr>
-  </w:style>
-  <w:style w:type="paragraph" w:styleId="ListParagraph">
-    <w:name w:val="List Paragraph"/>
-    <w:basedOn w:val="Normal"/>
-    <w:uiPriority w:val="34"/>
-    <w:qFormat/>
-    <w:rsid w:val="00FF0C5B"/>
-    <w:pPr>
-      <w:ind w:left="720"/>
-      <w:contextualSpacing/>
-    </w:pPr>
-  </w:style>
-  <w:style w:type="paragraph" w:customStyle="1" w:styleId="TOCEntry">
-    <w:name w:val="TOCEntry"/>
-    <w:basedOn w:val="Normal"/>
-    <w:rsid w:val="00600AB7"/>
-    <w:pPr>
-      <w:keepNext/>
-      <w:keepLines/>
-      <w:spacing w:before="120" w:after="240" w:line="240" w:lineRule="atLeast"/>
-    </w:pPr>
-    <w:rPr>
-      <w:rFonts w:ascii="Times" w:eastAsia="Times New Roman" w:hAnsi="Times" w:cs="Times New Roman"/>
-      <w:b/>
-      <w:sz w:val="36"/>
-      <w:szCs w:val="20"/>
-    </w:rPr>
-  </w:style>
-  <w:style w:type="character" w:customStyle="1" w:styleId="Heading2Char">
-    <w:name w:val="Heading 2 Char"/>
-    <w:basedOn w:val="DefaultParagraphFont"/>
-    <w:link w:val="Heading2"/>
-    <w:rsid w:val="0002267F"/>
-    <w:rPr>
-      <w:rFonts w:ascii="Times" w:eastAsia="Times New Roman" w:hAnsi="Times" w:cs="Times New Roman"/>
-      <w:b/>
-      <w:sz w:val="28"/>
-      <w:szCs w:val="20"/>
-    </w:rPr>
-  </w:style>
-  <w:style w:type="character" w:customStyle="1" w:styleId="Heading3Char">
-    <w:name w:val="Heading 3 Char"/>
-    <w:basedOn w:val="DefaultParagraphFont"/>
-    <w:link w:val="Heading3"/>
-    <w:rsid w:val="0002267F"/>
-    <w:rPr>
-      <w:rFonts w:ascii="Times" w:eastAsia="Times New Roman" w:hAnsi="Times" w:cs="Times New Roman"/>
-      <w:b/>
-      <w:sz w:val="24"/>
-      <w:szCs w:val="20"/>
-    </w:rPr>
-  </w:style>
-  <w:style w:type="character" w:customStyle="1" w:styleId="Heading4Char">
-    <w:name w:val="Heading 4 Char"/>
-    <w:basedOn w:val="DefaultParagraphFont"/>
-    <w:link w:val="Heading4"/>
-    <w:rsid w:val="0002267F"/>
-    <w:rPr>
-      <w:rFonts w:ascii="Times New Roman" w:eastAsia="Times New Roman" w:hAnsi="Times New Roman" w:cs="Times New Roman"/>
-      <w:b/>
-      <w:i/>
-      <w:szCs w:val="20"/>
-    </w:rPr>
-  </w:style>
-  <w:style w:type="character" w:customStyle="1" w:styleId="Heading5Char">
-    <w:name w:val="Heading 5 Char"/>
-    <w:basedOn w:val="DefaultParagraphFont"/>
-    <w:link w:val="Heading5"/>
-    <w:rsid w:val="0002267F"/>
-    <w:rPr>
-      <w:rFonts w:ascii="Arial" w:eastAsia="Times New Roman" w:hAnsi="Arial" w:cs="Times New Roman"/>
-      <w:szCs w:val="20"/>
-    </w:rPr>
-  </w:style>
-  <w:style w:type="character" w:customStyle="1" w:styleId="Heading6Char">
-    <w:name w:val="Heading 6 Char"/>
-    <w:basedOn w:val="DefaultParagraphFont"/>
-    <w:link w:val="Heading6"/>
-    <w:rsid w:val="0002267F"/>
-    <w:rPr>
-      <w:rFonts w:ascii="Arial" w:eastAsia="Times New Roman" w:hAnsi="Arial" w:cs="Times New Roman"/>
-      <w:i/>
-      <w:szCs w:val="20"/>
-    </w:rPr>
-  </w:style>
-  <w:style w:type="character" w:customStyle="1" w:styleId="Heading7Char">
-    <w:name w:val="Heading 7 Char"/>
-    <w:basedOn w:val="DefaultParagraphFont"/>
-    <w:link w:val="Heading7"/>
-    <w:rsid w:val="0002267F"/>
-    <w:rPr>
-      <w:rFonts w:ascii="Arial" w:eastAsia="Times New Roman" w:hAnsi="Arial" w:cs="Times New Roman"/>
-      <w:sz w:val="20"/>
-      <w:szCs w:val="20"/>
-    </w:rPr>
-  </w:style>
-  <w:style w:type="character" w:customStyle="1" w:styleId="Heading8Char">
-    <w:name w:val="Heading 8 Char"/>
-    <w:basedOn w:val="DefaultParagraphFont"/>
-    <w:link w:val="Heading8"/>
-    <w:rsid w:val="0002267F"/>
-    <w:rPr>
-      <w:rFonts w:ascii="Arial" w:eastAsia="Times New Roman" w:hAnsi="Arial" w:cs="Times New Roman"/>
-      <w:i/>
-      <w:sz w:val="20"/>
-      <w:szCs w:val="20"/>
-    </w:rPr>
-  </w:style>
-  <w:style w:type="character" w:customStyle="1" w:styleId="Heading9Char">
-    <w:name w:val="Heading 9 Char"/>
-    <w:basedOn w:val="DefaultParagraphFont"/>
-    <w:link w:val="Heading9"/>
-    <w:rsid w:val="0002267F"/>
-    <w:rPr>
-      <w:rFonts w:ascii="Arial" w:eastAsia="Times New Roman" w:hAnsi="Arial" w:cs="Times New Roman"/>
-      <w:i/>
-      <w:sz w:val="18"/>
-      <w:szCs w:val="20"/>
-    </w:rPr>
-  </w:style>
-  <w:style w:type="character" w:styleId="Strong">
-    <w:name w:val="Strong"/>
-    <w:basedOn w:val="DefaultParagraphFont"/>
-    <w:uiPriority w:val="22"/>
-    <w:qFormat/>
-    <w:rsid w:val="00D76D40"/>
-    <w:rPr>
-      <w:b/>
-      <w:bCs/>
-    </w:rPr>
-  </w:style>
-  <w:style w:type="table" w:styleId="MediumShading2">
-    <w:name w:val="Medium Shading 2"/>
-    <w:basedOn w:val="TableNormal"/>
-    <w:uiPriority w:val="64"/>
-    <w:rsid w:val="008B4F1A"/>
-    <w:pPr>
-      <w:spacing w:after="0" w:line="240" w:lineRule="auto"/>
-    </w:pPr>
-    <w:tblPr>
-      <w:tblStyleRowBandSize w:val="1"/>
-      <w:tblStyleColBandSize w:val="1"/>
-      <w:tblInd w:w="0" w:type="dxa"/>
-      <w:tblBorders>
-        <w:top w:val="single" w:sz="18" w:space="0" w:color="auto"/>
-        <w:bottom w:val="single" w:sz="18" w:space="0" w:color="auto"/>
-      </w:tblBorders>
-      <w:tblCellMar>
-        <w:top w:w="0" w:type="dxa"/>
-        <w:left w:w="108" w:type="dxa"/>
-        <w:bottom w:w="0" w:type="dxa"/>
-        <w:right w:w="108" w:type="dxa"/>
-      </w:tblCellMar>
-    </w:tblPr>
-    <w:tblStylePr w:type="firstRow">
-      <w:pPr>
-        <w:spacing w:before="0" w:after="0" w:line="240" w:lineRule="auto"/>
-      </w:pPr>
-      <w:rPr>
-        <w:b/>
-        <w:bCs/>
-        <w:color w:val="FFFFFF" w:themeColor="background1"/>
-      </w:rPr>
-      <w:tblPr/>
-      <w:tcPr>
-        <w:tcBorders>
-          <w:top w:val="single" w:sz="18" w:space="0" w:color="auto"/>
-          <w:left w:val="nil"/>
-          <w:bottom w:val="single" w:sz="18" w:space="0" w:color="auto"/>
-          <w:right w:val="nil"/>
-          <w:insideH w:val="nil"/>
-          <w:insideV w:val="nil"/>
-        </w:tcBorders>
-        <w:shd w:val="clear" w:color="auto" w:fill="000000" w:themeFill="text1"/>
-      </w:tcPr>
-    </w:tblStylePr>
-    <w:tblStylePr w:type="lastRow">
-      <w:pPr>
-        <w:spacing w:before="0" w:after="0" w:line="240" w:lineRule="auto"/>
-      </w:pPr>
-      <w:rPr>
-        <w:color w:val="auto"/>
-      </w:rPr>
-      <w:tblPr/>
-      <w:tcPr>
-        <w:tcBorders>
-          <w:top w:val="double" w:sz="6" w:space="0" w:color="auto"/>
-          <w:left w:val="nil"/>
-          <w:bottom w:val="single" w:sz="18" w:space="0" w:color="auto"/>
-          <w:right w:val="nil"/>
-          <w:insideH w:val="nil"/>
-          <w:insideV w:val="nil"/>
-        </w:tcBorders>
-        <w:shd w:val="clear" w:color="auto" w:fill="FFFFFF" w:themeFill="background1"/>
-      </w:tcPr>
-    </w:tblStylePr>
-    <w:tblStylePr w:type="firstCol">
-      <w:rPr>
-        <w:b/>
-        <w:bCs/>
-        <w:color w:val="FFFFFF" w:themeColor="background1"/>
-      </w:rPr>
-      <w:tblPr/>
-      <w:tcPr>
-        <w:tcBorders>
-          <w:top w:val="nil"/>
-          <w:left w:val="nil"/>
-          <w:bottom w:val="single" w:sz="18" w:space="0" w:color="auto"/>
-          <w:right w:val="nil"/>
-          <w:insideH w:val="nil"/>
-          <w:insideV w:val="nil"/>
-        </w:tcBorders>
-        <w:shd w:val="clear" w:color="auto" w:fill="000000" w:themeFill="text1"/>
-      </w:tcPr>
-    </w:tblStylePr>
-    <w:tblStylePr w:type="lastCol">
-      <w:rPr>
-        <w:b/>
-        <w:bCs/>
-        <w:color w:val="FFFFFF" w:themeColor="background1"/>
-      </w:rPr>
-      <w:tblPr/>
-      <w:tcPr>
-        <w:tcBorders>
-          <w:left w:val="nil"/>
-          <w:right w:val="nil"/>
-          <w:insideH w:val="nil"/>
-          <w:insideV w:val="nil"/>
-        </w:tcBorders>
-        <w:shd w:val="clear" w:color="auto" w:fill="000000" w:themeFill="text1"/>
-      </w:tcPr>
-    </w:tblStylePr>
-    <w:tblStylePr w:type="band1Vert">
-      <w:tblPr/>
-      <w:tcPr>
-        <w:tcBorders>
-          <w:left w:val="nil"/>
-          <w:right w:val="nil"/>
-          <w:insideH w:val="nil"/>
-          <w:insideV w:val="nil"/>
-        </w:tcBorders>
-        <w:shd w:val="clear" w:color="auto" w:fill="D8D8D8" w:themeFill="background1" w:themeFillShade="D8"/>
-      </w:tcPr>
-    </w:tblStylePr>
-    <w:tblStylePr w:type="band1Horz">
-      <w:tblPr/>
-      <w:tcPr>
-        <w:shd w:val="clear" w:color="auto" w:fill="D8D8D8" w:themeFill="background1" w:themeFillShade="D8"/>
-      </w:tcPr>
-    </w:tblStylePr>
-    <w:tblStylePr w:type="neCell">
-      <w:tblPr/>
-      <w:tcPr>
-        <w:tcBorders>
-          <w:top w:val="single" w:sz="18" w:space="0" w:color="auto"/>
-          <w:left w:val="nil"/>
-          <w:bottom w:val="single" w:sz="18" w:space="0" w:color="auto"/>
-          <w:right w:val="nil"/>
-          <w:insideH w:val="nil"/>
-          <w:insideV w:val="nil"/>
-        </w:tcBorders>
-      </w:tcPr>
-    </w:tblStylePr>
-    <w:tblStylePr w:type="nwCell">
-      <w:rPr>
-        <w:color w:val="FFFFFF" w:themeColor="background1"/>
-      </w:rPr>
-      <w:tblPr/>
-      <w:tcPr>
-        <w:tcBorders>
-          <w:top w:val="single" w:sz="18" w:space="0" w:color="auto"/>
-          <w:left w:val="nil"/>
-          <w:bottom w:val="single" w:sz="18" w:space="0" w:color="auto"/>
-          <w:right w:val="nil"/>
-          <w:insideH w:val="nil"/>
-          <w:insideV w:val="nil"/>
-        </w:tcBorders>
-      </w:tcPr>
-    </w:tblStylePr>
-  </w:style>
-  <w:style w:type="paragraph" w:styleId="TOC3">
-    <w:name w:val="toc 3"/>
-    <w:basedOn w:val="Normal"/>
-    <w:next w:val="Normal"/>
-    <w:autoRedefine/>
-    <w:uiPriority w:val="39"/>
-    <w:unhideWhenUsed/>
-    <w:qFormat/>
-    <w:rsid w:val="006F7DEB"/>
-    <w:pPr>
-      <w:spacing w:after="100"/>
-      <w:ind w:left="440"/>
-    </w:pPr>
-  </w:style>
-  <w:style w:type="paragraph" w:styleId="BalloonText">
-    <w:name w:val="Balloon Text"/>
-    <w:basedOn w:val="Normal"/>
-    <w:link w:val="BalloonTextChar"/>
-    <w:uiPriority w:val="99"/>
-    <w:semiHidden/>
-    <w:unhideWhenUsed/>
-    <w:rsid w:val="003309B5"/>
-    <w:pPr>
-      <w:spacing w:after="0" w:line="240" w:lineRule="auto"/>
-    </w:pPr>
-    <w:rPr>
-      <w:rFonts w:ascii="Tahoma" w:hAnsi="Tahoma" w:cs="Tahoma"/>
-      <w:sz w:val="16"/>
-      <w:szCs w:val="16"/>
-    </w:rPr>
-  </w:style>
-  <w:style w:type="character" w:customStyle="1" w:styleId="BalloonTextChar">
-    <w:name w:val="Balloon Text Char"/>
-    <w:basedOn w:val="DefaultParagraphFont"/>
-    <w:link w:val="BalloonText"/>
-    <w:uiPriority w:val="99"/>
-    <w:semiHidden/>
-    <w:rsid w:val="003309B5"/>
-    <w:rPr>
-      <w:rFonts w:ascii="Tahoma" w:hAnsi="Tahoma" w:cs="Tahoma"/>
-      <w:sz w:val="16"/>
-      <w:szCs w:val="16"/>
-    </w:rPr>
-  </w:style>
-  <w:style w:type="table" w:styleId="DarkList">
-    <w:name w:val="Dark List"/>
-    <w:basedOn w:val="TableNormal"/>
-    <w:uiPriority w:val="70"/>
-    <w:rsid w:val="000F2911"/>
-    <w:pPr>
-      <w:spacing w:after="0" w:line="240" w:lineRule="auto"/>
-    </w:pPr>
-    <w:rPr>
-      <w:color w:val="FFFFFF" w:themeColor="background1"/>
-    </w:rPr>
-    <w:tblPr>
-      <w:tblStyleRowBandSize w:val="1"/>
-      <w:tblStyleColBandSize w:val="1"/>
-      <w:tblInd w:w="0" w:type="dxa"/>
-      <w:tblCellMar>
-        <w:top w:w="0" w:type="dxa"/>
-        <w:left w:w="108" w:type="dxa"/>
-        <w:bottom w:w="0" w:type="dxa"/>
-        <w:right w:w="108" w:type="dxa"/>
-      </w:tblCellMar>
-    </w:tblPr>
-    <w:tcPr>
-      <w:shd w:val="clear" w:color="auto" w:fill="000000" w:themeFill="text1"/>
-    </w:tcPr>
-    <w:tblStylePr w:type="firstRow">
-      <w:rPr>
-        <w:b/>
-        <w:bCs/>
-      </w:rPr>
-      <w:tblPr/>
-      <w:tcPr>
-        <w:tcBorders>
-          <w:top w:val="nil"/>
-          <w:left w:val="nil"/>
-          <w:bottom w:val="single" w:sz="18" w:space="0" w:color="FFFFFF" w:themeColor="background1"/>
-          <w:right w:val="nil"/>
-          <w:insideH w:val="nil"/>
-          <w:insideV w:val="nil"/>
-        </w:tcBorders>
-        <w:shd w:val="clear" w:color="auto" w:fill="000000" w:themeFill="text1"/>
-      </w:tcPr>
-    </w:tblStylePr>
-    <w:tblStylePr w:type="lastRow">
-      <w:tblPr/>
-      <w:tcPr>
-        <w:tcBorders>
-          <w:top w:val="single" w:sz="18" w:space="0" w:color="FFFFFF" w:themeColor="background1"/>
-          <w:left w:val="nil"/>
-          <w:bottom w:val="nil"/>
-          <w:right w:val="nil"/>
-          <w:insideH w:val="nil"/>
-          <w:insideV w:val="nil"/>
-        </w:tcBorders>
-        <w:shd w:val="clear" w:color="auto" w:fill="000000" w:themeFill="text1" w:themeFillShade="7F"/>
-      </w:tcPr>
-    </w:tblStylePr>
-    <w:tblStylePr w:type="firstCol">
-      <w:tblPr/>
-      <w:tcPr>
-        <w:tcBorders>
-          <w:top w:val="nil"/>
-          <w:left w:val="nil"/>
-          <w:bottom w:val="nil"/>
-          <w:right w:val="single" w:sz="18" w:space="0" w:color="FFFFFF" w:themeColor="background1"/>
-          <w:insideH w:val="nil"/>
-          <w:insideV w:val="nil"/>
-        </w:tcBorders>
-        <w:shd w:val="clear" w:color="auto" w:fill="000000" w:themeFill="text1" w:themeFillShade="BF"/>
-      </w:tcPr>
-    </w:tblStylePr>
-    <w:tblStylePr w:type="lastCol">
-      <w:tblPr/>
-      <w:tcPr>
-        <w:tcBorders>
-          <w:top w:val="nil"/>
-          <w:left w:val="single" w:sz="18" w:space="0" w:color="FFFFFF" w:themeColor="background1"/>
-          <w:bottom w:val="nil"/>
-          <w:right w:val="nil"/>
-          <w:insideH w:val="nil"/>
-          <w:insideV w:val="nil"/>
-        </w:tcBorders>
-        <w:shd w:val="clear" w:color="auto" w:fill="000000" w:themeFill="text1" w:themeFillShade="BF"/>
-      </w:tcPr>
-    </w:tblStylePr>
-    <w:tblStylePr w:type="band1Vert">
-      <w:tblPr/>
-      <w:tcPr>
-        <w:tcBorders>
-          <w:top w:val="nil"/>
-          <w:left w:val="nil"/>
-          <w:bottom w:val="nil"/>
-          <w:right w:val="nil"/>
-          <w:insideH w:val="nil"/>
-          <w:insideV w:val="nil"/>
-        </w:tcBorders>
-        <w:shd w:val="clear" w:color="auto" w:fill="000000" w:themeFill="text1" w:themeFillShade="BF"/>
-      </w:tcPr>
-    </w:tblStylePr>
-    <w:tblStylePr w:type="band1Horz">
-      <w:tblPr/>
-      <w:tcPr>
-        <w:tcBorders>
-          <w:top w:val="nil"/>
-          <w:left w:val="nil"/>
-          <w:bottom w:val="nil"/>
-          <w:right w:val="nil"/>
-          <w:insideH w:val="nil"/>
-          <w:insideV w:val="nil"/>
-        </w:tcBorders>
-        <w:shd w:val="clear" w:color="auto" w:fill="000000" w:themeFill="text1" w:themeFillShade="BF"/>
-      </w:tcPr>
-    </w:tblStylePr>
-  </w:style>
-  <w:style w:type="table" w:styleId="ColorfulGrid">
-    <w:name w:val="Colorful Grid"/>
-    <w:basedOn w:val="TableNormal"/>
-    <w:uiPriority w:val="73"/>
-    <w:rsid w:val="000F2911"/>
-    <w:pPr>
-      <w:spacing w:after="0" w:line="240" w:lineRule="auto"/>
-    </w:pPr>
-    <w:rPr>
-      <w:color w:val="000000" w:themeColor="text1"/>
-    </w:rPr>
-    <w:tblPr>
-      <w:tblStyleRowBandSize w:val="1"/>
-      <w:tblStyleColBandSize w:val="1"/>
-      <w:tblInd w:w="0" w:type="dxa"/>
-      <w:tblBorders>
-        <w:insideH w:val="single" w:sz="4" w:space="0" w:color="FFFFFF" w:themeColor="background1"/>
-      </w:tblBorders>
-      <w:tblCellMar>
-        <w:top w:w="0" w:type="dxa"/>
-        <w:left w:w="108" w:type="dxa"/>
-        <w:bottom w:w="0" w:type="dxa"/>
-        <w:right w:w="108" w:type="dxa"/>
-      </w:tblCellMar>
-    </w:tblPr>
-    <w:tcPr>
-      <w:shd w:val="clear" w:color="auto" w:fill="CCCCCC" w:themeFill="text1" w:themeFillTint="33"/>
-    </w:tcPr>
-    <w:tblStylePr w:type="firstRow">
-      <w:rPr>
-        <w:b/>
-        <w:bCs/>
-      </w:rPr>
-      <w:tblPr/>
-      <w:tcPr>
-        <w:shd w:val="clear" w:color="auto" w:fill="999999" w:themeFill="text1" w:themeFillTint="66"/>
-      </w:tcPr>
-    </w:tblStylePr>
-    <w:tblStylePr w:type="lastRow">
-      <w:rPr>
-        <w:b/>
-        <w:bCs/>
-        <w:color w:val="000000" w:themeColor="text1"/>
-      </w:rPr>
-      <w:tblPr/>
-      <w:tcPr>
-        <w:shd w:val="clear" w:color="auto" w:fill="999999" w:themeFill="text1" w:themeFillTint="66"/>
-      </w:tcPr>
-    </w:tblStylePr>
-    <w:tblStylePr w:type="firstCol">
-      <w:rPr>
-        <w:color w:val="FFFFFF" w:themeColor="background1"/>
-      </w:rPr>
-      <w:tblPr/>
-      <w:tcPr>
-        <w:shd w:val="clear" w:color="auto" w:fill="000000" w:themeFill="text1" w:themeFillShade="BF"/>
-      </w:tcPr>
-    </w:tblStylePr>
-    <w:tblStylePr w:type="lastCol">
-      <w:rPr>
-        <w:color w:val="FFFFFF" w:themeColor="background1"/>
-      </w:rPr>
-      <w:tblPr/>
-      <w:tcPr>
-        <w:shd w:val="clear" w:color="auto" w:fill="000000" w:themeFill="text1" w:themeFillShade="BF"/>
-      </w:tcPr>
-    </w:tblStylePr>
-    <w:tblStylePr w:type="band1Vert">
-      <w:tblPr/>
-      <w:tcPr>
-        <w:shd w:val="clear" w:color="auto" w:fill="808080" w:themeFill="text1" w:themeFillTint="7F"/>
-      </w:tcPr>
-    </w:tblStylePr>
-    <w:tblStylePr w:type="band1Horz">
-      <w:tblPr/>
-      <w:tcPr>
-        <w:shd w:val="clear" w:color="auto" w:fill="808080" w:themeFill="text1" w:themeFillTint="7F"/>
-      </w:tcPr>
-    </w:tblStylePr>
-  </w:style>
-  <w:style w:type="table" w:styleId="LightGrid">
-    <w:name w:val="Light Grid"/>
-    <w:basedOn w:val="TableNormal"/>
-    <w:uiPriority w:val="62"/>
-    <w:rsid w:val="000F2911"/>
-    <w:pPr>
-      <w:spacing w:after="0" w:line="240" w:lineRule="auto"/>
-    </w:pPr>
-    <w:tblPr>
-      <w:tblStyleRowBandSize w:val="1"/>
-      <w:tblStyleColBandSize w:val="1"/>
-      <w:tblInd w:w="0" w:type="dxa"/>
-      <w:tblBorders>
-        <w:top w:val="single" w:sz="8" w:space="0" w:color="000000" w:themeColor="text1"/>
-        <w:left w:val="single" w:sz="8" w:space="0" w:color="000000" w:themeColor="text1"/>
-        <w:bottom w:val="single" w:sz="8" w:space="0" w:color="000000" w:themeColor="text1"/>
-        <w:right w:val="single" w:sz="8" w:space="0" w:color="000000" w:themeColor="text1"/>
-        <w:insideH w:val="single" w:sz="8" w:space="0" w:color="000000" w:themeColor="text1"/>
-        <w:insideV w:val="single" w:sz="8" w:space="0" w:color="000000" w:themeColor="text1"/>
-      </w:tblBorders>
-      <w:tblCellMar>
-        <w:top w:w="0" w:type="dxa"/>
-        <w:left w:w="108" w:type="dxa"/>
-        <w:bottom w:w="0" w:type="dxa"/>
-        <w:right w:w="108" w:type="dxa"/>
-      </w:tblCellMar>
-    </w:tblPr>
-    <w:tblStylePr w:type="firstRow">
-      <w:pPr>
-        <w:spacing w:before="0" w:after="0" w:line="240" w:lineRule="auto"/>
-      </w:pPr>
-      <w:rPr>
-        <w:rFonts w:asciiTheme="majorHAnsi" w:eastAsiaTheme="majorEastAsia" w:hAnsiTheme="majorHAnsi" w:cstheme="majorBidi"/>
-        <w:b/>
-        <w:bCs/>
-      </w:rPr>
-      <w:tblPr/>
-      <w:tcPr>
-        <w:tcBorders>
-          <w:top w:val="single" w:sz="8" w:space="0" w:color="000000" w:themeColor="text1"/>
-          <w:left w:val="single" w:sz="8" w:space="0" w:color="000000" w:themeColor="text1"/>
-          <w:bottom w:val="single" w:sz="18" w:space="0" w:color="000000" w:themeColor="text1"/>
-          <w:right w:val="single" w:sz="8" w:space="0" w:color="000000" w:themeColor="text1"/>
-          <w:insideH w:val="nil"/>
-          <w:insideV w:val="single" w:sz="8" w:space="0" w:color="000000" w:themeColor="text1"/>
-        </w:tcBorders>
-      </w:tcPr>
-    </w:tblStylePr>
-    <w:tblStylePr w:type="lastRow">
-      <w:pPr>
-        <w:spacing w:before="0" w:after="0" w:line="240" w:lineRule="auto"/>
-      </w:pPr>
-      <w:rPr>
-        <w:rFonts w:asciiTheme="majorHAnsi" w:eastAsiaTheme="majorEastAsia" w:hAnsiTheme="majorHAnsi" w:cstheme="majorBidi"/>
-        <w:b/>
-        <w:bCs/>
-      </w:rPr>
-      <w:tblPr/>
-      <w:tcPr>
-        <w:tcBorders>
-          <w:top w:val="double" w:sz="6" w:space="0" w:color="000000" w:themeColor="text1"/>
-          <w:left w:val="single" w:sz="8" w:space="0" w:color="000000" w:themeColor="text1"/>
-          <w:bottom w:val="single" w:sz="8" w:space="0" w:color="000000" w:themeColor="text1"/>
-          <w:right w:val="single" w:sz="8" w:space="0" w:color="000000" w:themeColor="text1"/>
-          <w:insideH w:val="nil"/>
-          <w:insideV w:val="single" w:sz="8" w:space="0" w:color="000000" w:themeColor="text1"/>
-        </w:tcBorders>
-      </w:tcPr>
-    </w:tblStylePr>
-    <w:tblStylePr w:type="firstCol">
-      <w:rPr>
-        <w:rFonts w:asciiTheme="majorHAnsi" w:eastAsiaTheme="majorEastAsia" w:hAnsiTheme="majorHAnsi" w:cstheme="majorBidi"/>
-        <w:b/>
-        <w:bCs/>
-      </w:rPr>
-    </w:tblStylePr>
-    <w:tblStylePr w:type="lastCol">
-      <w:rPr>
-        <w:rFonts w:asciiTheme="majorHAnsi" w:eastAsiaTheme="majorEastAsia" w:hAnsiTheme="majorHAnsi" w:cstheme="majorBidi"/>
-        <w:b/>
-        <w:bCs/>
-      </w:rPr>
-      <w:tblPr/>
-      <w:tcPr>
-        <w:tcBorders>
-          <w:top w:val="single" w:sz="8" w:space="0" w:color="000000" w:themeColor="text1"/>
-          <w:left w:val="single" w:sz="8" w:space="0" w:color="000000" w:themeColor="text1"/>
-          <w:bottom w:val="single" w:sz="8" w:space="0" w:color="000000" w:themeColor="text1"/>
-          <w:right w:val="single" w:sz="8" w:space="0" w:color="000000" w:themeColor="text1"/>
-        </w:tcBorders>
-      </w:tcPr>
-    </w:tblStylePr>
-    <w:tblStylePr w:type="band1Vert">
-      <w:tblPr/>
-      <w:tcPr>
-        <w:tcBorders>
-          <w:top w:val="single" w:sz="8" w:space="0" w:color="000000" w:themeColor="text1"/>
-          <w:left w:val="single" w:sz="8" w:space="0" w:color="000000" w:themeColor="text1"/>
-          <w:bottom w:val="single" w:sz="8" w:space="0" w:color="000000" w:themeColor="text1"/>
-          <w:right w:val="single" w:sz="8" w:space="0" w:color="000000" w:themeColor="text1"/>
-        </w:tcBorders>
-        <w:shd w:val="clear" w:color="auto" w:fill="C0C0C0" w:themeFill="text1" w:themeFillTint="3F"/>
-      </w:tcPr>
-    </w:tblStylePr>
-    <w:tblStylePr w:type="band1Horz">
-      <w:tblPr/>
-      <w:tcPr>
-        <w:tcBorders>
-          <w:top w:val="single" w:sz="8" w:space="0" w:color="000000" w:themeColor="text1"/>
-          <w:left w:val="single" w:sz="8" w:space="0" w:color="000000" w:themeColor="text1"/>
-          <w:bottom w:val="single" w:sz="8" w:space="0" w:color="000000" w:themeColor="text1"/>
-          <w:right w:val="single" w:sz="8" w:space="0" w:color="000000" w:themeColor="text1"/>
-          <w:insideV w:val="single" w:sz="8" w:space="0" w:color="000000" w:themeColor="text1"/>
-        </w:tcBorders>
-        <w:shd w:val="clear" w:color="auto" w:fill="C0C0C0" w:themeFill="text1" w:themeFillTint="3F"/>
-      </w:tcPr>
-    </w:tblStylePr>
-    <w:tblStylePr w:type="band2Horz">
-      <w:tblPr/>
-      <w:tcPr>
-        <w:tcBorders>
-          <w:top w:val="single" w:sz="8" w:space="0" w:color="000000" w:themeColor="text1"/>
-          <w:left w:val="single" w:sz="8" w:space="0" w:color="000000" w:themeColor="text1"/>
-          <w:bottom w:val="single" w:sz="8" w:space="0" w:color="000000" w:themeColor="text1"/>
-          <w:right w:val="single" w:sz="8" w:space="0" w:color="000000" w:themeColor="text1"/>
-          <w:insideV w:val="single" w:sz="8" w:space="0" w:color="000000" w:themeColor="text1"/>
-        </w:tcBorders>
-      </w:tcPr>
-    </w:tblStylePr>
-  </w:style>
-  <w:style w:type="table" w:styleId="MediumGrid3">
-    <w:name w:val="Medium Grid 3"/>
-    <w:basedOn w:val="TableNormal"/>
-    <w:uiPriority w:val="69"/>
-    <w:rsid w:val="000F2911"/>
-    <w:pPr>
-      <w:spacing w:after="0" w:line="240" w:lineRule="auto"/>
-    </w:pPr>
-    <w:tblPr>
-      <w:tblStyleRowBandSize w:val="1"/>
-      <w:tblStyleColBandSize w:val="1"/>
-      <w:tblInd w:w="0" w:type="dxa"/>
-      <w:tblBorders>
-        <w:top w:val="single" w:sz="8" w:space="0" w:color="FFFFFF" w:themeColor="background1"/>
-        <w:left w:val="single" w:sz="8" w:space="0" w:color="FFFFFF" w:themeColor="background1"/>
-        <w:bottom w:val="single" w:sz="8" w:space="0" w:color="FFFFFF" w:themeColor="background1"/>
-        <w:right w:val="single" w:sz="8" w:space="0" w:color="FFFFFF" w:themeColor="background1"/>
-        <w:insideH w:val="single" w:sz="6" w:space="0" w:color="FFFFFF" w:themeColor="background1"/>
-        <w:insideV w:val="single" w:sz="6" w:space="0" w:color="FFFFFF" w:themeColor="background1"/>
-      </w:tblBorders>
-      <w:tblCellMar>
-        <w:top w:w="0" w:type="dxa"/>
-        <w:left w:w="108" w:type="dxa"/>
-        <w:bottom w:w="0" w:type="dxa"/>
-        <w:right w:w="108" w:type="dxa"/>
-      </w:tblCellMar>
-    </w:tblPr>
-    <w:tcPr>
-      <w:shd w:val="clear" w:color="auto" w:fill="C0C0C0" w:themeFill="text1" w:themeFillTint="3F"/>
-    </w:tcPr>
-    <w:tblStylePr w:type="firstRow">
-      <w:rPr>
-        <w:b/>
-        <w:bCs/>
-        <w:i w:val="0"/>
-        <w:iCs w:val="0"/>
-        <w:color w:val="FFFFFF" w:themeColor="background1"/>
-      </w:rPr>
-      <w:tblPr/>
-      <w:tcPr>
-        <w:tcBorders>
-          <w:top w:val="single" w:sz="8" w:space="0" w:color="FFFFFF" w:themeColor="background1"/>
-          <w:left w:val="single" w:sz="8" w:space="0" w:color="FFFFFF" w:themeColor="background1"/>
-          <w:bottom w:val="single" w:sz="24" w:space="0" w:color="FFFFFF" w:themeColor="background1"/>
-          <w:right w:val="single" w:sz="8" w:space="0" w:color="FFFFFF" w:themeColor="background1"/>
-          <w:insideH w:val="nil"/>
-          <w:insideV w:val="single" w:sz="8" w:space="0" w:color="FFFFFF" w:themeColor="background1"/>
-        </w:tcBorders>
-        <w:shd w:val="clear" w:color="auto" w:fill="000000" w:themeFill="text1"/>
-      </w:tcPr>
-    </w:tblStylePr>
-    <w:tblStylePr w:type="lastRow">
-      <w:rPr>
-        <w:b/>
-        <w:bCs/>
-        <w:i w:val="0"/>
-        <w:iCs w:val="0"/>
-        <w:color w:val="FFFFFF" w:themeColor="background1"/>
-      </w:rPr>
-      <w:tblPr/>
-      <w:tcPr>
-        <w:tcBorders>
-          <w:top w:val="single" w:sz="24" w:space="0" w:color="FFFFFF" w:themeColor="background1"/>
-          <w:left w:val="single" w:sz="8" w:space="0" w:color="FFFFFF" w:themeColor="background1"/>
-          <w:bottom w:val="single" w:sz="8" w:space="0" w:color="FFFFFF" w:themeColor="background1"/>
-          <w:right w:val="single" w:sz="8" w:space="0" w:color="FFFFFF" w:themeColor="background1"/>
-          <w:insideH w:val="nil"/>
-          <w:insideV w:val="single" w:sz="8" w:space="0" w:color="FFFFFF" w:themeColor="background1"/>
-        </w:tcBorders>
-        <w:shd w:val="clear" w:color="auto" w:fill="000000" w:themeFill="text1"/>
-      </w:tcPr>
-    </w:tblStylePr>
-    <w:tblStylePr w:type="firstCol">
-      <w:rPr>
-        <w:b/>
-        <w:bCs/>
-        <w:i w:val="0"/>
-        <w:iCs w:val="0"/>
-        <w:color w:val="FFFFFF" w:themeColor="background1"/>
-      </w:rPr>
-      <w:tblPr/>
-      <w:tcPr>
-        <w:tcBorders>
-          <w:left w:val="single" w:sz="8" w:space="0" w:color="FFFFFF" w:themeColor="background1"/>
-          <w:right w:val="single" w:sz="24" w:space="0" w:color="FFFFFF" w:themeColor="background1"/>
-          <w:insideH w:val="nil"/>
-          <w:insideV w:val="nil"/>
-        </w:tcBorders>
-        <w:shd w:val="clear" w:color="auto" w:fill="000000" w:themeFill="text1"/>
-      </w:tcPr>
-    </w:tblStylePr>
-    <w:tblStylePr w:type="lastCol">
-      <w:rPr>
-        <w:b/>
-        <w:bCs/>
-        <w:i w:val="0"/>
-        <w:iCs w:val="0"/>
-        <w:color w:val="FFFFFF" w:themeColor="background1"/>
-      </w:rPr>
-      <w:tblPr/>
-      <w:tcPr>
-        <w:tcBorders>
-          <w:top w:val="nil"/>
-          <w:left w:val="single" w:sz="24" w:space="0" w:color="FFFFFF" w:themeColor="background1"/>
-          <w:bottom w:val="nil"/>
-          <w:right w:val="nil"/>
-          <w:insideH w:val="nil"/>
-          <w:insideV w:val="nil"/>
-        </w:tcBorders>
-        <w:shd w:val="clear" w:color="auto" w:fill="000000" w:themeFill="text1"/>
-      </w:tcPr>
-    </w:tblStylePr>
-    <w:tblStylePr w:type="band1Vert">
-      <w:tblPr/>
-      <w:tcPr>
-        <w:tcBorders>
-          <w:top w:val="single" w:sz="8" w:space="0" w:color="FFFFFF" w:themeColor="background1"/>
-          <w:left w:val="single" w:sz="8" w:space="0" w:color="FFFFFF" w:themeColor="background1"/>
-          <w:bottom w:val="single" w:sz="8" w:space="0" w:color="FFFFFF" w:themeColor="background1"/>
-          <w:right w:val="single" w:sz="8" w:space="0" w:color="FFFFFF" w:themeColor="background1"/>
-          <w:insideH w:val="nil"/>
-          <w:insideV w:val="nil"/>
-        </w:tcBorders>
-        <w:shd w:val="clear" w:color="auto" w:fill="808080" w:themeFill="text1" w:themeFillTint="7F"/>
-      </w:tcPr>
-    </w:tblStylePr>
-    <w:tblStylePr w:type="band1Horz">
-      <w:tblPr/>
-      <w:tcPr>
-        <w:tcBorders>
-          <w:top w:val="single" w:sz="8" w:space="0" w:color="FFFFFF" w:themeColor="background1"/>
-          <w:left w:val="single" w:sz="8" w:space="0" w:color="FFFFFF" w:themeColor="background1"/>
-          <w:bottom w:val="single" w:sz="8" w:space="0" w:color="FFFFFF" w:themeColor="background1"/>
-          <w:right w:val="single" w:sz="8" w:space="0" w:color="FFFFFF" w:themeColor="background1"/>
-          <w:insideH w:val="single" w:sz="8" w:space="0" w:color="FFFFFF" w:themeColor="background1"/>
-          <w:insideV w:val="single" w:sz="8" w:space="0" w:color="FFFFFF" w:themeColor="background1"/>
-        </w:tcBorders>
-        <w:shd w:val="clear" w:color="auto" w:fill="808080" w:themeFill="text1" w:themeFillTint="7F"/>
-      </w:tcPr>
-    </w:tblStylePr>
-  </w:style>
-  <w:style w:type="table" w:styleId="LightList">
-    <w:name w:val="Light List"/>
-    <w:basedOn w:val="TableNormal"/>
-    <w:uiPriority w:val="61"/>
-    <w:rsid w:val="000F2911"/>
-    <w:pPr>
-      <w:spacing w:after="0" w:line="240" w:lineRule="auto"/>
-    </w:pPr>
-    <w:tblPr>
-      <w:tblStyleRowBandSize w:val="1"/>
-      <w:tblStyleColBandSize w:val="1"/>
-      <w:tblInd w:w="0" w:type="dxa"/>
-      <w:tblBorders>
-        <w:top w:val="single" w:sz="8" w:space="0" w:color="000000" w:themeColor="text1"/>
-        <w:left w:val="single" w:sz="8" w:space="0" w:color="000000" w:themeColor="text1"/>
-        <w:bottom w:val="single" w:sz="8" w:space="0" w:color="000000" w:themeColor="text1"/>
-        <w:right w:val="single" w:sz="8" w:space="0" w:color="000000" w:themeColor="text1"/>
-      </w:tblBorders>
-      <w:tblCellMar>
-        <w:top w:w="0" w:type="dxa"/>
-        <w:left w:w="108" w:type="dxa"/>
-        <w:bottom w:w="0" w:type="dxa"/>
-        <w:right w:w="108" w:type="dxa"/>
-      </w:tblCellMar>
-    </w:tblPr>
-    <w:tblStylePr w:type="firstRow">
-      <w:pPr>
-        <w:spacing w:before="0" w:after="0" w:line="240" w:lineRule="auto"/>
-      </w:pPr>
-      <w:rPr>
-        <w:b/>
-        <w:bCs/>
-        <w:color w:val="FFFFFF" w:themeColor="background1"/>
-      </w:rPr>
-      <w:tblPr/>
-      <w:tcPr>
-        <w:shd w:val="clear" w:color="auto" w:fill="000000" w:themeFill="text1"/>
-      </w:tcPr>
-    </w:tblStylePr>
-    <w:tblStylePr w:type="lastRow">
-      <w:pPr>
-        <w:spacing w:before="0" w:after="0" w:line="240" w:lineRule="auto"/>
-      </w:pPr>
-      <w:rPr>
-        <w:b/>
-        <w:bCs/>
-      </w:rPr>
-      <w:tblPr/>
-      <w:tcPr>
-        <w:tcBorders>
-          <w:top w:val="double" w:sz="6" w:space="0" w:color="000000" w:themeColor="text1"/>
-          <w:left w:val="single" w:sz="8" w:space="0" w:color="000000" w:themeColor="text1"/>
-          <w:bottom w:val="single" w:sz="8" w:space="0" w:color="000000" w:themeColor="text1"/>
-          <w:right w:val="single" w:sz="8" w:space="0" w:color="000000" w:themeColor="text1"/>
-        </w:tcBorders>
-      </w:tcPr>
-    </w:tblStylePr>
-    <w:tblStylePr w:type="firstCol">
-      <w:rPr>
-        <w:b/>
-        <w:bCs/>
-      </w:rPr>
-    </w:tblStylePr>
-    <w:tblStylePr w:type="lastCol">
-      <w:rPr>
-        <w:b/>
-        <w:bCs/>
-      </w:rPr>
-    </w:tblStylePr>
-    <w:tblStylePr w:type="band1Vert">
-      <w:tblPr/>
-      <w:tcPr>
-        <w:tcBorders>
-          <w:top w:val="single" w:sz="8" w:space="0" w:color="000000" w:themeColor="text1"/>
-          <w:left w:val="single" w:sz="8" w:space="0" w:color="000000" w:themeColor="text1"/>
-          <w:bottom w:val="single" w:sz="8" w:space="0" w:color="000000" w:themeColor="text1"/>
-          <w:right w:val="single" w:sz="8" w:space="0" w:color="000000" w:themeColor="text1"/>
-        </w:tcBorders>
-      </w:tcPr>
-    </w:tblStylePr>
-    <w:tblStylePr w:type="band1Horz">
-      <w:tblPr/>
-      <w:tcPr>
-        <w:tcBorders>
-          <w:top w:val="single" w:sz="8" w:space="0" w:color="000000" w:themeColor="text1"/>
-          <w:left w:val="single" w:sz="8" w:space="0" w:color="000000" w:themeColor="text1"/>
-          <w:bottom w:val="single" w:sz="8" w:space="0" w:color="000000" w:themeColor="text1"/>
-          <w:right w:val="single" w:sz="8" w:space="0" w:color="000000" w:themeColor="text1"/>
-        </w:tcBorders>
-      </w:tcPr>
-    </w:tblStylePr>
-  </w:style>
-  <w:style w:type="table" w:styleId="MediumGrid1">
-    <w:name w:val="Medium Grid 1"/>
-    <w:basedOn w:val="TableNormal"/>
-    <w:uiPriority w:val="67"/>
-    <w:rsid w:val="009B5444"/>
-    <w:pPr>
-      <w:spacing w:after="0" w:line="240" w:lineRule="auto"/>
-    </w:pPr>
-    <w:tblPr>
-      <w:tblStyleRowBandSize w:val="1"/>
-      <w:tblStyleColBandSize w:val="1"/>
-      <w:tblInd w:w="0" w:type="dxa"/>
-      <w:tblBorders>
-        <w:top w:val="single" w:sz="8" w:space="0" w:color="404040" w:themeColor="text1" w:themeTint="BF"/>
-        <w:left w:val="single" w:sz="8" w:space="0" w:color="404040" w:themeColor="text1" w:themeTint="BF"/>
-        <w:bottom w:val="single" w:sz="8" w:space="0" w:color="404040" w:themeColor="text1" w:themeTint="BF"/>
-        <w:right w:val="single" w:sz="8" w:space="0" w:color="404040" w:themeColor="text1" w:themeTint="BF"/>
-        <w:insideH w:val="single" w:sz="8" w:space="0" w:color="404040" w:themeColor="text1" w:themeTint="BF"/>
-        <w:insideV w:val="single" w:sz="8" w:space="0" w:color="404040" w:themeColor="text1" w:themeTint="BF"/>
-      </w:tblBorders>
-      <w:tblCellMar>
-        <w:top w:w="0" w:type="dxa"/>
-        <w:left w:w="108" w:type="dxa"/>
-        <w:bottom w:w="0" w:type="dxa"/>
-        <w:right w:w="108" w:type="dxa"/>
-      </w:tblCellMar>
     </w:tblPr>
     <w:tcPr>
       <w:shd w:val="clear" w:color="auto" w:fill="C0C0C0" w:themeFill="text1" w:themeFillTint="3F"/>
@@ -13251,7 +11920,7 @@
 </file>
 
 <file path=customXml/itemProps1.xml><?xml version="1.0" encoding="utf-8"?>
-<ds:datastoreItem xmlns:ds="http://schemas.openxmlformats.org/officeDocument/2006/customXml" ds:itemID="{8C14CC48-3E7B-4115-B225-E8047DFEFFAA}">
+<ds:datastoreItem xmlns:ds="http://schemas.openxmlformats.org/officeDocument/2006/customXml" ds:itemID="{619C326B-36A2-4A20-8E1F-8A4B2ADCAA5E}">
   <ds:schemaRefs>
     <ds:schemaRef ds:uri="http://schemas.openxmlformats.org/officeDocument/2006/bibliography"/>
   </ds:schemaRefs>

</xml_diff>

<commit_message>
HSI v1.1 , applied suggested modifications Signed-off-by: ahmedRefaat95 <ahmed.refaat.rashad@gmail.com>
</commit_message>
<xml_diff>
--- a/Input Documents/CYRS .docx
+++ b/Input Documents/CYRS .docx
@@ -1,6 +1,6 @@
 
 <file path=word/document.xml><?xml version="1.0" encoding="utf-8"?>
-<w:document xmlns:wpc="http://schemas.microsoft.com/office/word/2010/wordprocessingCanvas" xmlns:cx="http://schemas.microsoft.com/office/drawing/2014/chartex" xmlns:cx1="http://schemas.microsoft.com/office/drawing/2015/9/8/chartex" xmlns:cx2="http://schemas.microsoft.com/office/drawing/2015/10/21/chartex" xmlns:cx3="http://schemas.microsoft.com/office/drawing/2016/5/9/chartex" xmlns:cx4="http://schemas.microsoft.com/office/drawing/2016/5/10/chartex" xmlns:cx5="http://schemas.microsoft.com/office/drawing/2016/5/11/chartex" xmlns:cx6="http://schemas.microsoft.com/office/drawing/2016/5/12/chartex" xmlns:cx7="http://schemas.microsoft.com/office/drawing/2016/5/13/chartex" xmlns:cx8="http://schemas.microsoft.com/office/drawing/2016/5/14/chartex" xmlns:mc="http://schemas.openxmlformats.org/markup-compatibility/2006" xmlns:aink="http://schemas.microsoft.com/office/drawing/2016/ink" xmlns:am3d="http://schemas.microsoft.com/office/drawing/2017/model3d" xmlns:o="urn:schemas-microsoft-com:office:office" xmlns:r="http://schemas.openxmlformats.org/officeDocument/2006/relationships" xmlns:m="http://schemas.openxmlformats.org/officeDocument/2006/math" xmlns:v="urn:schemas-microsoft-com:vml" xmlns:wp14="http://schemas.microsoft.com/office/word/2010/wordprocessingDrawing" xmlns:wp="http://schemas.openxmlformats.org/drawingml/2006/wordprocessingDrawing" xmlns:w10="urn:schemas-microsoft-com:office:word" xmlns:w="http://schemas.openxmlformats.org/wordprocessingml/2006/main" xmlns:w14="http://schemas.microsoft.com/office/word/2010/wordml" xmlns:w15="http://schemas.microsoft.com/office/word/2012/wordml" xmlns:w16cid="http://schemas.microsoft.com/office/word/2016/wordml/cid" xmlns:w16se="http://schemas.microsoft.com/office/word/2015/wordml/symex" xmlns:wpg="http://schemas.microsoft.com/office/word/2010/wordprocessingGroup" xmlns:wpi="http://schemas.microsoft.com/office/word/2010/wordprocessingInk" xmlns:wne="http://schemas.microsoft.com/office/word/2006/wordml" xmlns:wps="http://schemas.microsoft.com/office/word/2010/wordprocessingShape" mc:Ignorable="w14 w15 w16se w16cid wp14">
+<w:document xmlns:wpc="http://schemas.microsoft.com/office/word/2010/wordprocessingCanvas" xmlns:mc="http://schemas.openxmlformats.org/markup-compatibility/2006" xmlns:o="urn:schemas-microsoft-com:office:office" xmlns:r="http://schemas.openxmlformats.org/officeDocument/2006/relationships" xmlns:m="http://schemas.openxmlformats.org/officeDocument/2006/math" xmlns:v="urn:schemas-microsoft-com:vml" xmlns:wp14="http://schemas.microsoft.com/office/word/2010/wordprocessingDrawing" xmlns:wp="http://schemas.openxmlformats.org/drawingml/2006/wordprocessingDrawing" xmlns:w10="urn:schemas-microsoft-com:office:word" xmlns:w="http://schemas.openxmlformats.org/wordprocessingml/2006/main" xmlns:w14="http://schemas.microsoft.com/office/word/2010/wordml" xmlns:w15="http://schemas.microsoft.com/office/word/2012/wordml" xmlns:wpg="http://schemas.microsoft.com/office/word/2010/wordprocessingGroup" xmlns:wpi="http://schemas.microsoft.com/office/word/2010/wordprocessingInk" xmlns:wne="http://schemas.microsoft.com/office/word/2006/wordml" xmlns:wps="http://schemas.microsoft.com/office/word/2010/wordprocessingShape" mc:Ignorable="w14 w15 wp14">
   <w:body>
     <w:p>
       <w:pPr>
@@ -23,8 +23,6 @@
         </w:rPr>
         <w:t>CYRS</w:t>
       </w:r>
-      <w:bookmarkStart w:id="0" w:name="_GoBack"/>
-      <w:bookmarkEnd w:id="0"/>
     </w:p>
     <w:p>
       <w:pPr>
@@ -221,21 +219,7 @@
           <w:rFonts w:ascii="Times New Roman" w:hAnsi="Times New Roman"/>
         </w:rPr>
         <w:br/>
-        <w:t xml:space="preserve">- </w:t>
-      </w:r>
-      <w:proofErr w:type="spellStart"/>
-      <w:r>
-        <w:rPr>
-          <w:rFonts w:ascii="Times New Roman" w:hAnsi="Times New Roman"/>
-        </w:rPr>
-        <w:t>Donia</w:t>
-      </w:r>
-      <w:proofErr w:type="spellEnd"/>
-      <w:r>
-        <w:rPr>
-          <w:rFonts w:ascii="Times New Roman" w:hAnsi="Times New Roman"/>
-        </w:rPr>
-        <w:t xml:space="preserve"> Mohamed</w:t>
+        <w:t>- Donia Mohamed</w:t>
       </w:r>
     </w:p>
     <w:p>
@@ -1114,18 +1098,18 @@
           <w:rFonts w:ascii="Times New Roman" w:hAnsi="Times New Roman"/>
         </w:rPr>
       </w:pPr>
-      <w:bookmarkStart w:id="1" w:name="_Toc441230971"/>
-      <w:bookmarkStart w:id="2" w:name="_Toc30680349"/>
-      <w:bookmarkStart w:id="3" w:name="_Toc30766275"/>
+      <w:bookmarkStart w:id="0" w:name="_Toc441230971"/>
+      <w:bookmarkStart w:id="1" w:name="_Toc30680349"/>
+      <w:bookmarkStart w:id="2" w:name="_Toc30766275"/>
       <w:r>
         <w:rPr>
           <w:rFonts w:ascii="Times New Roman" w:hAnsi="Times New Roman"/>
         </w:rPr>
         <w:t>Revision History</w:t>
       </w:r>
+      <w:bookmarkEnd w:id="0"/>
       <w:bookmarkEnd w:id="1"/>
       <w:bookmarkEnd w:id="2"/>
-      <w:bookmarkEnd w:id="3"/>
     </w:p>
     <w:tbl>
       <w:tblPr>
@@ -1361,19 +1345,11 @@
                 <w:rFonts w:ascii="Times New Roman" w:hAnsi="Times New Roman"/>
               </w:rPr>
             </w:pPr>
-            <w:proofErr w:type="spellStart"/>
             <w:r>
               <w:rPr>
                 <w:rFonts w:ascii="Times New Roman" w:hAnsi="Times New Roman"/>
               </w:rPr>
-              <w:t>Donia</w:t>
-            </w:r>
-            <w:proofErr w:type="spellEnd"/>
-            <w:r>
-              <w:rPr>
-                <w:rFonts w:ascii="Times New Roman" w:hAnsi="Times New Roman"/>
-              </w:rPr>
-              <w:t xml:space="preserve"> Mohamed</w:t>
+              <w:t>Donia Mohamed</w:t>
             </w:r>
           </w:p>
         </w:tc>
@@ -1513,19 +1489,11 @@
                 <w:rFonts w:ascii="Times New Roman" w:hAnsi="Times New Roman"/>
               </w:rPr>
             </w:pPr>
-            <w:proofErr w:type="spellStart"/>
             <w:r>
               <w:rPr>
                 <w:rFonts w:ascii="Times New Roman" w:hAnsi="Times New Roman"/>
               </w:rPr>
-              <w:t>Donia</w:t>
-            </w:r>
-            <w:proofErr w:type="spellEnd"/>
-            <w:r>
-              <w:rPr>
-                <w:rFonts w:ascii="Times New Roman" w:hAnsi="Times New Roman"/>
-              </w:rPr>
-              <w:t xml:space="preserve"> Mohamed</w:t>
+              <w:t>Donia Mohamed</w:t>
             </w:r>
           </w:p>
         </w:tc>
@@ -1659,19 +1627,11 @@
                 <w:rFonts w:ascii="Times New Roman" w:hAnsi="Times New Roman"/>
               </w:rPr>
             </w:pPr>
-            <w:proofErr w:type="spellStart"/>
             <w:r>
               <w:rPr>
                 <w:rFonts w:ascii="Times New Roman" w:hAnsi="Times New Roman"/>
               </w:rPr>
-              <w:t>Donia</w:t>
-            </w:r>
-            <w:proofErr w:type="spellEnd"/>
-            <w:r>
-              <w:rPr>
-                <w:rFonts w:ascii="Times New Roman" w:hAnsi="Times New Roman"/>
-              </w:rPr>
-              <w:t xml:space="preserve"> Mohamed</w:t>
+              <w:t>Donia Mohamed</w:t>
             </w:r>
           </w:p>
         </w:tc>
@@ -1775,16 +1735,16 @@
           <w:rFonts w:ascii="Times New Roman" w:hAnsi="Times New Roman"/>
         </w:rPr>
       </w:pPr>
-      <w:bookmarkStart w:id="4" w:name="_Toc30680350"/>
-      <w:bookmarkStart w:id="5" w:name="_Toc30766276"/>
+      <w:bookmarkStart w:id="3" w:name="_Toc30680350"/>
+      <w:bookmarkStart w:id="4" w:name="_Toc30766276"/>
       <w:r>
         <w:rPr>
           <w:rFonts w:ascii="Times New Roman" w:hAnsi="Times New Roman"/>
         </w:rPr>
         <w:t>1. Introduction</w:t>
       </w:r>
+      <w:bookmarkEnd w:id="3"/>
       <w:bookmarkEnd w:id="4"/>
-      <w:bookmarkEnd w:id="5"/>
     </w:p>
     <w:p>
       <w:pPr>
@@ -1797,28 +1757,28 @@
           <w:rFonts w:ascii="Times New Roman" w:hAnsi="Times New Roman"/>
         </w:rPr>
       </w:pPr>
-      <w:bookmarkStart w:id="6" w:name="_Toc439994667"/>
-      <w:bookmarkStart w:id="7" w:name="_Toc441230973"/>
-      <w:bookmarkStart w:id="8" w:name="_Toc30624362"/>
-      <w:bookmarkStart w:id="9" w:name="_Toc30680351"/>
-      <w:bookmarkStart w:id="10" w:name="_Toc30766277"/>
+      <w:bookmarkStart w:id="5" w:name="_Toc439994667"/>
+      <w:bookmarkStart w:id="6" w:name="_Toc441230973"/>
+      <w:bookmarkStart w:id="7" w:name="_Toc30624362"/>
+      <w:bookmarkStart w:id="8" w:name="_Toc30680351"/>
+      <w:bookmarkStart w:id="9" w:name="_Toc30766277"/>
       <w:r>
         <w:rPr>
           <w:rFonts w:ascii="Times New Roman" w:hAnsi="Times New Roman"/>
         </w:rPr>
         <w:t xml:space="preserve">1.1 </w:t>
       </w:r>
+      <w:bookmarkEnd w:id="5"/>
       <w:bookmarkEnd w:id="6"/>
       <w:bookmarkEnd w:id="7"/>
-      <w:bookmarkEnd w:id="8"/>
       <w:r>
         <w:rPr>
           <w:rFonts w:ascii="Times New Roman" w:hAnsi="Times New Roman"/>
         </w:rPr>
         <w:t>project description</w:t>
       </w:r>
+      <w:bookmarkEnd w:id="8"/>
       <w:bookmarkEnd w:id="9"/>
-      <w:bookmarkEnd w:id="10"/>
     </w:p>
     <w:p>
       <w:pPr>
@@ -1947,28 +1907,28 @@
           <w:rFonts w:ascii="Times New Roman" w:hAnsi="Times New Roman"/>
         </w:rPr>
       </w:pPr>
-      <w:bookmarkStart w:id="11" w:name="_Toc439994670"/>
-      <w:bookmarkStart w:id="12" w:name="_Toc441230976"/>
-      <w:bookmarkStart w:id="13" w:name="_Toc30624363"/>
-      <w:bookmarkStart w:id="14" w:name="_Toc30680352"/>
-      <w:bookmarkStart w:id="15" w:name="_Toc30766278"/>
+      <w:bookmarkStart w:id="10" w:name="_Toc439994670"/>
+      <w:bookmarkStart w:id="11" w:name="_Toc441230976"/>
+      <w:bookmarkStart w:id="12" w:name="_Toc30624363"/>
+      <w:bookmarkStart w:id="13" w:name="_Toc30680352"/>
+      <w:bookmarkStart w:id="14" w:name="_Toc30766278"/>
       <w:r>
         <w:rPr>
           <w:rFonts w:ascii="Times New Roman" w:hAnsi="Times New Roman"/>
         </w:rPr>
         <w:t>1.2</w:t>
       </w:r>
+      <w:bookmarkEnd w:id="10"/>
       <w:bookmarkEnd w:id="11"/>
       <w:bookmarkEnd w:id="12"/>
-      <w:bookmarkEnd w:id="13"/>
       <w:r>
         <w:rPr>
           <w:rFonts w:ascii="Times New Roman" w:hAnsi="Times New Roman"/>
         </w:rPr>
         <w:t xml:space="preserve"> Flow Chart</w:t>
       </w:r>
+      <w:bookmarkEnd w:id="13"/>
       <w:bookmarkEnd w:id="14"/>
-      <w:bookmarkEnd w:id="15"/>
     </w:p>
     <w:p>
       <w:pPr>
@@ -2166,7 +2126,7 @@
           </mc:Choice>
           <mc:Fallback>
             <w:pict>
-              <v:shapetype w14:anchorId="6A10D440" id="_x0000_t34" coordsize="21600,21600" o:spt="34" o:oned="t" adj="10800" path="m,l@0,0@0,21600,21600,21600e" filled="f">
+              <v:shapetype w14:anchorId="52D20E83" id="_x0000_t34" coordsize="21600,21600" o:spt="34" o:oned="t" adj="10800" path="m,l@0,0@0,21600,21600,21600e" filled="f">
                 <v:stroke joinstyle="miter"/>
                 <v:formulas>
                   <v:f eqn="val #0"/>
@@ -2245,7 +2205,7 @@
           </mc:Choice>
           <mc:Fallback>
             <w:pict>
-              <v:shape w14:anchorId="5D4A0320" id="Elbow Connector 36" o:spid="_x0000_s1026" type="#_x0000_t34" style="position:absolute;margin-left:220.5pt;margin-top:32.45pt;width:23.25pt;height:113.25pt;z-index:251668480;visibility:visible;mso-wrap-style:square;mso-wrap-distance-left:9pt;mso-wrap-distance-top:0;mso-wrap-distance-right:9pt;mso-wrap-distance-bottom:0;mso-position-horizontal:absolute;mso-position-horizontal-relative:text;mso-position-vertical:absolute;mso-position-vertical-relative:text" o:gfxdata="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" strokecolor="black [3040]">
+              <v:shape w14:anchorId="59D306C3" id="Elbow Connector 36" o:spid="_x0000_s1026" type="#_x0000_t34" style="position:absolute;margin-left:220.5pt;margin-top:32.45pt;width:23.25pt;height:113.25pt;z-index:251668480;visibility:visible;mso-wrap-style:square;mso-wrap-distance-left:9pt;mso-wrap-distance-top:0;mso-wrap-distance-right:9pt;mso-wrap-distance-bottom:0;mso-position-horizontal:absolute;mso-position-horizontal-relative:text;mso-position-vertical:absolute;mso-position-vertical-relative:text" o:gfxdata="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" strokecolor="black [3040]">
                 <v:stroke endarrow="open"/>
               </v:shape>
             </w:pict>
@@ -2313,7 +2273,7 @@
           </mc:Choice>
           <mc:Fallback>
             <w:pict>
-              <v:shape w14:anchorId="1F8F62D5" id="Elbow Connector 35" o:spid="_x0000_s1026" type="#_x0000_t34" style="position:absolute;margin-left:169.5pt;margin-top:32.45pt;width:24pt;height:113.25pt;flip:y;z-index:251667456;visibility:visible;mso-wrap-style:square;mso-wrap-distance-left:9pt;mso-wrap-distance-top:0;mso-wrap-distance-right:9pt;mso-wrap-distance-bottom:0;mso-position-horizontal:absolute;mso-position-horizontal-relative:text;mso-position-vertical:absolute;mso-position-vertical-relative:text" o:gfxdata="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" strokecolor="black [3040]">
+              <v:shape w14:anchorId="44308975" id="Elbow Connector 35" o:spid="_x0000_s1026" type="#_x0000_t34" style="position:absolute;margin-left:169.5pt;margin-top:32.45pt;width:24pt;height:113.25pt;flip:y;z-index:251667456;visibility:visible;mso-wrap-style:square;mso-wrap-distance-left:9pt;mso-wrap-distance-top:0;mso-wrap-distance-right:9pt;mso-wrap-distance-bottom:0;mso-position-horizontal:absolute;mso-position-horizontal-relative:text;mso-position-vertical:absolute;mso-position-vertical-relative:text" o:gfxdata="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" strokecolor="black [3040]">
                 <v:stroke endarrow="open"/>
               </v:shape>
             </w:pict>
@@ -2381,7 +2341,7 @@
           </mc:Choice>
           <mc:Fallback>
             <w:pict>
-              <v:shape w14:anchorId="78AFB92D" id="Elbow Connector 32" o:spid="_x0000_s1026" type="#_x0000_t34" style="position:absolute;margin-left:276.75pt;margin-top:3.95pt;width:36.75pt;height:66.75pt;flip:x y;z-index:251666432;visibility:visible;mso-wrap-style:square;mso-wrap-distance-left:9pt;mso-wrap-distance-top:0;mso-wrap-distance-right:9pt;mso-wrap-distance-bottom:0;mso-position-horizontal:absolute;mso-position-horizontal-relative:text;mso-position-vertical:absolute;mso-position-vertical-relative:text" o:gfxdata="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" strokecolor="black [3040]">
+              <v:shape w14:anchorId="5F42E566" id="Elbow Connector 32" o:spid="_x0000_s1026" type="#_x0000_t34" style="position:absolute;margin-left:276.75pt;margin-top:3.95pt;width:36.75pt;height:66.75pt;flip:x y;z-index:251666432;visibility:visible;mso-wrap-style:square;mso-wrap-distance-left:9pt;mso-wrap-distance-top:0;mso-wrap-distance-right:9pt;mso-wrap-distance-bottom:0;mso-position-horizontal:absolute;mso-position-horizontal-relative:text;mso-position-vertical:absolute;mso-position-vertical-relative:text" o:gfxdata="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" strokecolor="black [3040]">
                 <v:stroke endarrow="open"/>
               </v:shape>
             </w:pict>
@@ -2449,7 +2409,7 @@
           </mc:Choice>
           <mc:Fallback>
             <w:pict>
-              <v:shape w14:anchorId="277EC9E8" id="Elbow Connector 23" o:spid="_x0000_s1026" type="#_x0000_t34" style="position:absolute;margin-left:95.25pt;margin-top:9.2pt;width:47.25pt;height:61.5pt;flip:x;z-index:251665408;visibility:visible;mso-wrap-style:square;mso-wrap-distance-left:9pt;mso-wrap-distance-top:0;mso-wrap-distance-right:9pt;mso-wrap-distance-bottom:0;mso-position-horizontal:absolute;mso-position-horizontal-relative:text;mso-position-vertical:absolute;mso-position-vertical-relative:text" o:gfxdata="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" strokecolor="black [3040]">
+              <v:shape w14:anchorId="3EB71A38" id="Elbow Connector 23" o:spid="_x0000_s1026" type="#_x0000_t34" style="position:absolute;margin-left:95.25pt;margin-top:9.2pt;width:47.25pt;height:61.5pt;flip:x;z-index:251665408;visibility:visible;mso-wrap-style:square;mso-wrap-distance-left:9pt;mso-wrap-distance-top:0;mso-wrap-distance-right:9pt;mso-wrap-distance-bottom:0;mso-position-horizontal:absolute;mso-position-horizontal-relative:text;mso-position-vertical:absolute;mso-position-vertical-relative:text" o:gfxdata="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" strokecolor="black [3040]">
                 <v:stroke endarrow="open"/>
               </v:shape>
             </w:pict>
@@ -3078,8 +3038,8 @@
           <w:rFonts w:ascii="Times New Roman" w:hAnsi="Times New Roman"/>
         </w:rPr>
       </w:pPr>
-      <w:bookmarkStart w:id="16" w:name="_Toc30680353"/>
-      <w:bookmarkStart w:id="17" w:name="_Toc30766279"/>
+      <w:bookmarkStart w:id="15" w:name="_Toc30680353"/>
+      <w:bookmarkStart w:id="16" w:name="_Toc30766279"/>
       <w:r>
         <w:rPr>
           <w:rFonts w:ascii="Times New Roman" w:hAnsi="Times New Roman"/>
@@ -3092,8 +3052,8 @@
         </w:rPr>
         <w:t>CYRS specification</w:t>
       </w:r>
+      <w:bookmarkEnd w:id="15"/>
       <w:bookmarkEnd w:id="16"/>
-      <w:bookmarkEnd w:id="17"/>
     </w:p>
     <w:p>
       <w:pPr>
@@ -3132,8 +3092,8 @@
           <w:bCs w:val="0"/>
         </w:rPr>
       </w:pPr>
-      <w:bookmarkStart w:id="18" w:name="_Toc30680354"/>
-      <w:bookmarkStart w:id="19" w:name="_Toc30766280"/>
+      <w:bookmarkStart w:id="17" w:name="_Toc30680354"/>
+      <w:bookmarkStart w:id="18" w:name="_Toc30766280"/>
       <w:r>
         <w:rPr>
           <w:rStyle w:val="Strong"/>
@@ -3166,8 +3126,8 @@
         </w:rPr>
         <w:t>1_V1.0</w:t>
       </w:r>
+      <w:bookmarkEnd w:id="17"/>
       <w:bookmarkEnd w:id="18"/>
-      <w:bookmarkEnd w:id="19"/>
     </w:p>
     <w:p>
       <w:pPr>
@@ -3426,8 +3386,8 @@
           <w:bCs w:val="0"/>
         </w:rPr>
       </w:pPr>
-      <w:bookmarkStart w:id="20" w:name="_Toc30680355"/>
-      <w:bookmarkStart w:id="21" w:name="_Toc30766281"/>
+      <w:bookmarkStart w:id="19" w:name="_Toc30680355"/>
+      <w:bookmarkStart w:id="20" w:name="_Toc30766281"/>
       <w:r>
         <w:rPr>
           <w:rStyle w:val="Strong"/>
@@ -3460,8 +3420,8 @@
         </w:rPr>
         <w:t>2_V1.0</w:t>
       </w:r>
+      <w:bookmarkEnd w:id="19"/>
       <w:bookmarkEnd w:id="20"/>
-      <w:bookmarkEnd w:id="21"/>
     </w:p>
     <w:p>
       <w:pPr>
@@ -3711,21 +3671,7 @@
               <w:rPr>
                 <w:rStyle w:val="Strong"/>
               </w:rPr>
-              <w:t xml:space="preserve">3) When the user </w:t>
-            </w:r>
-            <w:proofErr w:type="gramStart"/>
-            <w:r>
-              <w:rPr>
-                <w:rStyle w:val="Strong"/>
-              </w:rPr>
-              <w:t>enter</w:t>
-            </w:r>
-            <w:proofErr w:type="gramEnd"/>
-            <w:r>
-              <w:rPr>
-                <w:rStyle w:val="Strong"/>
-              </w:rPr>
-              <w:t xml:space="preserve"> setting the ID is already taken system will ask him about another one</w:t>
+              <w:t>3) When the user enter setting the ID is already taken system will ask him about another one</w:t>
             </w:r>
           </w:p>
           <w:p>
@@ -3853,8 +3799,8 @@
           <w:bCs w:val="0"/>
         </w:rPr>
       </w:pPr>
-      <w:bookmarkStart w:id="22" w:name="_Toc30680356"/>
-      <w:bookmarkStart w:id="23" w:name="_Toc30766282"/>
+      <w:bookmarkStart w:id="21" w:name="_Toc30680356"/>
+      <w:bookmarkStart w:id="22" w:name="_Toc30766282"/>
       <w:r>
         <w:rPr>
           <w:rStyle w:val="Strong"/>
@@ -3888,8 +3834,8 @@
         </w:rPr>
         <w:t>3_V1.0</w:t>
       </w:r>
+      <w:bookmarkEnd w:id="21"/>
       <w:bookmarkEnd w:id="22"/>
-      <w:bookmarkEnd w:id="23"/>
     </w:p>
     <w:p>
       <w:pPr>
@@ -4041,21 +3987,7 @@
               <w:rPr>
                 <w:rStyle w:val="Strong"/>
               </w:rPr>
-              <w:t xml:space="preserve"> when the user </w:t>
-            </w:r>
-            <w:proofErr w:type="gramStart"/>
-            <w:r>
-              <w:rPr>
-                <w:rStyle w:val="Strong"/>
-              </w:rPr>
-              <w:t>enter</w:t>
-            </w:r>
-            <w:proofErr w:type="gramEnd"/>
-            <w:r>
-              <w:rPr>
-                <w:rStyle w:val="Strong"/>
-              </w:rPr>
-              <w:t xml:space="preserve"> the ID correct</w:t>
+              <w:t xml:space="preserve"> when the user enter the ID correct</w:t>
             </w:r>
           </w:p>
         </w:tc>
@@ -4186,8 +4118,8 @@
           <w:bCs w:val="0"/>
         </w:rPr>
       </w:pPr>
-      <w:bookmarkStart w:id="24" w:name="_Toc30680357"/>
-      <w:bookmarkStart w:id="25" w:name="_Toc30766283"/>
+      <w:bookmarkStart w:id="23" w:name="_Toc30680357"/>
+      <w:bookmarkStart w:id="24" w:name="_Toc30766283"/>
       <w:r>
         <w:rPr>
           <w:rStyle w:val="Strong"/>
@@ -4220,8 +4152,8 @@
         </w:rPr>
         <w:t>4_V1.0</w:t>
       </w:r>
+      <w:bookmarkEnd w:id="23"/>
       <w:bookmarkEnd w:id="24"/>
-      <w:bookmarkEnd w:id="25"/>
     </w:p>
     <w:p>
       <w:pPr>
@@ -4492,15 +4424,15 @@
           <w:bCs w:val="0"/>
         </w:rPr>
       </w:pPr>
-      <w:bookmarkStart w:id="26" w:name="_Toc30680358"/>
-      <w:bookmarkStart w:id="27" w:name="_Toc30766284"/>
+      <w:bookmarkStart w:id="25" w:name="_Toc30680358"/>
+      <w:bookmarkStart w:id="26" w:name="_Toc30766284"/>
       <w:r>
         <w:rPr>
           <w:rStyle w:val="Strong"/>
           <w:b/>
           <w:bCs w:val="0"/>
         </w:rPr>
-        <w:t xml:space="preserve">2.1 </w:t>
+        <w:t>2.</w:t>
       </w:r>
       <w:r>
         <w:rPr>
@@ -4508,6 +4440,24 @@
           <w:b/>
           <w:bCs w:val="0"/>
         </w:rPr>
+        <w:t>5</w:t>
+      </w:r>
+      <w:bookmarkStart w:id="27" w:name="_GoBack"/>
+      <w:bookmarkEnd w:id="27"/>
+      <w:r>
+        <w:rPr>
+          <w:rStyle w:val="Strong"/>
+          <w:b/>
+          <w:bCs w:val="0"/>
+        </w:rPr>
+        <w:t xml:space="preserve"> </w:t>
+      </w:r>
+      <w:r>
+        <w:rPr>
+          <w:rStyle w:val="Strong"/>
+          <w:b/>
+          <w:bCs w:val="0"/>
+        </w:rPr>
         <w:t>DIGELV _CYRS_</w:t>
       </w:r>
       <w:r>
@@ -4526,8 +4476,8 @@
         </w:rPr>
         <w:t>5_V1.0</w:t>
       </w:r>
+      <w:bookmarkEnd w:id="25"/>
       <w:bookmarkEnd w:id="26"/>
-      <w:bookmarkEnd w:id="27"/>
     </w:p>
     <w:p>
       <w:pPr>
@@ -5093,29 +5043,7 @@
                 <w:color w:val="000000" w:themeColor="text1"/>
                 <w:u w:val="none"/>
               </w:rPr>
-              <w:t xml:space="preserve">When the user calling the elevator for the first </w:t>
-            </w:r>
-            <w:proofErr w:type="gramStart"/>
-            <w:r>
-              <w:rPr>
-                <w:rStyle w:val="IntenseReference"/>
-                <w:b/>
-                <w:bCs w:val="0"/>
-                <w:color w:val="000000" w:themeColor="text1"/>
-                <w:u w:val="none"/>
-              </w:rPr>
-              <w:t>time ,</w:t>
-            </w:r>
-            <w:proofErr w:type="gramEnd"/>
-            <w:r>
-              <w:rPr>
-                <w:rStyle w:val="IntenseReference"/>
-                <w:b/>
-                <w:bCs w:val="0"/>
-                <w:color w:val="000000" w:themeColor="text1"/>
-                <w:u w:val="none"/>
-              </w:rPr>
-              <w:t xml:space="preserve"> the system will acquire him to enter New ID “First name ” by max 10 character and a new password “****” 4 digits then he is OK to use the Elevator</w:t>
+              <w:t>When the user calling the elevator for the first time , the system will acquire him to enter New ID “First name ” by max 10 character and a new password “****” 4 digits then he is OK to use the Elevator</w:t>
             </w:r>
             <w:bookmarkEnd w:id="34"/>
             <w:bookmarkEnd w:id="35"/>
@@ -5213,29 +5141,7 @@
                 <w:szCs w:val="28"/>
                 <w:u w:val="none"/>
               </w:rPr>
-              <w:t xml:space="preserve">When the user is calling the Elevator for the second </w:t>
-            </w:r>
-            <w:proofErr w:type="gramStart"/>
-            <w:r>
-              <w:rPr>
-                <w:rStyle w:val="IntenseReference"/>
-                <w:color w:val="000000" w:themeColor="text1"/>
-                <w:sz w:val="28"/>
-                <w:szCs w:val="28"/>
-                <w:u w:val="none"/>
-              </w:rPr>
-              <w:t>time ,</w:t>
-            </w:r>
-            <w:proofErr w:type="gramEnd"/>
-            <w:r>
-              <w:rPr>
-                <w:rStyle w:val="IntenseReference"/>
-                <w:color w:val="000000" w:themeColor="text1"/>
-                <w:sz w:val="28"/>
-                <w:szCs w:val="28"/>
-                <w:u w:val="none"/>
-              </w:rPr>
-              <w:t xml:space="preserve"> the system will request him to enter his ID and pass to use the ELEV.</w:t>
+              <w:t>When the user is calling the Elevator for the second time , the system will request him to enter his ID and pass to use the ELEV.</w:t>
             </w:r>
             <w:bookmarkEnd w:id="38"/>
             <w:bookmarkEnd w:id="39"/>
@@ -5565,29 +5471,7 @@
                 <w:spacing w:val="0"/>
                 <w:u w:val="none"/>
               </w:rPr>
-              <w:t xml:space="preserve">A reset for the whole system is done when pressing </w:t>
-            </w:r>
-            <w:proofErr w:type="gramStart"/>
-            <w:r>
-              <w:rPr>
-                <w:rStyle w:val="IntenseReference"/>
-                <w:smallCaps w:val="0"/>
-                <w:color w:val="auto"/>
-                <w:spacing w:val="0"/>
-                <w:u w:val="none"/>
-              </w:rPr>
-              <w:t>On</w:t>
-            </w:r>
-            <w:proofErr w:type="gramEnd"/>
-            <w:r>
-              <w:rPr>
-                <w:rStyle w:val="IntenseReference"/>
-                <w:smallCaps w:val="0"/>
-                <w:color w:val="auto"/>
-                <w:spacing w:val="0"/>
-                <w:u w:val="none"/>
-              </w:rPr>
-              <w:t>/Of button for 2 sec</w:t>
+              <w:t>A reset for the whole system is done when pressing On/Of button for 2 sec</w:t>
             </w:r>
             <w:bookmarkEnd w:id="58"/>
             <w:bookmarkEnd w:id="59"/>
@@ -5849,7 +5733,7 @@
 </file>
 
 <file path=word/endnotes.xml><?xml version="1.0" encoding="utf-8"?>
-<w:endnotes xmlns:wpc="http://schemas.microsoft.com/office/word/2010/wordprocessingCanvas" xmlns:cx="http://schemas.microsoft.com/office/drawing/2014/chartex" xmlns:cx1="http://schemas.microsoft.com/office/drawing/2015/9/8/chartex" xmlns:cx2="http://schemas.microsoft.com/office/drawing/2015/10/21/chartex" xmlns:cx3="http://schemas.microsoft.com/office/drawing/2016/5/9/chartex" xmlns:cx4="http://schemas.microsoft.com/office/drawing/2016/5/10/chartex" xmlns:cx5="http://schemas.microsoft.com/office/drawing/2016/5/11/chartex" xmlns:cx6="http://schemas.microsoft.com/office/drawing/2016/5/12/chartex" xmlns:cx7="http://schemas.microsoft.com/office/drawing/2016/5/13/chartex" xmlns:cx8="http://schemas.microsoft.com/office/drawing/2016/5/14/chartex" xmlns:mc="http://schemas.openxmlformats.org/markup-compatibility/2006" xmlns:aink="http://schemas.microsoft.com/office/drawing/2016/ink" xmlns:am3d="http://schemas.microsoft.com/office/drawing/2017/model3d" xmlns:o="urn:schemas-microsoft-com:office:office" xmlns:r="http://schemas.openxmlformats.org/officeDocument/2006/relationships" xmlns:m="http://schemas.openxmlformats.org/officeDocument/2006/math" xmlns:v="urn:schemas-microsoft-com:vml" xmlns:wp14="http://schemas.microsoft.com/office/word/2010/wordprocessingDrawing" xmlns:wp="http://schemas.openxmlformats.org/drawingml/2006/wordprocessingDrawing" xmlns:w10="urn:schemas-microsoft-com:office:word" xmlns:w="http://schemas.openxmlformats.org/wordprocessingml/2006/main" xmlns:w14="http://schemas.microsoft.com/office/word/2010/wordml" xmlns:w15="http://schemas.microsoft.com/office/word/2012/wordml" xmlns:w16cid="http://schemas.microsoft.com/office/word/2016/wordml/cid" xmlns:w16se="http://schemas.microsoft.com/office/word/2015/wordml/symex" xmlns:wpg="http://schemas.microsoft.com/office/word/2010/wordprocessingGroup" xmlns:wpi="http://schemas.microsoft.com/office/word/2010/wordprocessingInk" xmlns:wne="http://schemas.microsoft.com/office/word/2006/wordml" xmlns:wps="http://schemas.microsoft.com/office/word/2010/wordprocessingShape" mc:Ignorable="w14 w15 w16se w16cid wp14">
+<w:endnotes xmlns:wpc="http://schemas.microsoft.com/office/word/2010/wordprocessingCanvas" xmlns:mc="http://schemas.openxmlformats.org/markup-compatibility/2006" xmlns:o="urn:schemas-microsoft-com:office:office" xmlns:r="http://schemas.openxmlformats.org/officeDocument/2006/relationships" xmlns:m="http://schemas.openxmlformats.org/officeDocument/2006/math" xmlns:v="urn:schemas-microsoft-com:vml" xmlns:wp14="http://schemas.microsoft.com/office/word/2010/wordprocessingDrawing" xmlns:wp="http://schemas.openxmlformats.org/drawingml/2006/wordprocessingDrawing" xmlns:w10="urn:schemas-microsoft-com:office:word" xmlns:w="http://schemas.openxmlformats.org/wordprocessingml/2006/main" xmlns:w14="http://schemas.microsoft.com/office/word/2010/wordml" xmlns:w15="http://schemas.microsoft.com/office/word/2012/wordml" xmlns:wpg="http://schemas.microsoft.com/office/word/2010/wordprocessingGroup" xmlns:wpi="http://schemas.microsoft.com/office/word/2010/wordprocessingInk" xmlns:wne="http://schemas.microsoft.com/office/word/2006/wordml" xmlns:wps="http://schemas.microsoft.com/office/word/2010/wordprocessingShape" mc:Ignorable="w14 w15 wp14">
   <w:endnote w:type="separator" w:id="-1">
     <w:p>
       <w:pPr>
@@ -5874,7 +5758,7 @@
 </file>
 
 <file path=word/footer1.xml><?xml version="1.0" encoding="utf-8"?>
-<w:ftr xmlns:wpc="http://schemas.microsoft.com/office/word/2010/wordprocessingCanvas" xmlns:cx="http://schemas.microsoft.com/office/drawing/2014/chartex" xmlns:cx1="http://schemas.microsoft.com/office/drawing/2015/9/8/chartex" xmlns:cx2="http://schemas.microsoft.com/office/drawing/2015/10/21/chartex" xmlns:cx3="http://schemas.microsoft.com/office/drawing/2016/5/9/chartex" xmlns:cx4="http://schemas.microsoft.com/office/drawing/2016/5/10/chartex" xmlns:cx5="http://schemas.microsoft.com/office/drawing/2016/5/11/chartex" xmlns:cx6="http://schemas.microsoft.com/office/drawing/2016/5/12/chartex" xmlns:cx7="http://schemas.microsoft.com/office/drawing/2016/5/13/chartex" xmlns:cx8="http://schemas.microsoft.com/office/drawing/2016/5/14/chartex" xmlns:mc="http://schemas.openxmlformats.org/markup-compatibility/2006" xmlns:aink="http://schemas.microsoft.com/office/drawing/2016/ink" xmlns:am3d="http://schemas.microsoft.com/office/drawing/2017/model3d" xmlns:o="urn:schemas-microsoft-com:office:office" xmlns:r="http://schemas.openxmlformats.org/officeDocument/2006/relationships" xmlns:m="http://schemas.openxmlformats.org/officeDocument/2006/math" xmlns:v="urn:schemas-microsoft-com:vml" xmlns:wp14="http://schemas.microsoft.com/office/word/2010/wordprocessingDrawing" xmlns:wp="http://schemas.openxmlformats.org/drawingml/2006/wordprocessingDrawing" xmlns:w10="urn:schemas-microsoft-com:office:word" xmlns:w="http://schemas.openxmlformats.org/wordprocessingml/2006/main" xmlns:w14="http://schemas.microsoft.com/office/word/2010/wordml" xmlns:w15="http://schemas.microsoft.com/office/word/2012/wordml" xmlns:w16cid="http://schemas.microsoft.com/office/word/2016/wordml/cid" xmlns:w16se="http://schemas.microsoft.com/office/word/2015/wordml/symex" xmlns:wpg="http://schemas.microsoft.com/office/word/2010/wordprocessingGroup" xmlns:wpi="http://schemas.microsoft.com/office/word/2010/wordprocessingInk" xmlns:wne="http://schemas.microsoft.com/office/word/2006/wordml" xmlns:wps="http://schemas.microsoft.com/office/word/2010/wordprocessingShape" mc:Ignorable="w14 w15 w16se w16cid wp14">
+<w:ftr xmlns:wpc="http://schemas.microsoft.com/office/word/2010/wordprocessingCanvas" xmlns:mc="http://schemas.openxmlformats.org/markup-compatibility/2006" xmlns:o="urn:schemas-microsoft-com:office:office" xmlns:r="http://schemas.openxmlformats.org/officeDocument/2006/relationships" xmlns:m="http://schemas.openxmlformats.org/officeDocument/2006/math" xmlns:v="urn:schemas-microsoft-com:vml" xmlns:wp14="http://schemas.microsoft.com/office/word/2010/wordprocessingDrawing" xmlns:wp="http://schemas.openxmlformats.org/drawingml/2006/wordprocessingDrawing" xmlns:w10="urn:schemas-microsoft-com:office:word" xmlns:w="http://schemas.openxmlformats.org/wordprocessingml/2006/main" xmlns:w14="http://schemas.microsoft.com/office/word/2010/wordml" xmlns:w15="http://schemas.microsoft.com/office/word/2012/wordml" xmlns:wpg="http://schemas.microsoft.com/office/word/2010/wordprocessingGroup" xmlns:wpi="http://schemas.microsoft.com/office/word/2010/wordprocessingInk" xmlns:wne="http://schemas.microsoft.com/office/word/2006/wordml" xmlns:wps="http://schemas.microsoft.com/office/word/2010/wordprocessingShape" mc:Ignorable="w14 w15 wp14">
   <w:p>
     <w:pPr>
       <w:pStyle w:val="Footer"/>
@@ -5885,7 +5769,7 @@
 </file>
 
 <file path=word/footnotes.xml><?xml version="1.0" encoding="utf-8"?>
-<w:footnotes xmlns:wpc="http://schemas.microsoft.com/office/word/2010/wordprocessingCanvas" xmlns:cx="http://schemas.microsoft.com/office/drawing/2014/chartex" xmlns:cx1="http://schemas.microsoft.com/office/drawing/2015/9/8/chartex" xmlns:cx2="http://schemas.microsoft.com/office/drawing/2015/10/21/chartex" xmlns:cx3="http://schemas.microsoft.com/office/drawing/2016/5/9/chartex" xmlns:cx4="http://schemas.microsoft.com/office/drawing/2016/5/10/chartex" xmlns:cx5="http://schemas.microsoft.com/office/drawing/2016/5/11/chartex" xmlns:cx6="http://schemas.microsoft.com/office/drawing/2016/5/12/chartex" xmlns:cx7="http://schemas.microsoft.com/office/drawing/2016/5/13/chartex" xmlns:cx8="http://schemas.microsoft.com/office/drawing/2016/5/14/chartex" xmlns:mc="http://schemas.openxmlformats.org/markup-compatibility/2006" xmlns:aink="http://schemas.microsoft.com/office/drawing/2016/ink" xmlns:am3d="http://schemas.microsoft.com/office/drawing/2017/model3d" xmlns:o="urn:schemas-microsoft-com:office:office" xmlns:r="http://schemas.openxmlformats.org/officeDocument/2006/relationships" xmlns:m="http://schemas.openxmlformats.org/officeDocument/2006/math" xmlns:v="urn:schemas-microsoft-com:vml" xmlns:wp14="http://schemas.microsoft.com/office/word/2010/wordprocessingDrawing" xmlns:wp="http://schemas.openxmlformats.org/drawingml/2006/wordprocessingDrawing" xmlns:w10="urn:schemas-microsoft-com:office:word" xmlns:w="http://schemas.openxmlformats.org/wordprocessingml/2006/main" xmlns:w14="http://schemas.microsoft.com/office/word/2010/wordml" xmlns:w15="http://schemas.microsoft.com/office/word/2012/wordml" xmlns:w16cid="http://schemas.microsoft.com/office/word/2016/wordml/cid" xmlns:w16se="http://schemas.microsoft.com/office/word/2015/wordml/symex" xmlns:wpg="http://schemas.microsoft.com/office/word/2010/wordprocessingGroup" xmlns:wpi="http://schemas.microsoft.com/office/word/2010/wordprocessingInk" xmlns:wne="http://schemas.microsoft.com/office/word/2006/wordml" xmlns:wps="http://schemas.microsoft.com/office/word/2010/wordprocessingShape" mc:Ignorable="w14 w15 w16se w16cid wp14">
+<w:footnotes xmlns:wpc="http://schemas.microsoft.com/office/word/2010/wordprocessingCanvas" xmlns:mc="http://schemas.openxmlformats.org/markup-compatibility/2006" xmlns:o="urn:schemas-microsoft-com:office:office" xmlns:r="http://schemas.openxmlformats.org/officeDocument/2006/relationships" xmlns:m="http://schemas.openxmlformats.org/officeDocument/2006/math" xmlns:v="urn:schemas-microsoft-com:vml" xmlns:wp14="http://schemas.microsoft.com/office/word/2010/wordprocessingDrawing" xmlns:wp="http://schemas.openxmlformats.org/drawingml/2006/wordprocessingDrawing" xmlns:w10="urn:schemas-microsoft-com:office:word" xmlns:w="http://schemas.openxmlformats.org/wordprocessingml/2006/main" xmlns:w14="http://schemas.microsoft.com/office/word/2010/wordml" xmlns:w15="http://schemas.microsoft.com/office/word/2012/wordml" xmlns:wpg="http://schemas.microsoft.com/office/word/2010/wordprocessingGroup" xmlns:wpi="http://schemas.microsoft.com/office/word/2010/wordprocessingInk" xmlns:wne="http://schemas.microsoft.com/office/word/2006/wordml" xmlns:wps="http://schemas.microsoft.com/office/word/2010/wordprocessingShape" mc:Ignorable="w14 w15 wp14">
   <w:footnote w:type="separator" w:id="-1">
     <w:p>
       <w:pPr>
@@ -5910,7 +5794,7 @@
 </file>
 
 <file path=word/header1.xml><?xml version="1.0" encoding="utf-8"?>
-<w:hdr xmlns:wpc="http://schemas.microsoft.com/office/word/2010/wordprocessingCanvas" xmlns:cx="http://schemas.microsoft.com/office/drawing/2014/chartex" xmlns:cx1="http://schemas.microsoft.com/office/drawing/2015/9/8/chartex" xmlns:cx2="http://schemas.microsoft.com/office/drawing/2015/10/21/chartex" xmlns:cx3="http://schemas.microsoft.com/office/drawing/2016/5/9/chartex" xmlns:cx4="http://schemas.microsoft.com/office/drawing/2016/5/10/chartex" xmlns:cx5="http://schemas.microsoft.com/office/drawing/2016/5/11/chartex" xmlns:cx6="http://schemas.microsoft.com/office/drawing/2016/5/12/chartex" xmlns:cx7="http://schemas.microsoft.com/office/drawing/2016/5/13/chartex" xmlns:cx8="http://schemas.microsoft.com/office/drawing/2016/5/14/chartex" xmlns:mc="http://schemas.openxmlformats.org/markup-compatibility/2006" xmlns:aink="http://schemas.microsoft.com/office/drawing/2016/ink" xmlns:am3d="http://schemas.microsoft.com/office/drawing/2017/model3d" xmlns:o="urn:schemas-microsoft-com:office:office" xmlns:r="http://schemas.openxmlformats.org/officeDocument/2006/relationships" xmlns:m="http://schemas.openxmlformats.org/officeDocument/2006/math" xmlns:v="urn:schemas-microsoft-com:vml" xmlns:wp14="http://schemas.microsoft.com/office/word/2010/wordprocessingDrawing" xmlns:wp="http://schemas.openxmlformats.org/drawingml/2006/wordprocessingDrawing" xmlns:w10="urn:schemas-microsoft-com:office:word" xmlns:w="http://schemas.openxmlformats.org/wordprocessingml/2006/main" xmlns:w14="http://schemas.microsoft.com/office/word/2010/wordml" xmlns:w15="http://schemas.microsoft.com/office/word/2012/wordml" xmlns:w16cid="http://schemas.microsoft.com/office/word/2016/wordml/cid" xmlns:w16se="http://schemas.microsoft.com/office/word/2015/wordml/symex" xmlns:wpg="http://schemas.microsoft.com/office/word/2010/wordprocessingGroup" xmlns:wpi="http://schemas.microsoft.com/office/word/2010/wordprocessingInk" xmlns:wne="http://schemas.microsoft.com/office/word/2006/wordml" xmlns:wps="http://schemas.microsoft.com/office/word/2010/wordprocessingShape" mc:Ignorable="w14 w15 w16se w16cid wp14">
+<w:hdr xmlns:wpc="http://schemas.microsoft.com/office/word/2010/wordprocessingCanvas" xmlns:mc="http://schemas.openxmlformats.org/markup-compatibility/2006" xmlns:o="urn:schemas-microsoft-com:office:office" xmlns:r="http://schemas.openxmlformats.org/officeDocument/2006/relationships" xmlns:m="http://schemas.openxmlformats.org/officeDocument/2006/math" xmlns:v="urn:schemas-microsoft-com:vml" xmlns:wp14="http://schemas.microsoft.com/office/word/2010/wordprocessingDrawing" xmlns:wp="http://schemas.openxmlformats.org/drawingml/2006/wordprocessingDrawing" xmlns:w10="urn:schemas-microsoft-com:office:word" xmlns:w="http://schemas.openxmlformats.org/wordprocessingml/2006/main" xmlns:w14="http://schemas.microsoft.com/office/word/2010/wordml" xmlns:w15="http://schemas.microsoft.com/office/word/2012/wordml" xmlns:wpg="http://schemas.microsoft.com/office/word/2010/wordprocessingGroup" xmlns:wpi="http://schemas.microsoft.com/office/word/2010/wordprocessingInk" xmlns:wne="http://schemas.microsoft.com/office/word/2006/wordml" xmlns:wps="http://schemas.microsoft.com/office/word/2010/wordprocessingShape" mc:Ignorable="w14 w15 wp14">
   <w:p>
     <w:pPr>
       <w:pStyle w:val="Header"/>
@@ -5995,7 +5879,7 @@
 </file>
 
 <file path=word/numbering.xml><?xml version="1.0" encoding="utf-8"?>
-<w:numbering xmlns:wpc="http://schemas.microsoft.com/office/word/2010/wordprocessingCanvas" xmlns:cx="http://schemas.microsoft.com/office/drawing/2014/chartex" xmlns:cx1="http://schemas.microsoft.com/office/drawing/2015/9/8/chartex" xmlns:cx2="http://schemas.microsoft.com/office/drawing/2015/10/21/chartex" xmlns:cx3="http://schemas.microsoft.com/office/drawing/2016/5/9/chartex" xmlns:cx4="http://schemas.microsoft.com/office/drawing/2016/5/10/chartex" xmlns:cx5="http://schemas.microsoft.com/office/drawing/2016/5/11/chartex" xmlns:cx6="http://schemas.microsoft.com/office/drawing/2016/5/12/chartex" xmlns:cx7="http://schemas.microsoft.com/office/drawing/2016/5/13/chartex" xmlns:cx8="http://schemas.microsoft.com/office/drawing/2016/5/14/chartex" xmlns:mc="http://schemas.openxmlformats.org/markup-compatibility/2006" xmlns:aink="http://schemas.microsoft.com/office/drawing/2016/ink" xmlns:am3d="http://schemas.microsoft.com/office/drawing/2017/model3d" xmlns:o="urn:schemas-microsoft-com:office:office" xmlns:r="http://schemas.openxmlformats.org/officeDocument/2006/relationships" xmlns:m="http://schemas.openxmlformats.org/officeDocument/2006/math" xmlns:v="urn:schemas-microsoft-com:vml" xmlns:wp14="http://schemas.microsoft.com/office/word/2010/wordprocessingDrawing" xmlns:wp="http://schemas.openxmlformats.org/drawingml/2006/wordprocessingDrawing" xmlns:w10="urn:schemas-microsoft-com:office:word" xmlns:w="http://schemas.openxmlformats.org/wordprocessingml/2006/main" xmlns:w14="http://schemas.microsoft.com/office/word/2010/wordml" xmlns:w15="http://schemas.microsoft.com/office/word/2012/wordml" xmlns:w16cid="http://schemas.microsoft.com/office/word/2016/wordml/cid" xmlns:w16se="http://schemas.microsoft.com/office/word/2015/wordml/symex" xmlns:wpg="http://schemas.microsoft.com/office/word/2010/wordprocessingGroup" xmlns:wpi="http://schemas.microsoft.com/office/word/2010/wordprocessingInk" xmlns:wne="http://schemas.microsoft.com/office/word/2006/wordml" xmlns:wps="http://schemas.microsoft.com/office/word/2010/wordprocessingShape" mc:Ignorable="w14 w15 w16se w16cid wp14">
+<w:numbering xmlns:wpc="http://schemas.microsoft.com/office/word/2010/wordprocessingCanvas" xmlns:mc="http://schemas.openxmlformats.org/markup-compatibility/2006" xmlns:o="urn:schemas-microsoft-com:office:office" xmlns:r="http://schemas.openxmlformats.org/officeDocument/2006/relationships" xmlns:m="http://schemas.openxmlformats.org/officeDocument/2006/math" xmlns:v="urn:schemas-microsoft-com:vml" xmlns:wp14="http://schemas.microsoft.com/office/word/2010/wordprocessingDrawing" xmlns:wp="http://schemas.openxmlformats.org/drawingml/2006/wordprocessingDrawing" xmlns:w10="urn:schemas-microsoft-com:office:word" xmlns:w="http://schemas.openxmlformats.org/wordprocessingml/2006/main" xmlns:w14="http://schemas.microsoft.com/office/word/2010/wordml" xmlns:w15="http://schemas.microsoft.com/office/word/2012/wordml" xmlns:wpg="http://schemas.microsoft.com/office/word/2010/wordprocessingGroup" xmlns:wpi="http://schemas.microsoft.com/office/word/2010/wordprocessingInk" xmlns:wne="http://schemas.microsoft.com/office/word/2006/wordml" xmlns:wps="http://schemas.microsoft.com/office/word/2010/wordprocessingShape" mc:Ignorable="w14 w15 wp14">
   <w:numPicBullet w:numPicBulletId="0">
     <w:pict>
       <v:shapetype id="_x0000_t75" coordsize="21600,21600" o:spt="75" o:preferrelative="t" path="m@4@5l@4@11@9@11@9@5xe" filled="f" stroked="f">
@@ -6017,7 +5901,7 @@
         <v:path o:extrusionok="f" gradientshapeok="t" o:connecttype="rect"/>
         <o:lock v:ext="edit" aspectratio="t"/>
       </v:shapetype>
-      <v:shape id="_x0000_i1031" type="#_x0000_t75" style="width:11.25pt;height:11.25pt" o:bullet="t">
+      <v:shape id="_x0000_i1057" type="#_x0000_t75" style="width:11.25pt;height:11.25pt" o:bullet="t">
         <v:imagedata r:id="rId1" o:title="msoFF7A"/>
       </v:shape>
     </w:pict>
@@ -9730,7 +9614,7 @@
 </file>
 
 <file path=word/styles.xml><?xml version="1.0" encoding="utf-8"?>
-<w:styles xmlns:mc="http://schemas.openxmlformats.org/markup-compatibility/2006" xmlns:r="http://schemas.openxmlformats.org/officeDocument/2006/relationships" xmlns:w="http://schemas.openxmlformats.org/wordprocessingml/2006/main" xmlns:w14="http://schemas.microsoft.com/office/word/2010/wordml" xmlns:w15="http://schemas.microsoft.com/office/word/2012/wordml" xmlns:w16cid="http://schemas.microsoft.com/office/word/2016/wordml/cid" xmlns:w16se="http://schemas.microsoft.com/office/word/2015/wordml/symex" mc:Ignorable="w14 w15 w16se w16cid">
+<w:styles xmlns:mc="http://schemas.openxmlformats.org/markup-compatibility/2006" xmlns:r="http://schemas.openxmlformats.org/officeDocument/2006/relationships" xmlns:w="http://schemas.openxmlformats.org/wordprocessingml/2006/main" xmlns:w14="http://schemas.microsoft.com/office/word/2010/wordml" xmlns:w15="http://schemas.microsoft.com/office/word/2012/wordml" mc:Ignorable="w14 w15">
   <w:docDefaults>
     <w:rPrDefault>
       <w:rPr>
@@ -9746,7 +9630,7 @@
       </w:pPr>
     </w:pPrDefault>
   </w:docDefaults>
-  <w:latentStyles w:defLockedState="0" w:defUIPriority="99" w:defSemiHidden="0" w:defUnhideWhenUsed="0" w:defQFormat="0" w:count="376">
+  <w:latentStyles w:defLockedState="0" w:defUIPriority="99" w:defSemiHidden="0" w:defUnhideWhenUsed="0" w:defQFormat="0" w:count="371">
     <w:lsdException w:name="Normal" w:uiPriority="0" w:qFormat="1"/>
     <w:lsdException w:name="heading 1" w:uiPriority="0" w:qFormat="1"/>
     <w:lsdException w:name="heading 2" w:semiHidden="1" w:uiPriority="0" w:unhideWhenUsed="1" w:qFormat="1"/>
@@ -9901,7 +9785,7 @@
     <w:lsdException w:name="Table Web 2" w:semiHidden="1" w:unhideWhenUsed="1"/>
     <w:lsdException w:name="Table Web 3" w:semiHidden="1" w:unhideWhenUsed="1"/>
     <w:lsdException w:name="Balloon Text" w:semiHidden="1" w:unhideWhenUsed="1"/>
-    <w:lsdException w:name="Table Grid" w:semiHidden="1" w:uiPriority="59" w:unhideWhenUsed="1"/>
+    <w:lsdException w:name="Table Grid" w:uiPriority="59"/>
     <w:lsdException w:name="Table Theme" w:semiHidden="1" w:unhideWhenUsed="1"/>
     <w:lsdException w:name="Placeholder Text" w:semiHidden="1"/>
     <w:lsdException w:name="No Spacing" w:uiPriority="1" w:qFormat="1"/>
@@ -10118,11 +10002,6 @@
     <w:lsdException w:name="List Table 5 Dark Accent 6" w:uiPriority="50"/>
     <w:lsdException w:name="List Table 6 Colorful Accent 6" w:uiPriority="51"/>
     <w:lsdException w:name="List Table 7 Colorful Accent 6" w:uiPriority="52"/>
-    <w:lsdException w:name="Mention" w:semiHidden="1" w:unhideWhenUsed="1"/>
-    <w:lsdException w:name="Smart Hyperlink" w:semiHidden="1" w:unhideWhenUsed="1"/>
-    <w:lsdException w:name="Hashtag" w:semiHidden="1" w:unhideWhenUsed="1"/>
-    <w:lsdException w:name="Unresolved Mention" w:semiHidden="1" w:unhideWhenUsed="1"/>
-    <w:lsdException w:name="Smart Link" w:semiHidden="1" w:unhideWhenUsed="1"/>
   </w:latentStyles>
   <w:style w:type="paragraph" w:default="1" w:styleId="Normal">
     <w:name w:val="Normal"/>
@@ -11920,7 +11799,7 @@
 </file>
 
 <file path=customXml/itemProps1.xml><?xml version="1.0" encoding="utf-8"?>
-<ds:datastoreItem xmlns:ds="http://schemas.openxmlformats.org/officeDocument/2006/customXml" ds:itemID="{619C326B-36A2-4A20-8E1F-8A4B2ADCAA5E}">
+<ds:datastoreItem xmlns:ds="http://schemas.openxmlformats.org/officeDocument/2006/customXml" ds:itemID="{62DBD311-56CB-4385-8CC6-3C59542F2D6D}">
   <ds:schemaRefs>
     <ds:schemaRef ds:uri="http://schemas.openxmlformats.org/officeDocument/2006/bibliography"/>
   </ds:schemaRefs>

</xml_diff>